<commit_message>
Dep Inversion + Docu
</commit_message>
<xml_diff>
--- a/Assignments/Assignment1/Requirments/Assignment_Analysis_and_Design_Document.docx
+++ b/Assignments/Assignment1/Requirments/Assignment_Analysis_and_Design_Document.docx
@@ -1,6 +1,6 @@
 
 <file path=word/document.xml><?xml version="1.0" encoding="utf-8"?>
-<w:document xmlns:ve="http://schemas.openxmlformats.org/markup-compatibility/2006" xmlns:o="urn:schemas-microsoft-com:office:office" xmlns:r="http://schemas.openxmlformats.org/officeDocument/2006/relationships" xmlns:m="http://schemas.openxmlformats.org/officeDocument/2006/math" xmlns:v="urn:schemas-microsoft-com:vml" xmlns:wp="http://schemas.openxmlformats.org/drawingml/2006/wordprocessingDrawing" xmlns:w10="urn:schemas-microsoft-com:office:word" xmlns:w="http://schemas.openxmlformats.org/wordprocessingml/2006/main" xmlns:wne="http://schemas.microsoft.com/office/word/2006/wordml">
+<w:document xmlns:wpc="http://schemas.microsoft.com/office/word/2010/wordprocessingCanvas" xmlns:cx="http://schemas.microsoft.com/office/drawing/2014/chartex" xmlns:cx1="http://schemas.microsoft.com/office/drawing/2015/9/8/chartex" xmlns:cx2="http://schemas.microsoft.com/office/drawing/2015/10/21/chartex" xmlns:cx3="http://schemas.microsoft.com/office/drawing/2016/5/9/chartex" xmlns:cx4="http://schemas.microsoft.com/office/drawing/2016/5/10/chartex" xmlns:cx5="http://schemas.microsoft.com/office/drawing/2016/5/11/chartex" xmlns:cx6="http://schemas.microsoft.com/office/drawing/2016/5/12/chartex" xmlns:cx7="http://schemas.microsoft.com/office/drawing/2016/5/13/chartex" xmlns:cx8="http://schemas.microsoft.com/office/drawing/2016/5/14/chartex" xmlns:mc="http://schemas.openxmlformats.org/markup-compatibility/2006" xmlns:aink="http://schemas.microsoft.com/office/drawing/2016/ink" xmlns:am3d="http://schemas.microsoft.com/office/drawing/2017/model3d" xmlns:o="urn:schemas-microsoft-com:office:office" xmlns:r="http://schemas.openxmlformats.org/officeDocument/2006/relationships" xmlns:m="http://schemas.openxmlformats.org/officeDocument/2006/math" xmlns:v="urn:schemas-microsoft-com:vml" xmlns:wp14="http://schemas.microsoft.com/office/word/2010/wordprocessingDrawing" xmlns:wp="http://schemas.openxmlformats.org/drawingml/2006/wordprocessingDrawing" xmlns:w10="urn:schemas-microsoft-com:office:word" xmlns:w="http://schemas.openxmlformats.org/wordprocessingml/2006/main" xmlns:w14="http://schemas.microsoft.com/office/word/2010/wordml" xmlns:w15="http://schemas.microsoft.com/office/word/2012/wordml" xmlns:w16cid="http://schemas.microsoft.com/office/word/2016/wordml/cid" xmlns:w16se="http://schemas.microsoft.com/office/word/2015/wordml/symex" xmlns:wpg="http://schemas.microsoft.com/office/word/2010/wordprocessingGroup" xmlns:wpi="http://schemas.microsoft.com/office/word/2010/wordprocessingInk" xmlns:wne="http://schemas.microsoft.com/office/word/2006/wordml" xmlns:wps="http://schemas.microsoft.com/office/word/2010/wordprocessingShape" mc:Ignorable="w14 w15 w16se w16cid wp14">
   <w:body>
     <w:p>
       <w:pPr>
@@ -22,7 +22,19 @@
           <w:rPr>
             <w:rFonts w:ascii="Times New Roman" w:hAnsi="Times New Roman"/>
           </w:rPr>
-          <w:t>&lt;Assignment Name&gt;</w:t>
+          <w:t xml:space="preserve">&lt;Assignment </w:t>
+        </w:r>
+        <w:r>
+          <w:rPr>
+            <w:rFonts w:ascii="Times New Roman" w:hAnsi="Times New Roman"/>
+          </w:rPr>
+          <w:t>1</w:t>
+        </w:r>
+        <w:r>
+          <w:rPr>
+            <w:rFonts w:ascii="Times New Roman" w:hAnsi="Times New Roman"/>
+          </w:rPr>
+          <w:t>&gt;</w:t>
         </w:r>
         <w:bookmarkEnd w:id="0"/>
         <w:bookmarkEnd w:id="1"/>
@@ -41,28 +53,41 @@
           <w:rFonts w:ascii="Times New Roman" w:hAnsi="Times New Roman"/>
         </w:rPr>
       </w:pPr>
-      <w:fldSimple w:instr=" TITLE  \* MERGEFORMAT ">
-        <w:bookmarkStart w:id="7" w:name="_Toc254785383"/>
-        <w:bookmarkStart w:id="8" w:name="_Toc254771757"/>
-        <w:bookmarkStart w:id="9" w:name="_Toc254770266"/>
-        <w:bookmarkStart w:id="10" w:name="_Toc254770226"/>
-        <w:bookmarkStart w:id="11" w:name="_Toc222883075"/>
-        <w:bookmarkStart w:id="12" w:name="_Toc222821167"/>
-        <w:bookmarkStart w:id="13" w:name="_Toc222820221"/>
-        <w:r>
-          <w:rPr>
-            <w:rFonts w:ascii="Times New Roman" w:hAnsi="Times New Roman"/>
-          </w:rPr>
-          <w:t>Analysis and Design Document</w:t>
-        </w:r>
-        <w:bookmarkEnd w:id="7"/>
-        <w:bookmarkEnd w:id="8"/>
-        <w:bookmarkEnd w:id="9"/>
-        <w:bookmarkEnd w:id="10"/>
-        <w:bookmarkEnd w:id="11"/>
-        <w:bookmarkEnd w:id="12"/>
-        <w:bookmarkEnd w:id="13"/>
-      </w:fldSimple>
+      <w:r>
+        <w:fldChar w:fldCharType="begin"/>
+      </w:r>
+      <w:r>
+        <w:instrText xml:space="preserve"> TITLE  \* MERGEFORMAT </w:instrText>
+      </w:r>
+      <w:r>
+        <w:fldChar w:fldCharType="separate"/>
+      </w:r>
+      <w:bookmarkStart w:id="7" w:name="_Toc222820221"/>
+      <w:bookmarkStart w:id="8" w:name="_Toc222821167"/>
+      <w:bookmarkStart w:id="9" w:name="_Toc222883075"/>
+      <w:bookmarkStart w:id="10" w:name="_Toc254770226"/>
+      <w:bookmarkStart w:id="11" w:name="_Toc254770266"/>
+      <w:bookmarkStart w:id="12" w:name="_Toc254771757"/>
+      <w:bookmarkStart w:id="13" w:name="_Toc254785383"/>
+      <w:r>
+        <w:rPr>
+          <w:rFonts w:ascii="Times New Roman" w:hAnsi="Times New Roman"/>
+        </w:rPr>
+        <w:t>Analysis and Design Document</w:t>
+      </w:r>
+      <w:bookmarkEnd w:id="7"/>
+      <w:bookmarkEnd w:id="8"/>
+      <w:bookmarkEnd w:id="9"/>
+      <w:bookmarkEnd w:id="10"/>
+      <w:bookmarkEnd w:id="11"/>
+      <w:bookmarkEnd w:id="12"/>
+      <w:bookmarkEnd w:id="13"/>
+      <w:r>
+        <w:rPr>
+          <w:rFonts w:ascii="Times New Roman" w:hAnsi="Times New Roman"/>
+        </w:rPr>
+        <w:fldChar w:fldCharType="end"/>
+      </w:r>
     </w:p>
     <w:p>
       <w:pPr>
@@ -103,6 +128,13 @@
       <w:bookmarkEnd w:id="18"/>
       <w:bookmarkEnd w:id="19"/>
       <w:bookmarkEnd w:id="20"/>
+      <w:r>
+        <w:rPr>
+          <w:rFonts w:ascii="Times New Roman" w:hAnsi="Times New Roman"/>
+          <w:sz w:val="28"/>
+        </w:rPr>
+        <w:t xml:space="preserve"> Oltean Victor</w:t>
+      </w:r>
     </w:p>
     <w:p>
       <w:pPr>
@@ -123,6 +155,13 @@
         </w:rPr>
         <w:t>:</w:t>
       </w:r>
+      <w:r>
+        <w:rPr>
+          <w:b/>
+          <w:sz w:val="28"/>
+        </w:rPr>
+        <w:t xml:space="preserve"> 30431</w:t>
+      </w:r>
     </w:p>
     <w:p/>
     <w:p>
@@ -155,8 +194,8 @@
     <w:p>
       <w:pPr>
         <w:sectPr>
-          <w:headerReference w:type="default" r:id="rId7"/>
-          <w:footerReference w:type="even" r:id="rId8"/>
+          <w:headerReference w:type="default" r:id="rId8"/>
+          <w:footerReference w:type="even" r:id="rId9"/>
           <w:pgSz w:w="12240" w:h="15840" w:code="1"/>
           <w:pgMar w:top="1440" w:right="1440" w:bottom="1440" w:left="1440" w:header="720" w:footer="720" w:gutter="0"/>
           <w:cols w:space="720"/>
@@ -557,7 +596,7 @@
         <w:rPr>
           <w:noProof/>
         </w:rPr>
-        <w:t>3</w:t>
+        <w:t>4</w:t>
       </w:r>
       <w:r>
         <w:rPr>
@@ -615,7 +654,7 @@
         <w:rPr>
           <w:noProof/>
         </w:rPr>
-        <w:t>3</w:t>
+        <w:t>4</w:t>
       </w:r>
       <w:r>
         <w:rPr>
@@ -662,18 +701,15 @@
         <w:rPr>
           <w:noProof/>
         </w:rPr>
-      </w:r>
-      <w:r>
-        <w:rPr>
-          <w:noProof/>
-        </w:rPr>
         <w:fldChar w:fldCharType="separate"/>
       </w:r>
       <w:r>
         <w:rPr>
-          <w:noProof/>
-        </w:rPr>
-        <w:t>3</w:t>
+          <w:b/>
+          <w:bCs/>
+          <w:noProof/>
+        </w:rPr>
+        <w:t>Error! Bookmark not defined.</w:t>
       </w:r>
       <w:r>
         <w:rPr>
@@ -731,7 +767,7 @@
         <w:rPr>
           <w:noProof/>
         </w:rPr>
-        <w:t>3</w:t>
+        <w:t>7</w:t>
       </w:r>
       <w:r>
         <w:rPr>
@@ -789,7 +825,7 @@
         <w:rPr>
           <w:noProof/>
         </w:rPr>
-        <w:t>3</w:t>
+        <w:t>8</w:t>
       </w:r>
       <w:r>
         <w:rPr>
@@ -847,7 +883,7 @@
         <w:rPr>
           <w:noProof/>
         </w:rPr>
-        <w:t>3</w:t>
+        <w:t>10</w:t>
       </w:r>
       <w:r>
         <w:rPr>
@@ -905,7 +941,7 @@
         <w:rPr>
           <w:noProof/>
         </w:rPr>
-        <w:t>3</w:t>
+        <w:t>10</w:t>
       </w:r>
       <w:r>
         <w:rPr>
@@ -930,13 +966,15 @@
         </w:rPr>
         <w:fldChar w:fldCharType="end"/>
       </w:r>
+      <w:bookmarkStart w:id="28" w:name="_GoBack"/>
+      <w:bookmarkEnd w:id="28"/>
       <w:r>
         <w:rPr>
           <w:rFonts w:ascii="Times New Roman" w:hAnsi="Times New Roman"/>
         </w:rPr>
         <w:br w:type="page"/>
       </w:r>
-      <w:bookmarkStart w:id="28" w:name="_Toc254785386"/>
+      <w:bookmarkStart w:id="29" w:name="_Toc254785386"/>
       <w:r>
         <w:rPr>
           <w:rFonts w:ascii="Times New Roman" w:hAnsi="Times New Roman"/>
@@ -944,7 +982,7 @@
         <w:lastRenderedPageBreak/>
         <w:t>1. Requirements Analysis</w:t>
       </w:r>
-      <w:bookmarkEnd w:id="28"/>
+      <w:bookmarkEnd w:id="29"/>
       <w:r>
         <w:rPr>
           <w:rFonts w:ascii="Times New Roman" w:hAnsi="Times New Roman"/>
@@ -972,7 +1010,7 @@
           <w:szCs w:val="24"/>
         </w:rPr>
       </w:pPr>
-      <w:bookmarkStart w:id="29" w:name="_Toc254785387"/>
+      <w:bookmarkStart w:id="30" w:name="_Toc254785387"/>
       <w:r>
         <w:rPr>
           <w:rFonts w:ascii="Times New Roman" w:hAnsi="Times New Roman"/>
@@ -980,7 +1018,7 @@
         </w:rPr>
         <w:t>Assignment Specification</w:t>
       </w:r>
-      <w:bookmarkEnd w:id="29"/>
+      <w:bookmarkEnd w:id="30"/>
     </w:p>
     <w:p>
       <w:pPr>
@@ -998,22 +1036,20 @@
           <w:sz w:val="24"/>
           <w:szCs w:val="24"/>
         </w:rPr>
-        <w:t>[</w:t>
-      </w:r>
-      <w:r>
-        <w:rPr>
-          <w:sz w:val="24"/>
-          <w:szCs w:val="24"/>
-        </w:rPr>
-        <w:t>A</w:t>
-      </w:r>
-      <w:r>
-        <w:rPr>
-          <w:sz w:val="24"/>
-          <w:szCs w:val="24"/>
-        </w:rPr>
-        <w:t>pplication description]</w:t>
-      </w:r>
+        <w:t>Use JAVA/C# API to design and implement an application for the National Theater of Cluj. The application should have two types of users (a cashier user represented and an administrator) which must provide a username and a password to use the application.</w:t>
+      </w:r>
+      <w:r>
+        <w:rPr>
+          <w:sz w:val="24"/>
+          <w:szCs w:val="24"/>
+        </w:rPr>
+        <w:t xml:space="preserve"> </w:t>
+      </w:r>
+    </w:p>
+    <w:p>
+      <w:pPr>
+        <w:pStyle w:val="BodyText"/>
+      </w:pPr>
     </w:p>
     <w:p>
       <w:pPr>
@@ -1029,7 +1065,7 @@
           <w:szCs w:val="24"/>
         </w:rPr>
       </w:pPr>
-      <w:bookmarkStart w:id="30" w:name="_Toc254785388"/>
+      <w:bookmarkStart w:id="31" w:name="_Toc254785388"/>
       <w:r>
         <w:rPr>
           <w:rFonts w:ascii="Times New Roman" w:hAnsi="Times New Roman"/>
@@ -1037,37 +1073,426 @@
         </w:rPr>
         <w:t>Functional Requirements</w:t>
       </w:r>
-      <w:bookmarkEnd w:id="30"/>
-    </w:p>
-    <w:p>
-      <w:pPr>
-        <w:spacing w:line="240" w:lineRule="auto"/>
-        <w:jc w:val="both"/>
-        <w:rPr>
-          <w:i/>
-          <w:color w:val="943634" w:themeColor="accent2" w:themeShade="BF"/>
-          <w:sz w:val="24"/>
-          <w:szCs w:val="24"/>
-        </w:rPr>
-      </w:pPr>
-      <w:r>
-        <w:rPr>
-          <w:i/>
-          <w:color w:val="943634" w:themeColor="accent2" w:themeShade="BF"/>
-          <w:sz w:val="24"/>
-          <w:szCs w:val="24"/>
-        </w:rPr>
-        <w:t>[P</w:t>
-      </w:r>
-      <w:r>
-        <w:rPr>
-          <w:i/>
-          <w:color w:val="943634" w:themeColor="accent2" w:themeShade="BF"/>
-          <w:sz w:val="24"/>
-          <w:szCs w:val="24"/>
-        </w:rPr>
-        <w:t>resent the functional requirements]</w:t>
-      </w:r>
+      <w:bookmarkEnd w:id="31"/>
+    </w:p>
+    <w:p>
+      <w:pPr>
+        <w:spacing w:line="240" w:lineRule="auto"/>
+        <w:jc w:val="both"/>
+        <w:rPr>
+          <w:i/>
+          <w:color w:val="943634" w:themeColor="accent2" w:themeShade="BF"/>
+          <w:sz w:val="24"/>
+          <w:szCs w:val="24"/>
+        </w:rPr>
+      </w:pPr>
+      <w:r>
+        <w:rPr>
+          <w:i/>
+          <w:color w:val="943634" w:themeColor="accent2" w:themeShade="BF"/>
+          <w:sz w:val="24"/>
+          <w:szCs w:val="24"/>
+        </w:rPr>
+        <w:t>The administrator user can perform the following operations:</w:t>
+      </w:r>
+    </w:p>
+    <w:p>
+      <w:pPr>
+        <w:spacing w:line="240" w:lineRule="auto"/>
+        <w:jc w:val="both"/>
+        <w:rPr>
+          <w:i/>
+          <w:color w:val="943634" w:themeColor="accent2" w:themeShade="BF"/>
+          <w:sz w:val="24"/>
+          <w:szCs w:val="24"/>
+        </w:rPr>
+      </w:pPr>
+      <w:r>
+        <w:rPr>
+          <w:i/>
+          <w:color w:val="943634" w:themeColor="accent2" w:themeShade="BF"/>
+          <w:sz w:val="24"/>
+          <w:szCs w:val="24"/>
+        </w:rPr>
+        <w:t>-</w:t>
+      </w:r>
+      <w:r>
+        <w:rPr>
+          <w:i/>
+          <w:color w:val="943634" w:themeColor="accent2" w:themeShade="BF"/>
+          <w:sz w:val="24"/>
+          <w:szCs w:val="24"/>
+        </w:rPr>
+        <w:tab/>
+        <w:t>CRUD on cashiers’ information.</w:t>
+      </w:r>
+    </w:p>
+    <w:p>
+      <w:pPr>
+        <w:spacing w:line="240" w:lineRule="auto"/>
+        <w:jc w:val="both"/>
+        <w:rPr>
+          <w:i/>
+          <w:color w:val="943634" w:themeColor="accent2" w:themeShade="BF"/>
+          <w:sz w:val="24"/>
+          <w:szCs w:val="24"/>
+        </w:rPr>
+      </w:pPr>
+      <w:r>
+        <w:rPr>
+          <w:i/>
+          <w:color w:val="943634" w:themeColor="accent2" w:themeShade="BF"/>
+          <w:sz w:val="24"/>
+          <w:szCs w:val="24"/>
+        </w:rPr>
+        <w:t>-</w:t>
+      </w:r>
+      <w:r>
+        <w:rPr>
+          <w:i/>
+          <w:color w:val="943634" w:themeColor="accent2" w:themeShade="BF"/>
+          <w:sz w:val="24"/>
+          <w:szCs w:val="24"/>
+        </w:rPr>
+        <w:tab/>
+        <w:t xml:space="preserve">CRUD on the list of shows that are performed at the theater. Keep track of the Genre (Opera, Ballet), Title, Distribution list (a long string is enough), Date of the show and the Number of tickets per show. </w:t>
+      </w:r>
+    </w:p>
+    <w:p>
+      <w:pPr>
+        <w:spacing w:line="240" w:lineRule="auto"/>
+        <w:jc w:val="both"/>
+        <w:rPr>
+          <w:i/>
+          <w:color w:val="943634" w:themeColor="accent2" w:themeShade="BF"/>
+          <w:sz w:val="24"/>
+          <w:szCs w:val="24"/>
+        </w:rPr>
+      </w:pPr>
+      <w:r>
+        <w:rPr>
+          <w:i/>
+          <w:color w:val="943634" w:themeColor="accent2" w:themeShade="BF"/>
+          <w:sz w:val="24"/>
+          <w:szCs w:val="24"/>
+        </w:rPr>
+        <w:t>-</w:t>
+      </w:r>
+      <w:r>
+        <w:rPr>
+          <w:i/>
+          <w:color w:val="943634" w:themeColor="accent2" w:themeShade="BF"/>
+          <w:sz w:val="24"/>
+          <w:szCs w:val="24"/>
+        </w:rPr>
+        <w:tab/>
+        <w:t>From time to time he can export all the tickets that were sold for a certain show (either in a csv or xml file).</w:t>
+      </w:r>
+    </w:p>
+    <w:p>
+      <w:pPr>
+        <w:spacing w:line="240" w:lineRule="auto"/>
+        <w:jc w:val="both"/>
+        <w:rPr>
+          <w:i/>
+          <w:color w:val="943634" w:themeColor="accent2" w:themeShade="BF"/>
+          <w:sz w:val="24"/>
+          <w:szCs w:val="24"/>
+        </w:rPr>
+      </w:pPr>
+    </w:p>
+    <w:p>
+      <w:pPr>
+        <w:spacing w:line="240" w:lineRule="auto"/>
+        <w:jc w:val="both"/>
+        <w:rPr>
+          <w:i/>
+          <w:color w:val="943634" w:themeColor="accent2" w:themeShade="BF"/>
+          <w:sz w:val="24"/>
+          <w:szCs w:val="24"/>
+        </w:rPr>
+      </w:pPr>
+      <w:r>
+        <w:rPr>
+          <w:i/>
+          <w:color w:val="943634" w:themeColor="accent2" w:themeShade="BF"/>
+          <w:sz w:val="24"/>
+          <w:szCs w:val="24"/>
+        </w:rPr>
+        <w:t>The cashier can perform the following operations:</w:t>
+      </w:r>
+    </w:p>
+    <w:p>
+      <w:pPr>
+        <w:spacing w:line="240" w:lineRule="auto"/>
+        <w:jc w:val="both"/>
+        <w:rPr>
+          <w:i/>
+          <w:color w:val="943634" w:themeColor="accent2" w:themeShade="BF"/>
+          <w:sz w:val="24"/>
+          <w:szCs w:val="24"/>
+        </w:rPr>
+      </w:pPr>
+      <w:r>
+        <w:rPr>
+          <w:i/>
+          <w:color w:val="943634" w:themeColor="accent2" w:themeShade="BF"/>
+          <w:sz w:val="24"/>
+          <w:szCs w:val="24"/>
+        </w:rPr>
+        <w:t>-</w:t>
+      </w:r>
+      <w:r>
+        <w:rPr>
+          <w:i/>
+          <w:color w:val="943634" w:themeColor="accent2" w:themeShade="BF"/>
+          <w:sz w:val="24"/>
+          <w:szCs w:val="24"/>
+        </w:rPr>
+        <w:tab/>
+        <w:t xml:space="preserve">Sell tickets to a show. A ticket should hold information about the seat row and seat number. </w:t>
+      </w:r>
+    </w:p>
+    <w:p>
+      <w:pPr>
+        <w:spacing w:line="240" w:lineRule="auto"/>
+        <w:jc w:val="both"/>
+        <w:rPr>
+          <w:i/>
+          <w:color w:val="943634" w:themeColor="accent2" w:themeShade="BF"/>
+          <w:sz w:val="24"/>
+          <w:szCs w:val="24"/>
+        </w:rPr>
+      </w:pPr>
+      <w:r>
+        <w:rPr>
+          <w:i/>
+          <w:color w:val="943634" w:themeColor="accent2" w:themeShade="BF"/>
+          <w:sz w:val="24"/>
+          <w:szCs w:val="24"/>
+        </w:rPr>
+        <w:t>-</w:t>
+      </w:r>
+      <w:r>
+        <w:rPr>
+          <w:i/>
+          <w:color w:val="943634" w:themeColor="accent2" w:themeShade="BF"/>
+          <w:sz w:val="24"/>
+          <w:szCs w:val="24"/>
+        </w:rPr>
+        <w:tab/>
+        <w:t>The system should notify the cashier that the number of tickets per show was not exceeded.</w:t>
+      </w:r>
+    </w:p>
+    <w:p>
+      <w:pPr>
+        <w:spacing w:line="240" w:lineRule="auto"/>
+        <w:jc w:val="both"/>
+        <w:rPr>
+          <w:i/>
+          <w:color w:val="943634" w:themeColor="accent2" w:themeShade="BF"/>
+          <w:sz w:val="24"/>
+          <w:szCs w:val="24"/>
+        </w:rPr>
+      </w:pPr>
+      <w:r>
+        <w:rPr>
+          <w:i/>
+          <w:color w:val="943634" w:themeColor="accent2" w:themeShade="BF"/>
+          <w:sz w:val="24"/>
+          <w:szCs w:val="24"/>
+        </w:rPr>
+        <w:t>-</w:t>
+      </w:r>
+      <w:r>
+        <w:rPr>
+          <w:i/>
+          <w:color w:val="943634" w:themeColor="accent2" w:themeShade="BF"/>
+          <w:sz w:val="24"/>
+          <w:szCs w:val="24"/>
+        </w:rPr>
+        <w:tab/>
+        <w:t>A cashier can see all the tickets that were sold for a show, cancel a reservation or edit the seat.</w:t>
+      </w:r>
+    </w:p>
+    <w:p>
+      <w:pPr>
+        <w:spacing w:line="240" w:lineRule="auto"/>
+        <w:jc w:val="both"/>
+        <w:rPr>
+          <w:i/>
+          <w:color w:val="943634" w:themeColor="accent2" w:themeShade="BF"/>
+          <w:sz w:val="24"/>
+          <w:szCs w:val="24"/>
+        </w:rPr>
+      </w:pPr>
+    </w:p>
+    <w:p>
+      <w:pPr>
+        <w:spacing w:line="240" w:lineRule="auto"/>
+        <w:jc w:val="both"/>
+        <w:rPr>
+          <w:i/>
+          <w:color w:val="943634" w:themeColor="accent2" w:themeShade="BF"/>
+          <w:sz w:val="24"/>
+          <w:szCs w:val="24"/>
+        </w:rPr>
+      </w:pPr>
+      <w:r>
+        <w:rPr>
+          <w:i/>
+          <w:color w:val="943634" w:themeColor="accent2" w:themeShade="BF"/>
+          <w:sz w:val="24"/>
+          <w:szCs w:val="24"/>
+        </w:rPr>
+        <w:t>•</w:t>
+      </w:r>
+      <w:r>
+        <w:rPr>
+          <w:i/>
+          <w:color w:val="943634" w:themeColor="accent2" w:themeShade="BF"/>
+          <w:sz w:val="24"/>
+          <w:szCs w:val="24"/>
+        </w:rPr>
+        <w:tab/>
+        <w:t xml:space="preserve">The data will be stored in a database. </w:t>
+      </w:r>
+    </w:p>
+    <w:p>
+      <w:pPr>
+        <w:spacing w:line="240" w:lineRule="auto"/>
+        <w:jc w:val="both"/>
+        <w:rPr>
+          <w:i/>
+          <w:color w:val="943634" w:themeColor="accent2" w:themeShade="BF"/>
+          <w:sz w:val="24"/>
+          <w:szCs w:val="24"/>
+        </w:rPr>
+      </w:pPr>
+      <w:r>
+        <w:rPr>
+          <w:i/>
+          <w:color w:val="943634" w:themeColor="accent2" w:themeShade="BF"/>
+          <w:sz w:val="24"/>
+          <w:szCs w:val="24"/>
+        </w:rPr>
+        <w:t>•</w:t>
+      </w:r>
+      <w:r>
+        <w:rPr>
+          <w:i/>
+          <w:color w:val="943634" w:themeColor="accent2" w:themeShade="BF"/>
+          <w:sz w:val="24"/>
+          <w:szCs w:val="24"/>
+        </w:rPr>
+        <w:tab/>
+        <w:t xml:space="preserve">Use the Layers architectural pattern to organize your application. </w:t>
+      </w:r>
+    </w:p>
+    <w:p>
+      <w:pPr>
+        <w:spacing w:line="240" w:lineRule="auto"/>
+        <w:jc w:val="both"/>
+        <w:rPr>
+          <w:i/>
+          <w:color w:val="943634" w:themeColor="accent2" w:themeShade="BF"/>
+          <w:sz w:val="24"/>
+          <w:szCs w:val="24"/>
+        </w:rPr>
+      </w:pPr>
+      <w:r>
+        <w:rPr>
+          <w:i/>
+          <w:color w:val="943634" w:themeColor="accent2" w:themeShade="BF"/>
+          <w:sz w:val="24"/>
+          <w:szCs w:val="24"/>
+        </w:rPr>
+        <w:t>•</w:t>
+      </w:r>
+      <w:r>
+        <w:rPr>
+          <w:i/>
+          <w:color w:val="943634" w:themeColor="accent2" w:themeShade="BF"/>
+          <w:sz w:val="24"/>
+          <w:szCs w:val="24"/>
+        </w:rPr>
+        <w:tab/>
+        <w:t>Passwords are encrypted when stored to the database with a one-way encryption algorithm.</w:t>
+      </w:r>
+    </w:p>
+    <w:p>
+      <w:pPr>
+        <w:spacing w:line="240" w:lineRule="auto"/>
+        <w:jc w:val="both"/>
+        <w:rPr>
+          <w:i/>
+          <w:color w:val="943634" w:themeColor="accent2" w:themeShade="BF"/>
+          <w:sz w:val="24"/>
+          <w:szCs w:val="24"/>
+        </w:rPr>
+      </w:pPr>
+      <w:r>
+        <w:rPr>
+          <w:i/>
+          <w:color w:val="943634" w:themeColor="accent2" w:themeShade="BF"/>
+          <w:sz w:val="24"/>
+          <w:szCs w:val="24"/>
+        </w:rPr>
+        <w:t>•</w:t>
+      </w:r>
+      <w:r>
+        <w:rPr>
+          <w:i/>
+          <w:color w:val="943634" w:themeColor="accent2" w:themeShade="BF"/>
+          <w:sz w:val="24"/>
+          <w:szCs w:val="24"/>
+        </w:rPr>
+        <w:tab/>
+        <w:t>Provide unit tests for the number of tickets for show exceeded validation and the encryption algorithm.</w:t>
+      </w:r>
+    </w:p>
+    <w:p>
+      <w:pPr>
+        <w:spacing w:line="240" w:lineRule="auto"/>
+        <w:jc w:val="both"/>
+        <w:rPr>
+          <w:i/>
+          <w:color w:val="943634" w:themeColor="accent2" w:themeShade="BF"/>
+          <w:sz w:val="24"/>
+          <w:szCs w:val="24"/>
+        </w:rPr>
+      </w:pPr>
+      <w:r>
+        <w:rPr>
+          <w:i/>
+          <w:color w:val="943634" w:themeColor="accent2" w:themeShade="BF"/>
+          <w:sz w:val="24"/>
+          <w:szCs w:val="24"/>
+        </w:rPr>
+        <w:t>•</w:t>
+      </w:r>
+      <w:r>
+        <w:rPr>
+          <w:i/>
+          <w:color w:val="943634" w:themeColor="accent2" w:themeShade="BF"/>
+          <w:sz w:val="24"/>
+          <w:szCs w:val="24"/>
+        </w:rPr>
+        <w:tab/>
+        <w:t>Use factory method (not factory) for export to csv/xml.</w:t>
+      </w:r>
+    </w:p>
+    <w:p>
+      <w:pPr>
+        <w:spacing w:line="240" w:lineRule="auto"/>
+        <w:jc w:val="both"/>
+        <w:rPr>
+          <w:i/>
+          <w:color w:val="943634" w:themeColor="accent2" w:themeShade="BF"/>
+          <w:sz w:val="24"/>
+          <w:szCs w:val="24"/>
+        </w:rPr>
+      </w:pPr>
     </w:p>
     <w:p>
       <w:pPr>
@@ -1083,7 +1508,7 @@
           <w:szCs w:val="24"/>
         </w:rPr>
       </w:pPr>
-      <w:bookmarkStart w:id="31" w:name="_Toc254785389"/>
+      <w:bookmarkStart w:id="32" w:name="_Toc254785389"/>
       <w:r>
         <w:rPr>
           <w:rFonts w:ascii="Times New Roman" w:hAnsi="Times New Roman"/>
@@ -1091,36 +1516,36 @@
         </w:rPr>
         <w:t>Non-functional Requirements</w:t>
       </w:r>
-      <w:bookmarkEnd w:id="31"/>
-    </w:p>
-    <w:p>
-      <w:pPr>
-        <w:spacing w:line="240" w:lineRule="auto"/>
-        <w:jc w:val="both"/>
-        <w:rPr>
-          <w:i/>
-          <w:color w:val="943634" w:themeColor="accent2" w:themeShade="BF"/>
-          <w:sz w:val="24"/>
-          <w:szCs w:val="24"/>
-        </w:rPr>
-      </w:pPr>
-      <w:r>
-        <w:rPr>
-          <w:i/>
-          <w:color w:val="943634" w:themeColor="accent2" w:themeShade="BF"/>
-          <w:sz w:val="24"/>
-          <w:szCs w:val="24"/>
-        </w:rPr>
-        <w:t>[D</w:t>
-      </w:r>
-      <w:r>
-        <w:rPr>
-          <w:i/>
-          <w:color w:val="943634" w:themeColor="accent2" w:themeShade="BF"/>
-          <w:sz w:val="24"/>
-          <w:szCs w:val="24"/>
-        </w:rPr>
-        <w:t>iscuss the non-functional requirements for the system]</w:t>
+      <w:bookmarkEnd w:id="32"/>
+    </w:p>
+    <w:p>
+      <w:pPr>
+        <w:spacing w:line="240" w:lineRule="auto"/>
+        <w:jc w:val="both"/>
+        <w:rPr>
+          <w:i/>
+          <w:color w:val="984806" w:themeColor="accent6" w:themeShade="80"/>
+          <w:sz w:val="24"/>
+          <w:szCs w:val="24"/>
+        </w:rPr>
+      </w:pPr>
+      <w:r>
+        <w:rPr>
+          <w:i/>
+          <w:color w:val="984806" w:themeColor="accent6" w:themeShade="80"/>
+          <w:sz w:val="24"/>
+          <w:szCs w:val="24"/>
+        </w:rPr>
+        <w:t>All requests should load in under 200 ms.</w:t>
+      </w:r>
+    </w:p>
+    <w:p>
+      <w:pPr>
+        <w:widowControl/>
+        <w:spacing w:after="200" w:line="276" w:lineRule="auto"/>
+      </w:pPr>
+      <w:r>
+        <w:br w:type="page"/>
       </w:r>
     </w:p>
     <w:p>
@@ -1137,7 +1562,7 @@
           <w:rFonts w:ascii="Times New Roman" w:hAnsi="Times New Roman"/>
         </w:rPr>
       </w:pPr>
-      <w:bookmarkStart w:id="32" w:name="_Toc254785390"/>
+      <w:bookmarkStart w:id="33" w:name="_Toc254785390"/>
       <w:r>
         <w:rPr>
           <w:rFonts w:ascii="Times New Roman" w:hAnsi="Times New Roman"/>
@@ -1150,302 +1575,424 @@
         </w:rPr>
         <w:t>. Use-Case Model</w:t>
       </w:r>
-      <w:bookmarkEnd w:id="32"/>
-    </w:p>
-    <w:p>
-      <w:pPr>
-        <w:spacing w:line="240" w:lineRule="auto"/>
-        <w:jc w:val="both"/>
-        <w:rPr>
-          <w:i/>
-          <w:color w:val="943634" w:themeColor="accent2" w:themeShade="BF"/>
-          <w:sz w:val="24"/>
-        </w:rPr>
-      </w:pPr>
-      <w:r>
-        <w:rPr>
-          <w:i/>
-          <w:color w:val="943634" w:themeColor="accent2" w:themeShade="BF"/>
-          <w:sz w:val="24"/>
-        </w:rPr>
-        <w:t>[</w:t>
-      </w:r>
-      <w:r>
-        <w:rPr>
-          <w:i/>
-          <w:color w:val="943634" w:themeColor="accent2" w:themeShade="BF"/>
-          <w:sz w:val="24"/>
-        </w:rPr>
-        <w:t>Create the u</w:t>
-      </w:r>
-      <w:r>
-        <w:rPr>
-          <w:i/>
-          <w:color w:val="943634" w:themeColor="accent2" w:themeShade="BF"/>
-          <w:sz w:val="24"/>
-        </w:rPr>
-        <w:t>se-</w:t>
-      </w:r>
-      <w:r>
-        <w:rPr>
-          <w:i/>
-          <w:color w:val="943634" w:themeColor="accent2" w:themeShade="BF"/>
-          <w:sz w:val="24"/>
-        </w:rPr>
-        <w:t>c</w:t>
-      </w:r>
-      <w:r>
-        <w:rPr>
-          <w:i/>
-          <w:color w:val="943634" w:themeColor="accent2" w:themeShade="BF"/>
-          <w:sz w:val="24"/>
-        </w:rPr>
-        <w:t>ase diagrams and</w:t>
-      </w:r>
-      <w:r>
-        <w:rPr>
-          <w:i/>
-          <w:color w:val="943634" w:themeColor="accent2" w:themeShade="BF"/>
-          <w:sz w:val="24"/>
-        </w:rPr>
-        <w:t xml:space="preserve"> provide one</w:t>
-      </w:r>
-      <w:r>
-        <w:rPr>
-          <w:i/>
-          <w:color w:val="943634" w:themeColor="accent2" w:themeShade="BF"/>
-          <w:sz w:val="24"/>
+      <w:bookmarkEnd w:id="33"/>
+    </w:p>
+    <w:p/>
+    <w:p>
+      <w:pPr>
+        <w:pStyle w:val="Title"/>
+        <w:jc w:val="both"/>
+        <w:rPr>
+          <w:rFonts w:ascii="Times New Roman" w:hAnsi="Times New Roman"/>
+          <w:sz w:val="24"/>
+        </w:rPr>
+      </w:pPr>
+      <w:bookmarkStart w:id="34" w:name="_Toc254785391"/>
+      <w:r>
+        <w:rPr>
+          <w:rFonts w:ascii="Times New Roman" w:hAnsi="Times New Roman"/>
+          <w:sz w:val="24"/>
+        </w:rPr>
+        <w:t xml:space="preserve">Use case: </w:t>
+      </w:r>
+      <w:r>
+        <w:rPr>
+          <w:rFonts w:ascii="Times New Roman" w:hAnsi="Times New Roman"/>
+          <w:sz w:val="24"/>
+        </w:rPr>
+        <w:t>administrator</w:t>
+      </w:r>
+    </w:p>
+    <w:p>
+      <w:pPr>
+        <w:pStyle w:val="Title"/>
+        <w:jc w:val="both"/>
+        <w:rPr>
+          <w:rFonts w:ascii="Times New Roman" w:hAnsi="Times New Roman"/>
+          <w:sz w:val="24"/>
+        </w:rPr>
+      </w:pPr>
+      <w:r>
+        <w:rPr>
+          <w:rFonts w:ascii="Times New Roman" w:hAnsi="Times New Roman"/>
+          <w:sz w:val="24"/>
+        </w:rPr>
+        <w:t xml:space="preserve">Level: </w:t>
+      </w:r>
+      <w:r>
+        <w:rPr>
+          <w:rFonts w:ascii="Times New Roman" w:hAnsi="Times New Roman"/>
+          <w:sz w:val="24"/>
+        </w:rPr>
+        <w:t>user-goal level</w:t>
+      </w:r>
+    </w:p>
+    <w:p>
+      <w:pPr>
+        <w:pStyle w:val="Title"/>
+        <w:jc w:val="both"/>
+        <w:rPr>
+          <w:rFonts w:ascii="Times New Roman" w:hAnsi="Times New Roman"/>
+          <w:sz w:val="24"/>
+        </w:rPr>
+      </w:pPr>
+      <w:r>
+        <w:rPr>
+          <w:rFonts w:ascii="Times New Roman" w:hAnsi="Times New Roman"/>
+          <w:sz w:val="24"/>
+        </w:rPr>
+        <w:t>Primary actor:</w:t>
+      </w:r>
+      <w:r>
+        <w:rPr>
+          <w:rFonts w:ascii="Times New Roman" w:hAnsi="Times New Roman"/>
+          <w:sz w:val="24"/>
+        </w:rPr>
+        <w:t xml:space="preserve"> administrator</w:t>
+      </w:r>
+    </w:p>
+    <w:p>
+      <w:pPr>
+        <w:pStyle w:val="Title"/>
+        <w:jc w:val="both"/>
+        <w:rPr>
+          <w:rFonts w:ascii="Times New Roman" w:hAnsi="Times New Roman"/>
+          <w:sz w:val="24"/>
+        </w:rPr>
+      </w:pPr>
+      <w:r>
+        <w:rPr>
+          <w:rFonts w:ascii="Times New Roman" w:hAnsi="Times New Roman"/>
+          <w:sz w:val="24"/>
+        </w:rPr>
+        <w:t xml:space="preserve">Main success scenario: </w:t>
+      </w:r>
+      <w:r>
+        <w:rPr>
+          <w:rFonts w:ascii="Times New Roman" w:hAnsi="Times New Roman"/>
+          <w:sz w:val="24"/>
+        </w:rPr>
+        <w:t>The Admin signs in and performs CRUD on the Cashiers</w:t>
+      </w:r>
+    </w:p>
+    <w:p>
+      <w:pPr>
+        <w:pStyle w:val="Title"/>
+        <w:jc w:val="both"/>
+        <w:rPr>
+          <w:rFonts w:ascii="Times New Roman" w:hAnsi="Times New Roman"/>
+          <w:sz w:val="24"/>
+        </w:rPr>
+      </w:pPr>
+      <w:r>
+        <w:rPr>
+          <w:rFonts w:ascii="Times New Roman" w:hAnsi="Times New Roman"/>
+          <w:sz w:val="24"/>
+        </w:rPr>
+        <w:t xml:space="preserve">Extensions: </w:t>
+      </w:r>
+      <w:r>
+        <w:rPr>
+          <w:rFonts w:ascii="Times New Roman" w:hAnsi="Times New Roman"/>
+          <w:sz w:val="24"/>
+        </w:rPr>
+        <w:t>CRUD fails because the connection to the database was not properly made</w:t>
+      </w:r>
+    </w:p>
+    <w:p>
+      <w:r>
+        <w:rPr>
+          <w:noProof/>
+        </w:rPr>
+        <w:drawing>
+          <wp:inline distT="0" distB="0" distL="0" distR="0">
+            <wp:extent cx="3429000" cy="3343275"/>
+            <wp:effectExtent l="0" t="0" r="0" b="0"/>
+            <wp:docPr id="1" name="Picture 1" descr="https://yuml.me/eb25fe29.png"/>
+            <wp:cNvGraphicFramePr>
+              <a:graphicFrameLocks xmlns:a="http://schemas.openxmlformats.org/drawingml/2006/main" noChangeAspect="1"/>
+            </wp:cNvGraphicFramePr>
+            <a:graphic xmlns:a="http://schemas.openxmlformats.org/drawingml/2006/main">
+              <a:graphicData uri="http://schemas.openxmlformats.org/drawingml/2006/picture">
+                <pic:pic xmlns:pic="http://schemas.openxmlformats.org/drawingml/2006/picture">
+                  <pic:nvPicPr>
+                    <pic:cNvPr id="0" name="Picture 1" descr="https://yuml.me/eb25fe29.png"/>
+                    <pic:cNvPicPr>
+                      <a:picLocks noChangeAspect="1" noChangeArrowheads="1"/>
+                    </pic:cNvPicPr>
+                  </pic:nvPicPr>
+                  <pic:blipFill>
+                    <a:blip r:embed="rId10">
+                      <a:extLst>
+                        <a:ext uri="{28A0092B-C50C-407E-A947-70E740481C1C}">
+                          <a14:useLocalDpi xmlns:a14="http://schemas.microsoft.com/office/drawing/2010/main" val="0"/>
+                        </a:ext>
+                      </a:extLst>
+                    </a:blip>
+                    <a:srcRect/>
+                    <a:stretch>
+                      <a:fillRect/>
+                    </a:stretch>
+                  </pic:blipFill>
+                  <pic:spPr bwMode="auto">
+                    <a:xfrm>
+                      <a:off x="0" y="0"/>
+                      <a:ext cx="3429000" cy="3343275"/>
+                    </a:xfrm>
+                    <a:prstGeom prst="rect">
+                      <a:avLst/>
+                    </a:prstGeom>
+                    <a:noFill/>
+                    <a:ln>
+                      <a:noFill/>
+                    </a:ln>
+                  </pic:spPr>
+                </pic:pic>
+              </a:graphicData>
+            </a:graphic>
+          </wp:inline>
+        </w:drawing>
+      </w:r>
+    </w:p>
+    <w:p>
+      <w:pPr>
+        <w:widowControl/>
+        <w:spacing w:after="200" w:line="276" w:lineRule="auto"/>
+        <w:rPr>
+          <w:b/>
+          <w:sz w:val="24"/>
+        </w:rPr>
+      </w:pPr>
+      <w:r>
+        <w:rPr>
+          <w:sz w:val="24"/>
+        </w:rPr>
+        <w:br w:type="page"/>
+      </w:r>
+    </w:p>
+    <w:p>
+      <w:pPr>
+        <w:pStyle w:val="Title"/>
+        <w:jc w:val="both"/>
+        <w:rPr>
+          <w:rFonts w:ascii="Times New Roman" w:hAnsi="Times New Roman"/>
+          <w:sz w:val="24"/>
+        </w:rPr>
+      </w:pPr>
+      <w:r>
+        <w:rPr>
+          <w:rFonts w:ascii="Times New Roman" w:hAnsi="Times New Roman"/>
+          <w:sz w:val="24"/>
+        </w:rPr>
+        <w:lastRenderedPageBreak/>
+        <w:t xml:space="preserve">Use case: </w:t>
+      </w:r>
+      <w:r>
+        <w:rPr>
+          <w:rFonts w:ascii="Times New Roman" w:hAnsi="Times New Roman"/>
+          <w:sz w:val="24"/>
+        </w:rPr>
+        <w:t>cashier</w:t>
+      </w:r>
+    </w:p>
+    <w:p>
+      <w:pPr>
+        <w:pStyle w:val="Title"/>
+        <w:jc w:val="both"/>
+        <w:rPr>
+          <w:rFonts w:ascii="Times New Roman" w:hAnsi="Times New Roman"/>
+          <w:sz w:val="24"/>
+        </w:rPr>
+      </w:pPr>
+      <w:r>
+        <w:rPr>
+          <w:rFonts w:ascii="Times New Roman" w:hAnsi="Times New Roman"/>
+          <w:sz w:val="24"/>
+        </w:rPr>
+        <w:t>Level: user-goal level</w:t>
+      </w:r>
+    </w:p>
+    <w:p>
+      <w:pPr>
+        <w:pStyle w:val="Title"/>
+        <w:jc w:val="both"/>
+        <w:rPr>
+          <w:rFonts w:ascii="Times New Roman" w:hAnsi="Times New Roman"/>
+          <w:sz w:val="24"/>
+        </w:rPr>
+      </w:pPr>
+      <w:r>
+        <w:rPr>
+          <w:rFonts w:ascii="Times New Roman" w:hAnsi="Times New Roman"/>
+          <w:sz w:val="24"/>
+        </w:rPr>
+        <w:t xml:space="preserve">Primary actor: </w:t>
+      </w:r>
+      <w:r>
+        <w:rPr>
+          <w:rFonts w:ascii="Times New Roman" w:hAnsi="Times New Roman"/>
+          <w:sz w:val="24"/>
+        </w:rPr>
+        <w:t>cashier</w:t>
+      </w:r>
+    </w:p>
+    <w:p>
+      <w:pPr>
+        <w:pStyle w:val="Title"/>
+        <w:jc w:val="both"/>
+        <w:rPr>
+          <w:rFonts w:ascii="Times New Roman" w:hAnsi="Times New Roman"/>
+          <w:sz w:val="24"/>
+        </w:rPr>
+      </w:pPr>
+      <w:r>
+        <w:rPr>
+          <w:rFonts w:ascii="Times New Roman" w:hAnsi="Times New Roman"/>
+          <w:sz w:val="24"/>
+        </w:rPr>
+        <w:t xml:space="preserve">Main success scenario: </w:t>
+      </w:r>
+      <w:r>
+        <w:rPr>
+          <w:rFonts w:ascii="Times New Roman" w:hAnsi="Times New Roman"/>
+          <w:sz w:val="24"/>
+        </w:rPr>
+        <w:t>The cashier signs in and performs CRUD on the tickets</w:t>
+      </w:r>
+    </w:p>
+    <w:p>
+      <w:pPr>
+        <w:pStyle w:val="Title"/>
+        <w:jc w:val="both"/>
+        <w:rPr>
+          <w:rFonts w:ascii="Times New Roman" w:hAnsi="Times New Roman"/>
+          <w:sz w:val="24"/>
+        </w:rPr>
+      </w:pPr>
+      <w:r>
+        <w:rPr>
+          <w:rFonts w:ascii="Times New Roman" w:hAnsi="Times New Roman"/>
+          <w:sz w:val="24"/>
+        </w:rPr>
+        <w:t xml:space="preserve">Extensions: </w:t>
+      </w:r>
+      <w:r>
+        <w:rPr>
+          <w:rFonts w:ascii="Times New Roman" w:hAnsi="Times New Roman"/>
+          <w:sz w:val="24"/>
+        </w:rPr>
+        <w:t>CRUD fails because the connection to the database was not properly made</w:t>
+      </w:r>
+    </w:p>
+    <w:p/>
+    <w:p>
+      <w:r>
+        <w:rPr>
+          <w:noProof/>
+        </w:rPr>
+        <w:drawing>
+          <wp:inline distT="0" distB="0" distL="0" distR="0">
+            <wp:extent cx="3333750" cy="2571750"/>
+            <wp:effectExtent l="0" t="0" r="0" b="0"/>
+            <wp:docPr id="2" name="Picture 2" descr="https://yuml.me/51647787.png"/>
+            <wp:cNvGraphicFramePr>
+              <a:graphicFrameLocks xmlns:a="http://schemas.openxmlformats.org/drawingml/2006/main" noChangeAspect="1"/>
+            </wp:cNvGraphicFramePr>
+            <a:graphic xmlns:a="http://schemas.openxmlformats.org/drawingml/2006/main">
+              <a:graphicData uri="http://schemas.openxmlformats.org/drawingml/2006/picture">
+                <pic:pic xmlns:pic="http://schemas.openxmlformats.org/drawingml/2006/picture">
+                  <pic:nvPicPr>
+                    <pic:cNvPr id="0" name="Picture 3" descr="https://yuml.me/51647787.png"/>
+                    <pic:cNvPicPr>
+                      <a:picLocks noChangeAspect="1" noChangeArrowheads="1"/>
+                    </pic:cNvPicPr>
+                  </pic:nvPicPr>
+                  <pic:blipFill>
+                    <a:blip r:embed="rId11">
+                      <a:extLst>
+                        <a:ext uri="{28A0092B-C50C-407E-A947-70E740481C1C}">
+                          <a14:useLocalDpi xmlns:a14="http://schemas.microsoft.com/office/drawing/2010/main" val="0"/>
+                        </a:ext>
+                      </a:extLst>
+                    </a:blip>
+                    <a:srcRect/>
+                    <a:stretch>
+                      <a:fillRect/>
+                    </a:stretch>
+                  </pic:blipFill>
+                  <pic:spPr bwMode="auto">
+                    <a:xfrm>
+                      <a:off x="0" y="0"/>
+                      <a:ext cx="3333750" cy="2571750"/>
+                    </a:xfrm>
+                    <a:prstGeom prst="rect">
+                      <a:avLst/>
+                    </a:prstGeom>
+                    <a:noFill/>
+                    <a:ln>
+                      <a:noFill/>
+                    </a:ln>
+                  </pic:spPr>
+                </pic:pic>
+              </a:graphicData>
+            </a:graphic>
+          </wp:inline>
+        </w:drawing>
+      </w:r>
+    </w:p>
+    <w:p>
+      <w:pPr>
+        <w:pStyle w:val="Title"/>
+        <w:jc w:val="both"/>
+        <w:rPr>
+          <w:rFonts w:ascii="Times New Roman" w:hAnsi="Times New Roman"/>
+          <w:b w:val="0"/>
+          <w:i/>
+          <w:color w:val="943634" w:themeColor="accent2" w:themeShade="BF"/>
+          <w:sz w:val="24"/>
+        </w:rPr>
+      </w:pPr>
+    </w:p>
+    <w:p/>
+    <w:p>
+      <w:pPr>
+        <w:pStyle w:val="Title"/>
+        <w:jc w:val="both"/>
+        <w:rPr>
+          <w:rFonts w:ascii="Times New Roman" w:hAnsi="Times New Roman"/>
+        </w:rPr>
+      </w:pPr>
+      <w:r>
+        <w:rPr>
+          <w:rFonts w:ascii="Times New Roman" w:hAnsi="Times New Roman"/>
+        </w:rPr>
+        <w:t>3</w:t>
+      </w:r>
+      <w:r>
+        <w:rPr>
+          <w:rFonts w:ascii="Times New Roman" w:hAnsi="Times New Roman"/>
+        </w:rPr>
+        <w:t xml:space="preserve">. </w:t>
+      </w:r>
+      <w:r>
+        <w:rPr>
+          <w:rFonts w:ascii="Times New Roman" w:hAnsi="Times New Roman"/>
+        </w:rPr>
+        <w:t>System</w:t>
+      </w:r>
+      <w:r>
+        <w:rPr>
+          <w:rFonts w:ascii="Times New Roman" w:hAnsi="Times New Roman"/>
         </w:rPr>
         <w:t xml:space="preserve"> </w:t>
       </w:r>
       <w:r>
         <w:rPr>
-          <w:i/>
-          <w:color w:val="943634" w:themeColor="accent2" w:themeShade="BF"/>
-          <w:sz w:val="24"/>
-        </w:rPr>
-        <w:t>u</w:t>
-      </w:r>
-      <w:r>
-        <w:rPr>
-          <w:i/>
-          <w:color w:val="943634" w:themeColor="accent2" w:themeShade="BF"/>
-          <w:sz w:val="24"/>
-        </w:rPr>
-        <w:t>se-</w:t>
-      </w:r>
-      <w:r>
-        <w:rPr>
-          <w:i/>
-          <w:color w:val="943634" w:themeColor="accent2" w:themeShade="BF"/>
-          <w:sz w:val="24"/>
-        </w:rPr>
-        <w:t>c</w:t>
-      </w:r>
-      <w:r>
-        <w:rPr>
-          <w:i/>
-          <w:color w:val="943634" w:themeColor="accent2" w:themeShade="BF"/>
-          <w:sz w:val="24"/>
-        </w:rPr>
-        <w:t>ase description</w:t>
-      </w:r>
-      <w:r>
-        <w:rPr>
-          <w:i/>
-          <w:color w:val="943634" w:themeColor="accent2" w:themeShade="BF"/>
-          <w:sz w:val="24"/>
-        </w:rPr>
-        <w:t xml:space="preserve"> (according to the format below).</w:t>
-      </w:r>
-    </w:p>
-    <w:p>
-      <w:pPr>
-        <w:spacing w:line="240" w:lineRule="auto"/>
-        <w:jc w:val="both"/>
-        <w:rPr>
-          <w:i/>
-          <w:color w:val="943634" w:themeColor="accent2" w:themeShade="BF"/>
-          <w:sz w:val="24"/>
-        </w:rPr>
-      </w:pPr>
-      <w:r>
-        <w:rPr>
-          <w:i/>
-          <w:color w:val="943634" w:themeColor="accent2" w:themeShade="BF"/>
-          <w:sz w:val="24"/>
-        </w:rPr>
-        <w:t>Use-Case description format:</w:t>
-      </w:r>
-    </w:p>
-    <w:p>
-      <w:pPr>
-        <w:pStyle w:val="Title"/>
-        <w:jc w:val="both"/>
-        <w:rPr>
-          <w:rFonts w:ascii="Times New Roman" w:hAnsi="Times New Roman"/>
-          <w:i/>
-          <w:color w:val="943634" w:themeColor="accent2" w:themeShade="BF"/>
-          <w:sz w:val="24"/>
-        </w:rPr>
-      </w:pPr>
-      <w:bookmarkStart w:id="33" w:name="_Toc254785391"/>
-      <w:r>
-        <w:rPr>
-          <w:rFonts w:ascii="Times New Roman" w:hAnsi="Times New Roman"/>
-          <w:i/>
-          <w:color w:val="943634" w:themeColor="accent2" w:themeShade="BF"/>
-          <w:sz w:val="24"/>
-        </w:rPr>
-        <w:t>Use case: &lt;use case goal&gt;</w:t>
-      </w:r>
-    </w:p>
-    <w:p>
-      <w:pPr>
-        <w:pStyle w:val="Title"/>
-        <w:jc w:val="both"/>
-        <w:rPr>
-          <w:rFonts w:ascii="Times New Roman" w:hAnsi="Times New Roman"/>
-          <w:i/>
-          <w:color w:val="943634" w:themeColor="accent2" w:themeShade="BF"/>
-          <w:sz w:val="24"/>
-        </w:rPr>
-      </w:pPr>
-      <w:r>
-        <w:rPr>
-          <w:rFonts w:ascii="Times New Roman" w:hAnsi="Times New Roman"/>
-          <w:i/>
-          <w:color w:val="943634" w:themeColor="accent2" w:themeShade="BF"/>
-          <w:sz w:val="24"/>
-        </w:rPr>
-        <w:t>Level: &lt;one of: summary level, user-goal level, sub-function&gt;</w:t>
-      </w:r>
-    </w:p>
-    <w:p>
-      <w:pPr>
-        <w:pStyle w:val="Title"/>
-        <w:jc w:val="both"/>
-        <w:rPr>
-          <w:rFonts w:ascii="Times New Roman" w:hAnsi="Times New Roman"/>
-          <w:i/>
-          <w:color w:val="943634" w:themeColor="accent2" w:themeShade="BF"/>
-          <w:sz w:val="24"/>
-        </w:rPr>
-      </w:pPr>
-      <w:r>
-        <w:rPr>
-          <w:rFonts w:ascii="Times New Roman" w:hAnsi="Times New Roman"/>
-          <w:i/>
-          <w:color w:val="943634" w:themeColor="accent2" w:themeShade="BF"/>
-          <w:sz w:val="24"/>
-        </w:rPr>
-        <w:t>Primary actor: &lt;a role name for the actor who initiates the use case&gt;</w:t>
-      </w:r>
-    </w:p>
-    <w:p>
-      <w:pPr>
-        <w:pStyle w:val="Title"/>
-        <w:jc w:val="both"/>
-        <w:rPr>
-          <w:rFonts w:ascii="Times New Roman" w:hAnsi="Times New Roman"/>
-          <w:i/>
-          <w:color w:val="943634" w:themeColor="accent2" w:themeShade="BF"/>
-          <w:sz w:val="24"/>
-        </w:rPr>
-      </w:pPr>
-      <w:r>
-        <w:rPr>
-          <w:rFonts w:ascii="Times New Roman" w:hAnsi="Times New Roman"/>
-          <w:i/>
-          <w:color w:val="943634" w:themeColor="accent2" w:themeShade="BF"/>
-          <w:sz w:val="24"/>
-        </w:rPr>
-        <w:t>Main success scenario: &lt;the steps of the main success scenario from trigger to goal delivery&gt;</w:t>
-      </w:r>
-    </w:p>
-    <w:p>
-      <w:pPr>
-        <w:pStyle w:val="Title"/>
-        <w:jc w:val="both"/>
-        <w:rPr>
-          <w:rFonts w:ascii="Times New Roman" w:hAnsi="Times New Roman"/>
-          <w:i/>
-          <w:color w:val="943634" w:themeColor="accent2" w:themeShade="BF"/>
-          <w:sz w:val="24"/>
-        </w:rPr>
-      </w:pPr>
-      <w:r>
-        <w:rPr>
-          <w:rFonts w:ascii="Times New Roman" w:hAnsi="Times New Roman"/>
-          <w:i/>
-          <w:color w:val="943634" w:themeColor="accent2" w:themeShade="BF"/>
-          <w:sz w:val="24"/>
-        </w:rPr>
-        <w:t>Extensions: &lt;alternate scenarios of success or failure&gt;</w:t>
-      </w:r>
-    </w:p>
-    <w:p>
-      <w:pPr>
-        <w:pStyle w:val="Title"/>
-        <w:jc w:val="both"/>
-        <w:rPr>
-          <w:rFonts w:ascii="Times New Roman" w:hAnsi="Times New Roman"/>
-          <w:b w:val="0"/>
-          <w:i/>
-          <w:color w:val="943634" w:themeColor="accent2" w:themeShade="BF"/>
-          <w:sz w:val="24"/>
-        </w:rPr>
-      </w:pPr>
-      <w:r>
-        <w:rPr>
-          <w:rFonts w:ascii="Times New Roman" w:hAnsi="Times New Roman"/>
-          <w:b w:val="0"/>
-          <w:i/>
-          <w:color w:val="943634" w:themeColor="accent2" w:themeShade="BF"/>
-          <w:sz w:val="24"/>
-        </w:rPr>
-        <w:t>]</w:t>
-      </w:r>
-    </w:p>
-    <w:p>
-      <w:pPr>
-        <w:pStyle w:val="Title"/>
-        <w:jc w:val="both"/>
-        <w:rPr>
-          <w:rFonts w:ascii="Times New Roman" w:hAnsi="Times New Roman"/>
-        </w:rPr>
-      </w:pPr>
-      <w:r>
-        <w:rPr>
-          <w:rFonts w:ascii="Times New Roman" w:hAnsi="Times New Roman"/>
-        </w:rPr>
-        <w:t>3</w:t>
-      </w:r>
-      <w:r>
-        <w:rPr>
-          <w:rFonts w:ascii="Times New Roman" w:hAnsi="Times New Roman"/>
-        </w:rPr>
-        <w:t xml:space="preserve">. </w:t>
-      </w:r>
-      <w:r>
-        <w:rPr>
-          <w:rFonts w:ascii="Times New Roman" w:hAnsi="Times New Roman"/>
-        </w:rPr>
-        <w:t>System</w:t>
-      </w:r>
-      <w:r>
-        <w:rPr>
-          <w:rFonts w:ascii="Times New Roman" w:hAnsi="Times New Roman"/>
-        </w:rPr>
-        <w:t xml:space="preserve"> </w:t>
-      </w:r>
-      <w:r>
-        <w:rPr>
           <w:rFonts w:ascii="Times New Roman" w:hAnsi="Times New Roman"/>
         </w:rPr>
         <w:t>Architectural Design</w:t>
       </w:r>
-      <w:bookmarkEnd w:id="33"/>
+      <w:bookmarkEnd w:id="34"/>
     </w:p>
     <w:p>
       <w:pPr>
@@ -1500,66 +2047,33 @@
         <w:spacing w:line="240" w:lineRule="auto"/>
         <w:jc w:val="both"/>
         <w:rPr>
-          <w:i/>
-          <w:color w:val="943634" w:themeColor="accent2" w:themeShade="BF"/>
-          <w:sz w:val="24"/>
-        </w:rPr>
-      </w:pPr>
-      <w:r>
-        <w:rPr>
-          <w:i/>
-          <w:color w:val="943634" w:themeColor="accent2" w:themeShade="BF"/>
-          <w:sz w:val="24"/>
-        </w:rPr>
-        <w:t>[Describe</w:t>
-      </w:r>
-      <w:r>
-        <w:rPr>
-          <w:i/>
-          <w:color w:val="943634" w:themeColor="accent2" w:themeShade="BF"/>
-          <w:sz w:val="24"/>
-        </w:rPr>
-        <w:t xml:space="preserve"> briefly</w:t>
-      </w:r>
-      <w:r>
-        <w:rPr>
-          <w:i/>
-          <w:color w:val="943634" w:themeColor="accent2" w:themeShade="BF"/>
-          <w:sz w:val="24"/>
-        </w:rPr>
-        <w:t xml:space="preserve"> the used </w:t>
-      </w:r>
-      <w:r>
-        <w:rPr>
-          <w:i/>
-          <w:color w:val="943634" w:themeColor="accent2" w:themeShade="BF"/>
-          <w:sz w:val="24"/>
-        </w:rPr>
-        <w:t>architectural</w:t>
-      </w:r>
-      <w:r>
-        <w:rPr>
-          <w:i/>
-          <w:color w:val="943634" w:themeColor="accent2" w:themeShade="BF"/>
-          <w:sz w:val="24"/>
-        </w:rPr>
-        <w:t xml:space="preserve"> pattern</w:t>
-      </w:r>
-      <w:r>
-        <w:rPr>
-          <w:i/>
-          <w:color w:val="943634" w:themeColor="accent2" w:themeShade="BF"/>
-          <w:sz w:val="24"/>
-        </w:rPr>
-        <w:t>s.</w:t>
-      </w:r>
-      <w:r>
-        <w:rPr>
-          <w:i/>
-          <w:color w:val="943634" w:themeColor="accent2" w:themeShade="BF"/>
-          <w:sz w:val="24"/>
-        </w:rPr>
-        <w:t>]</w:t>
+          <w:sz w:val="24"/>
+        </w:rPr>
+      </w:pPr>
+      <w:r>
+        <w:rPr>
+          <w:sz w:val="24"/>
+        </w:rPr>
+        <w:t>The used architectural pattern is called Layers. In this pattern, the system is organized in three layers: Data Access, Business Layer, Presentation Layer. Each layer communicates only with the layer below it, such that The Presentation Layer shouldn’t have any connection to the Data Access Layer.</w:t>
+      </w:r>
+    </w:p>
+    <w:p>
+      <w:pPr>
+        <w:widowControl/>
+        <w:spacing w:after="200" w:line="276" w:lineRule="auto"/>
+        <w:rPr>
+          <w:i/>
+          <w:color w:val="943634" w:themeColor="accent2" w:themeShade="BF"/>
+          <w:sz w:val="24"/>
+        </w:rPr>
+      </w:pPr>
+      <w:r>
+        <w:rPr>
+          <w:i/>
+          <w:color w:val="943634" w:themeColor="accent2" w:themeShade="BF"/>
+          <w:sz w:val="24"/>
+        </w:rPr>
+        <w:br w:type="page"/>
       </w:r>
     </w:p>
     <w:p>
@@ -1621,234 +2135,175 @@
       <w:pPr>
         <w:spacing w:line="240" w:lineRule="auto"/>
         <w:jc w:val="both"/>
-        <w:rPr>
-          <w:i/>
-          <w:color w:val="943634" w:themeColor="accent2" w:themeShade="BF"/>
-          <w:sz w:val="24"/>
-        </w:rPr>
-      </w:pPr>
-      <w:r>
-        <w:rPr>
-          <w:i/>
-          <w:color w:val="943634" w:themeColor="accent2" w:themeShade="BF"/>
-          <w:sz w:val="24"/>
-        </w:rPr>
-        <w:t>[</w:t>
-      </w:r>
-      <w:r>
-        <w:rPr>
-          <w:i/>
-          <w:color w:val="943634" w:themeColor="accent2" w:themeShade="BF"/>
-          <w:sz w:val="24"/>
-        </w:rPr>
-        <w:t>C</w:t>
-      </w:r>
-      <w:r>
-        <w:rPr>
-          <w:i/>
-          <w:color w:val="943634" w:themeColor="accent2" w:themeShade="BF"/>
-          <w:sz w:val="24"/>
-        </w:rPr>
-        <w:t>reate the system’s conceptual architecture</w:t>
-      </w:r>
-      <w:r>
-        <w:rPr>
-          <w:i/>
-          <w:color w:val="943634" w:themeColor="accent2" w:themeShade="BF"/>
-          <w:sz w:val="24"/>
-        </w:rPr>
-        <w:t>;</w:t>
-      </w:r>
-      <w:r>
-        <w:rPr>
-          <w:i/>
-          <w:color w:val="943634" w:themeColor="accent2" w:themeShade="BF"/>
-          <w:sz w:val="24"/>
-        </w:rPr>
-        <w:t xml:space="preserve"> use </w:t>
-      </w:r>
-      <w:r>
-        <w:rPr>
-          <w:i/>
-          <w:color w:val="943634" w:themeColor="accent2" w:themeShade="BF"/>
-          <w:sz w:val="24"/>
-        </w:rPr>
-        <w:t>architectural pattern</w:t>
-      </w:r>
-      <w:r>
-        <w:rPr>
-          <w:i/>
-          <w:color w:val="943634" w:themeColor="accent2" w:themeShade="BF"/>
-          <w:sz w:val="24"/>
-        </w:rPr>
-        <w:t>s</w:t>
-      </w:r>
-      <w:r>
-        <w:rPr>
-          <w:i/>
-          <w:color w:val="943634" w:themeColor="accent2" w:themeShade="BF"/>
-          <w:sz w:val="24"/>
-        </w:rPr>
-        <w:t xml:space="preserve"> and </w:t>
-      </w:r>
-      <w:r>
-        <w:rPr>
-          <w:i/>
-          <w:color w:val="943634" w:themeColor="accent2" w:themeShade="BF"/>
-          <w:sz w:val="24"/>
-        </w:rPr>
-        <w:t>describe how they are applied</w:t>
-      </w:r>
-      <w:r>
-        <w:rPr>
-          <w:i/>
-          <w:color w:val="943634" w:themeColor="accent2" w:themeShade="BF"/>
-          <w:sz w:val="24"/>
-        </w:rPr>
-        <w:t>. Create package, component and deployment diagrams</w:t>
-      </w:r>
-      <w:r>
-        <w:rPr>
-          <w:i/>
-          <w:color w:val="943634" w:themeColor="accent2" w:themeShade="BF"/>
-          <w:sz w:val="24"/>
-        </w:rPr>
-        <w:t>]</w:t>
-      </w:r>
-    </w:p>
-    <w:p>
-      <w:pPr>
-        <w:spacing w:line="240" w:lineRule="auto"/>
-        <w:jc w:val="both"/>
-      </w:pPr>
-    </w:p>
-    <w:p>
-      <w:pPr>
-        <w:pStyle w:val="Title"/>
-        <w:jc w:val="both"/>
-        <w:rPr>
-          <w:rFonts w:ascii="Times New Roman" w:hAnsi="Times New Roman"/>
-        </w:rPr>
-      </w:pPr>
-      <w:bookmarkStart w:id="34" w:name="_Toc254785392"/>
-      <w:r>
-        <w:rPr>
-          <w:rFonts w:ascii="Times New Roman" w:hAnsi="Times New Roman"/>
-        </w:rPr>
-        <w:t>4</w:t>
-      </w:r>
-      <w:r>
-        <w:rPr>
-          <w:rFonts w:ascii="Times New Roman" w:hAnsi="Times New Roman"/>
-        </w:rPr>
-        <w:t xml:space="preserve">. UML </w:t>
-      </w:r>
-      <w:r>
-        <w:rPr>
-          <w:rFonts w:ascii="Times New Roman" w:hAnsi="Times New Roman"/>
-        </w:rPr>
-        <w:t>Sequence</w:t>
-      </w:r>
-      <w:r>
-        <w:rPr>
-          <w:rFonts w:ascii="Times New Roman" w:hAnsi="Times New Roman"/>
-        </w:rPr>
-        <w:t xml:space="preserve"> Diagrams</w:t>
-      </w:r>
-      <w:bookmarkEnd w:id="34"/>
-    </w:p>
-    <w:p>
-      <w:pPr>
-        <w:spacing w:line="240" w:lineRule="auto"/>
-        <w:jc w:val="both"/>
-        <w:rPr>
-          <w:i/>
-          <w:color w:val="943634" w:themeColor="accent2" w:themeShade="BF"/>
-          <w:sz w:val="24"/>
-        </w:rPr>
-      </w:pPr>
-      <w:r>
-        <w:rPr>
-          <w:i/>
-          <w:color w:val="943634" w:themeColor="accent2" w:themeShade="BF"/>
-          <w:sz w:val="24"/>
-        </w:rPr>
-        <w:t>[</w:t>
-      </w:r>
-      <w:r>
-        <w:rPr>
-          <w:i/>
-          <w:color w:val="943634" w:themeColor="accent2" w:themeShade="BF"/>
-          <w:sz w:val="24"/>
-        </w:rPr>
-        <w:t>C</w:t>
-      </w:r>
-      <w:r>
-        <w:rPr>
-          <w:i/>
-          <w:color w:val="943634" w:themeColor="accent2" w:themeShade="BF"/>
-          <w:sz w:val="24"/>
-        </w:rPr>
-        <w:t xml:space="preserve">reate </w:t>
-      </w:r>
-      <w:r>
-        <w:rPr>
-          <w:i/>
-          <w:color w:val="943634" w:themeColor="accent2" w:themeShade="BF"/>
-          <w:sz w:val="24"/>
-        </w:rPr>
-        <w:t>a</w:t>
-      </w:r>
-      <w:r>
-        <w:rPr>
-          <w:i/>
-          <w:color w:val="943634" w:themeColor="accent2" w:themeShade="BF"/>
-          <w:sz w:val="24"/>
-        </w:rPr>
-        <w:t xml:space="preserve"> sequence diagram for </w:t>
-      </w:r>
-      <w:r>
-        <w:rPr>
-          <w:i/>
-          <w:color w:val="943634" w:themeColor="accent2" w:themeShade="BF"/>
-          <w:sz w:val="24"/>
-        </w:rPr>
-        <w:t>a</w:t>
-      </w:r>
-      <w:r>
-        <w:rPr>
-          <w:i/>
-          <w:color w:val="943634" w:themeColor="accent2" w:themeShade="BF"/>
-          <w:sz w:val="24"/>
-        </w:rPr>
-        <w:t xml:space="preserve"> relevant scenario</w:t>
-      </w:r>
-      <w:r>
-        <w:rPr>
-          <w:i/>
-          <w:color w:val="943634" w:themeColor="accent2" w:themeShade="BF"/>
-          <w:sz w:val="24"/>
-        </w:rPr>
-        <w:t>.</w:t>
-      </w:r>
-      <w:r>
-        <w:rPr>
-          <w:i/>
-          <w:color w:val="943634" w:themeColor="accent2" w:themeShade="BF"/>
-          <w:sz w:val="24"/>
-        </w:rPr>
-        <w:t>]</w:t>
-      </w:r>
-    </w:p>
-    <w:p>
-      <w:pPr>
-        <w:pStyle w:val="Title"/>
-        <w:jc w:val="both"/>
-        <w:rPr>
-          <w:rFonts w:ascii="Times New Roman" w:hAnsi="Times New Roman"/>
-        </w:rPr>
-      </w:pPr>
-    </w:p>
+      </w:pPr>
+      <w:r>
+        <w:rPr>
+          <w:noProof/>
+        </w:rPr>
+        <w:drawing>
+          <wp:inline distT="0" distB="0" distL="0" distR="0" wp14:anchorId="1B5B3C8E" wp14:editId="1AA7E050">
+            <wp:extent cx="2038350" cy="3514725"/>
+            <wp:effectExtent l="0" t="0" r="0" b="9525"/>
+            <wp:docPr id="3" name="Picture 3"/>
+            <wp:cNvGraphicFramePr>
+              <a:graphicFrameLocks xmlns:a="http://schemas.openxmlformats.org/drawingml/2006/main" noChangeAspect="1"/>
+            </wp:cNvGraphicFramePr>
+            <a:graphic xmlns:a="http://schemas.openxmlformats.org/drawingml/2006/main">
+              <a:graphicData uri="http://schemas.openxmlformats.org/drawingml/2006/picture">
+                <pic:pic xmlns:pic="http://schemas.openxmlformats.org/drawingml/2006/picture">
+                  <pic:nvPicPr>
+                    <pic:cNvPr id="1" name=""/>
+                    <pic:cNvPicPr/>
+                  </pic:nvPicPr>
+                  <pic:blipFill>
+                    <a:blip r:embed="rId12"/>
+                    <a:stretch>
+                      <a:fillRect/>
+                    </a:stretch>
+                  </pic:blipFill>
+                  <pic:spPr>
+                    <a:xfrm>
+                      <a:off x="0" y="0"/>
+                      <a:ext cx="2038350" cy="3514725"/>
+                    </a:xfrm>
+                    <a:prstGeom prst="rect">
+                      <a:avLst/>
+                    </a:prstGeom>
+                  </pic:spPr>
+                </pic:pic>
+              </a:graphicData>
+            </a:graphic>
+          </wp:inline>
+        </w:drawing>
+      </w:r>
+    </w:p>
+    <w:p>
+      <w:pPr>
+        <w:spacing w:line="240" w:lineRule="auto"/>
+        <w:jc w:val="both"/>
+      </w:pPr>
+    </w:p>
+    <w:p>
+      <w:pPr>
+        <w:spacing w:line="240" w:lineRule="auto"/>
+        <w:jc w:val="both"/>
+        <w:rPr>
+          <w:b/>
+        </w:rPr>
+      </w:pPr>
+      <w:r>
+        <w:rPr>
+          <w:b/>
+        </w:rPr>
+        <w:t>Bussiness Layer Package</w:t>
+      </w:r>
+    </w:p>
+    <w:p>
+      <w:pPr>
+        <w:spacing w:line="240" w:lineRule="auto"/>
+        <w:jc w:val="both"/>
+      </w:pPr>
+      <w:r>
+        <w:rPr>
+          <w:noProof/>
+        </w:rPr>
+        <w:drawing>
+          <wp:inline distT="0" distB="0" distL="0" distR="0" wp14:anchorId="77D617F4" wp14:editId="7D90067E">
+            <wp:extent cx="3876675" cy="3533775"/>
+            <wp:effectExtent l="0" t="0" r="9525" b="9525"/>
+            <wp:docPr id="4" name="Picture 4"/>
+            <wp:cNvGraphicFramePr>
+              <a:graphicFrameLocks xmlns:a="http://schemas.openxmlformats.org/drawingml/2006/main" noChangeAspect="1"/>
+            </wp:cNvGraphicFramePr>
+            <a:graphic xmlns:a="http://schemas.openxmlformats.org/drawingml/2006/main">
+              <a:graphicData uri="http://schemas.openxmlformats.org/drawingml/2006/picture">
+                <pic:pic xmlns:pic="http://schemas.openxmlformats.org/drawingml/2006/picture">
+                  <pic:nvPicPr>
+                    <pic:cNvPr id="1" name=""/>
+                    <pic:cNvPicPr/>
+                  </pic:nvPicPr>
+                  <pic:blipFill>
+                    <a:blip r:embed="rId13"/>
+                    <a:stretch>
+                      <a:fillRect/>
+                    </a:stretch>
+                  </pic:blipFill>
+                  <pic:spPr>
+                    <a:xfrm>
+                      <a:off x="0" y="0"/>
+                      <a:ext cx="3876675" cy="3533775"/>
+                    </a:xfrm>
+                    <a:prstGeom prst="rect">
+                      <a:avLst/>
+                    </a:prstGeom>
+                  </pic:spPr>
+                </pic:pic>
+              </a:graphicData>
+            </a:graphic>
+          </wp:inline>
+        </w:drawing>
+      </w:r>
+    </w:p>
+    <w:p>
+      <w:r>
+        <w:br w:type="page"/>
+      </w:r>
+    </w:p>
+    <w:p>
+      <w:pPr>
+        <w:spacing w:line="240" w:lineRule="auto"/>
+        <w:jc w:val="both"/>
+      </w:pPr>
+      <w:r>
+        <w:rPr>
+          <w:noProof/>
+        </w:rPr>
+        <w:lastRenderedPageBreak/>
+        <w:drawing>
+          <wp:inline distT="0" distB="0" distL="0" distR="0" wp14:anchorId="1476E38F" wp14:editId="1C824858">
+            <wp:extent cx="5943600" cy="3074035"/>
+            <wp:effectExtent l="0" t="0" r="0" b="0"/>
+            <wp:docPr id="5" name="Picture 5"/>
+            <wp:cNvGraphicFramePr>
+              <a:graphicFrameLocks xmlns:a="http://schemas.openxmlformats.org/drawingml/2006/main" noChangeAspect="1"/>
+            </wp:cNvGraphicFramePr>
+            <a:graphic xmlns:a="http://schemas.openxmlformats.org/drawingml/2006/main">
+              <a:graphicData uri="http://schemas.openxmlformats.org/drawingml/2006/picture">
+                <pic:pic xmlns:pic="http://schemas.openxmlformats.org/drawingml/2006/picture">
+                  <pic:nvPicPr>
+                    <pic:cNvPr id="1" name=""/>
+                    <pic:cNvPicPr/>
+                  </pic:nvPicPr>
+                  <pic:blipFill>
+                    <a:blip r:embed="rId14"/>
+                    <a:stretch>
+                      <a:fillRect/>
+                    </a:stretch>
+                  </pic:blipFill>
+                  <pic:spPr>
+                    <a:xfrm>
+                      <a:off x="0" y="0"/>
+                      <a:ext cx="5943600" cy="3074035"/>
+                    </a:xfrm>
+                    <a:prstGeom prst="rect">
+                      <a:avLst/>
+                    </a:prstGeom>
+                  </pic:spPr>
+                </pic:pic>
+              </a:graphicData>
+            </a:graphic>
+          </wp:inline>
+        </w:drawing>
+      </w:r>
+    </w:p>
+    <w:p>
+      <w:pPr>
+        <w:spacing w:line="240" w:lineRule="auto"/>
+        <w:jc w:val="both"/>
+      </w:pPr>
+    </w:p>
+    <w:p/>
+    <w:p/>
     <w:p>
       <w:pPr>
         <w:pStyle w:val="Title"/>
@@ -1894,6 +2349,7 @@
         <w:jc w:val="both"/>
         <w:rPr>
           <w:b/>
+          <w:sz w:val="28"/>
         </w:rPr>
       </w:pPr>
       <w:r>
@@ -1913,220 +2369,978 @@
     </w:p>
     <w:p>
       <w:pPr>
-        <w:spacing w:line="240" w:lineRule="auto"/>
-        <w:jc w:val="both"/>
-        <w:rPr>
-          <w:i/>
-          <w:color w:val="943634" w:themeColor="accent2" w:themeShade="BF"/>
-          <w:sz w:val="24"/>
-        </w:rPr>
-      </w:pPr>
-      <w:r>
-        <w:rPr>
-          <w:i/>
-          <w:color w:val="943634" w:themeColor="accent2" w:themeShade="BF"/>
-          <w:sz w:val="24"/>
-        </w:rPr>
-        <w:t>[Describe</w:t>
-      </w:r>
-      <w:r>
-        <w:rPr>
-          <w:i/>
-          <w:color w:val="943634" w:themeColor="accent2" w:themeShade="BF"/>
-          <w:sz w:val="24"/>
-        </w:rPr>
-        <w:t xml:space="preserve"> briefly</w:t>
-      </w:r>
-      <w:r>
-        <w:rPr>
-          <w:i/>
-          <w:color w:val="943634" w:themeColor="accent2" w:themeShade="BF"/>
-          <w:sz w:val="24"/>
-        </w:rPr>
-        <w:t xml:space="preserve"> the used design pattern</w:t>
-      </w:r>
-      <w:r>
-        <w:rPr>
-          <w:i/>
-          <w:color w:val="943634" w:themeColor="accent2" w:themeShade="BF"/>
-          <w:sz w:val="24"/>
-        </w:rPr>
-        <w:t>s.</w:t>
-      </w:r>
-      <w:r>
-        <w:rPr>
-          <w:i/>
-          <w:color w:val="943634" w:themeColor="accent2" w:themeShade="BF"/>
-          <w:sz w:val="24"/>
-        </w:rPr>
-        <w:t>]</w:t>
-      </w:r>
-    </w:p>
-    <w:p>
-      <w:pPr>
-        <w:spacing w:line="240" w:lineRule="auto"/>
-        <w:jc w:val="both"/>
-      </w:pPr>
-    </w:p>
-    <w:p>
-      <w:pPr>
-        <w:spacing w:line="240" w:lineRule="auto"/>
-        <w:jc w:val="both"/>
-      </w:pPr>
+        <w:pStyle w:val="Heading3"/>
+      </w:pPr>
+      <w:r>
+        <w:t xml:space="preserve"> SINGLETON</w:t>
+      </w:r>
+    </w:p>
+    <w:p>
+      <w:pPr>
+        <w:spacing w:line="240" w:lineRule="auto"/>
+        <w:jc w:val="both"/>
+        <w:rPr>
+          <w:i/>
+          <w:color w:val="943634" w:themeColor="accent2" w:themeShade="BF"/>
+          <w:sz w:val="24"/>
+        </w:rPr>
+      </w:pPr>
+      <w:r>
+        <w:rPr>
+          <w:i/>
+          <w:color w:val="943634" w:themeColor="accent2" w:themeShade="BF"/>
+          <w:sz w:val="24"/>
+        </w:rPr>
+        <w:t>Singleton has been used in order to make the connection to the database.</w:t>
+      </w:r>
+    </w:p>
+    <w:p>
+      <w:pPr>
+        <w:spacing w:line="240" w:lineRule="auto"/>
+        <w:jc w:val="both"/>
+        <w:rPr>
+          <w:i/>
+          <w:color w:val="943634" w:themeColor="accent2" w:themeShade="BF"/>
+          <w:sz w:val="24"/>
+        </w:rPr>
+      </w:pPr>
+      <w:r>
+        <w:rPr>
+          <w:i/>
+          <w:color w:val="943634" w:themeColor="accent2" w:themeShade="BF"/>
+          <w:sz w:val="24"/>
+        </w:rPr>
+        <w:t>The Singleton class produces a single instance of an object, which can then be reused.</w:t>
+      </w:r>
+    </w:p>
+    <w:p>
+      <w:pPr>
+        <w:spacing w:line="240" w:lineRule="auto"/>
+        <w:jc w:val="both"/>
+      </w:pPr>
+    </w:p>
+    <w:p>
+      <w:pPr>
+        <w:spacing w:line="240" w:lineRule="auto"/>
+        <w:jc w:val="both"/>
+      </w:pPr>
+    </w:p>
+    <w:p>
+      <w:pPr>
+        <w:spacing w:line="240" w:lineRule="auto"/>
+        <w:jc w:val="both"/>
+      </w:pPr>
+      <w:r>
+        <w:rPr>
+          <w:noProof/>
+        </w:rPr>
+        <w:drawing>
+          <wp:inline distT="0" distB="0" distL="0" distR="0">
+            <wp:extent cx="3753559" cy="2851158"/>
+            <wp:effectExtent l="0" t="0" r="0" b="0"/>
+            <wp:docPr id="6" name="Picture 6" descr="Image result for singleton design pattern connectionfactory"/>
+            <wp:cNvGraphicFramePr>
+              <a:graphicFrameLocks xmlns:a="http://schemas.openxmlformats.org/drawingml/2006/main" noChangeAspect="1"/>
+            </wp:cNvGraphicFramePr>
+            <a:graphic xmlns:a="http://schemas.openxmlformats.org/drawingml/2006/main">
+              <a:graphicData uri="http://schemas.openxmlformats.org/drawingml/2006/picture">
+                <pic:pic xmlns:pic="http://schemas.openxmlformats.org/drawingml/2006/picture">
+                  <pic:nvPicPr>
+                    <pic:cNvPr id="0" name="Picture 5" descr="Image result for singleton design pattern connectionfactory"/>
+                    <pic:cNvPicPr>
+                      <a:picLocks noChangeAspect="1" noChangeArrowheads="1"/>
+                    </pic:cNvPicPr>
+                  </pic:nvPicPr>
+                  <pic:blipFill>
+                    <a:blip r:embed="rId15">
+                      <a:extLst>
+                        <a:ext uri="{28A0092B-C50C-407E-A947-70E740481C1C}">
+                          <a14:useLocalDpi xmlns:a14="http://schemas.microsoft.com/office/drawing/2010/main" val="0"/>
+                        </a:ext>
+                      </a:extLst>
+                    </a:blip>
+                    <a:srcRect/>
+                    <a:stretch>
+                      <a:fillRect/>
+                    </a:stretch>
+                  </pic:blipFill>
+                  <pic:spPr bwMode="auto">
+                    <a:xfrm>
+                      <a:off x="0" y="0"/>
+                      <a:ext cx="3805000" cy="2890232"/>
+                    </a:xfrm>
+                    <a:prstGeom prst="rect">
+                      <a:avLst/>
+                    </a:prstGeom>
+                    <a:noFill/>
+                    <a:ln>
+                      <a:noFill/>
+                    </a:ln>
+                  </pic:spPr>
+                </pic:pic>
+              </a:graphicData>
+            </a:graphic>
+          </wp:inline>
+        </w:drawing>
+      </w:r>
+    </w:p>
+    <w:p>
+      <w:pPr>
+        <w:spacing w:line="240" w:lineRule="auto"/>
+        <w:jc w:val="both"/>
+      </w:pPr>
+    </w:p>
+    <w:p>
+      <w:pPr>
+        <w:pStyle w:val="Heading3"/>
+      </w:pPr>
+      <w:bookmarkStart w:id="36" w:name="_Toc254785394"/>
+      <w:r>
+        <w:lastRenderedPageBreak/>
+        <w:t>Dependency Injection and Inversion</w:t>
+      </w:r>
+    </w:p>
+    <w:p>
+      <w:pPr>
+        <w:spacing w:line="240" w:lineRule="auto"/>
+        <w:jc w:val="both"/>
+        <w:rPr>
+          <w:i/>
+          <w:color w:val="943634" w:themeColor="accent2" w:themeShade="BF"/>
+          <w:sz w:val="24"/>
+        </w:rPr>
+      </w:pPr>
+      <w:r>
+        <w:rPr>
+          <w:i/>
+          <w:color w:val="943634" w:themeColor="accent2" w:themeShade="BF"/>
+          <w:sz w:val="24"/>
+        </w:rPr>
+        <w:t>According to the SOLI</w:t>
+      </w:r>
       <w:r>
         <w:rPr>
           <w:b/>
-          <w:sz w:val="28"/>
-        </w:rPr>
-        <w:t>5</w:t>
-      </w:r>
-      <w:r>
+          <w:i/>
+          <w:color w:val="943634" w:themeColor="accent2" w:themeShade="BF"/>
+          <w:sz w:val="24"/>
+        </w:rPr>
+        <w:t>D</w:t>
+      </w:r>
+      <w:r>
+        <w:rPr>
+          <w:i/>
+          <w:color w:val="943634" w:themeColor="accent2" w:themeShade="BF"/>
+          <w:sz w:val="24"/>
+        </w:rPr>
+        <w:t xml:space="preserve"> principles, higher level modules shouldn’t depend on lower level modules, and they should depend on abstractions.</w:t>
+      </w:r>
+    </w:p>
+    <w:p>
+      <w:pPr>
+        <w:spacing w:line="240" w:lineRule="auto"/>
+        <w:jc w:val="both"/>
         <w:rPr>
           <w:b/>
-          <w:sz w:val="28"/>
-        </w:rPr>
-        <w:t>.</w:t>
-      </w:r>
+        </w:rPr>
+      </w:pPr>
       <w:r>
         <w:rPr>
           <w:b/>
-          <w:sz w:val="28"/>
-        </w:rPr>
-        <w:t>2</w:t>
-      </w:r>
-      <w:r>
+          <w:noProof/>
+        </w:rPr>
+        <w:drawing>
+          <wp:inline distT="0" distB="0" distL="0" distR="0">
+            <wp:extent cx="3697357" cy="1880695"/>
+            <wp:effectExtent l="0" t="0" r="0" b="0"/>
+            <wp:docPr id="8" name="Picture 8"/>
+            <wp:cNvGraphicFramePr>
+              <a:graphicFrameLocks xmlns:a="http://schemas.openxmlformats.org/drawingml/2006/main" noChangeAspect="1"/>
+            </wp:cNvGraphicFramePr>
+            <a:graphic xmlns:a="http://schemas.openxmlformats.org/drawingml/2006/main">
+              <a:graphicData uri="http://schemas.openxmlformats.org/drawingml/2006/picture">
+                <pic:pic xmlns:pic="http://schemas.openxmlformats.org/drawingml/2006/picture">
+                  <pic:nvPicPr>
+                    <pic:cNvPr id="0" name="Picture 1"/>
+                    <pic:cNvPicPr>
+                      <a:picLocks noChangeAspect="1" noChangeArrowheads="1"/>
+                    </pic:cNvPicPr>
+                  </pic:nvPicPr>
+                  <pic:blipFill>
+                    <a:blip r:embed="rId16">
+                      <a:extLst>
+                        <a:ext uri="{28A0092B-C50C-407E-A947-70E740481C1C}">
+                          <a14:useLocalDpi xmlns:a14="http://schemas.microsoft.com/office/drawing/2010/main" val="0"/>
+                        </a:ext>
+                      </a:extLst>
+                    </a:blip>
+                    <a:srcRect/>
+                    <a:stretch>
+                      <a:fillRect/>
+                    </a:stretch>
+                  </pic:blipFill>
+                  <pic:spPr bwMode="auto">
+                    <a:xfrm>
+                      <a:off x="0" y="0"/>
+                      <a:ext cx="3711395" cy="1887836"/>
+                    </a:xfrm>
+                    <a:prstGeom prst="rect">
+                      <a:avLst/>
+                    </a:prstGeom>
+                    <a:noFill/>
+                    <a:ln>
+                      <a:noFill/>
+                    </a:ln>
+                  </pic:spPr>
+                </pic:pic>
+              </a:graphicData>
+            </a:graphic>
+          </wp:inline>
+        </w:drawing>
+      </w:r>
+    </w:p>
+    <w:p>
+      <w:pPr>
+        <w:spacing w:line="240" w:lineRule="auto"/>
+        <w:jc w:val="both"/>
+        <w:rPr>
+          <w:i/>
+          <w:color w:val="943634" w:themeColor="accent2" w:themeShade="BF"/>
+          <w:sz w:val="24"/>
+        </w:rPr>
+      </w:pPr>
+      <w:r>
+        <w:rPr>
+          <w:i/>
+          <w:color w:val="943634" w:themeColor="accent2" w:themeShade="BF"/>
+          <w:sz w:val="24"/>
+        </w:rPr>
+        <w:t>In this photo, MovieLister depends both on the abstraction(the interface), and also on the implementation. This can be resolved through dependency Injection.</w:t>
+      </w:r>
+    </w:p>
+    <w:p>
+      <w:pPr>
+        <w:spacing w:line="240" w:lineRule="auto"/>
+        <w:jc w:val="both"/>
         <w:rPr>
           <w:b/>
-          <w:sz w:val="28"/>
+        </w:rPr>
+      </w:pPr>
+      <w:r>
+        <w:rPr>
+          <w:b/>
+          <w:noProof/>
+        </w:rPr>
+        <w:drawing>
+          <wp:inline distT="0" distB="0" distL="0" distR="0" wp14:anchorId="67131F3F" wp14:editId="72B8B579">
+            <wp:extent cx="3458817" cy="1640569"/>
+            <wp:effectExtent l="0" t="0" r="0" b="0"/>
+            <wp:docPr id="9" name="Picture 5"/>
+            <wp:cNvGraphicFramePr>
+              <a:graphicFrameLocks xmlns:a="http://schemas.openxmlformats.org/drawingml/2006/main" noChangeAspect="1"/>
+            </wp:cNvGraphicFramePr>
+            <a:graphic xmlns:a="http://schemas.openxmlformats.org/drawingml/2006/main">
+              <a:graphicData uri="http://schemas.openxmlformats.org/drawingml/2006/picture">
+                <pic:pic xmlns:pic="http://schemas.openxmlformats.org/drawingml/2006/picture">
+                  <pic:nvPicPr>
+                    <pic:cNvPr id="6" name="Picture 5"/>
+                    <pic:cNvPicPr>
+                      <a:picLocks noChangeAspect="1"/>
+                    </pic:cNvPicPr>
+                  </pic:nvPicPr>
+                  <pic:blipFill>
+                    <a:blip r:embed="rId17"/>
+                    <a:stretch>
+                      <a:fillRect/>
+                    </a:stretch>
+                  </pic:blipFill>
+                  <pic:spPr>
+                    <a:xfrm>
+                      <a:off x="0" y="0"/>
+                      <a:ext cx="3477393" cy="1649380"/>
+                    </a:xfrm>
+                    <a:prstGeom prst="rect">
+                      <a:avLst/>
+                    </a:prstGeom>
+                  </pic:spPr>
+                </pic:pic>
+              </a:graphicData>
+            </a:graphic>
+          </wp:inline>
+        </w:drawing>
+      </w:r>
+    </w:p>
+    <w:p>
+      <w:pPr>
+        <w:rPr>
+          <w:i/>
+          <w:color w:val="943634" w:themeColor="accent2" w:themeShade="BF"/>
+          <w:sz w:val="24"/>
+        </w:rPr>
+      </w:pPr>
+      <w:r>
+        <w:rPr>
+          <w:i/>
+          <w:color w:val="943634" w:themeColor="accent2" w:themeShade="BF"/>
+          <w:sz w:val="24"/>
+        </w:rPr>
+        <w:t>Right now, the MovieFinderImplementation is created by the assembler, which is then fed to the MovieLister, in our case through a setter.</w:t>
+      </w:r>
+    </w:p>
+    <w:p/>
+    <w:p>
+      <w:pPr>
+        <w:rPr>
+          <w:i/>
+          <w:color w:val="943634" w:themeColor="accent2" w:themeShade="BF"/>
+          <w:sz w:val="24"/>
+        </w:rPr>
+      </w:pPr>
+      <w:r>
+        <w:rPr>
+          <w:i/>
+          <w:color w:val="943634" w:themeColor="accent2" w:themeShade="BF"/>
+          <w:sz w:val="24"/>
+        </w:rPr>
+        <w:t>If MovieLister and MovieFinder were in different packages, the MovieLister package would still depend on the MovieFinder package. However, if we move the MovieFinder Interface to Movie Finder’s package, there is no dependency anymore from high level to low level. This is dependency inversion.</w:t>
+      </w:r>
+    </w:p>
+    <w:p/>
+    <w:p>
+      <w:r>
+        <w:rPr>
+          <w:noProof/>
+        </w:rPr>
+        <w:pict>
+          <v:group id="_x0000_s1034" style="position:absolute;margin-left:14.4pt;margin-top:1.6pt;width:265.5pt;height:174.3pt;z-index:251666432" coordorigin="1728,10556" coordsize="5310,3486">
+            <v:group id="_x0000_s1028" style="position:absolute;left:1728;top:10556;width:2141;height:1623" coordorigin="1728,10556" coordsize="3709,1623">
+              <v:rect id="_x0000_s1026" style="position:absolute;left:1728;top:10556;width:651;height:251"/>
+              <v:shapetype id="_x0000_t202" coordsize="21600,21600" o:spt="202" path="m,l,21600r21600,l21600,xe">
+                <v:stroke joinstyle="miter"/>
+                <v:path gradientshapeok="t" o:connecttype="rect"/>
+              </v:shapetype>
+              <v:shape id="_x0000_s1027" type="#_x0000_t202" style="position:absolute;left:1728;top:10820;width:3709;height:1359;visibility:visible;mso-width-percent:400;mso-height-percent:200;mso-wrap-distance-left:9pt;mso-wrap-distance-top:3.6pt;mso-wrap-distance-right:9pt;mso-wrap-distance-bottom:3.6pt;mso-position-horizontal-relative:text;mso-position-vertical-relative:text;mso-width-percent:400;mso-height-percent:200;mso-width-relative:margin;mso-height-relative:margin;v-text-anchor:top">
+                <v:textbox style="mso-next-textbox:#_x0000_s1027;mso-fit-shape-to-text:t">
+                  <w:txbxContent>
+                    <w:p>
+                      <w:r>
+                        <w:t>MovieLister’s Package</w:t>
+                      </w:r>
+                    </w:p>
+                    <w:p/>
+                    <w:p>
+                      <w:r>
+                        <w:t>Classes:</w:t>
+                      </w:r>
+                    </w:p>
+                    <w:p>
+                      <w:r>
+                        <w:t>MovieLister</w:t>
+                      </w:r>
+                    </w:p>
+                  </w:txbxContent>
+                </v:textbox>
+              </v:shape>
+            </v:group>
+            <v:group id="_x0000_s1029" style="position:absolute;left:1780;top:12419;width:2692;height:1623" coordorigin="1728,10556" coordsize="3709,1623">
+              <v:rect id="_x0000_s1030" style="position:absolute;left:1728;top:10556;width:651;height:251"/>
+              <v:shape id="_x0000_s1031" type="#_x0000_t202" style="position:absolute;left:1728;top:10820;width:3709;height:1359;visibility:visible;mso-width-percent:400;mso-height-percent:200;mso-wrap-distance-left:9pt;mso-wrap-distance-top:3.6pt;mso-wrap-distance-right:9pt;mso-wrap-distance-bottom:3.6pt;mso-position-horizontal-relative:text;mso-position-vertical-relative:text;mso-width-percent:400;mso-height-percent:200;mso-width-relative:margin;mso-height-relative:margin;v-text-anchor:top">
+                <v:textbox style="mso-next-textbox:#_x0000_s1031">
+                  <w:txbxContent>
+                    <w:p>
+                      <w:r>
+                        <w:t>MovieFinder’s Package</w:t>
+                      </w:r>
+                    </w:p>
+                    <w:p/>
+                    <w:p>
+                      <w:r>
+                        <w:t>Classes:</w:t>
+                      </w:r>
+                    </w:p>
+                    <w:p>
+                      <w:r>
+                        <w:t>IMovieFinder</w:t>
+                      </w:r>
+                    </w:p>
+                    <w:p>
+                      <w:r>
+                        <w:t>MovieFinderImplementation</w:t>
+                      </w:r>
+                    </w:p>
+                  </w:txbxContent>
+                </v:textbox>
+              </v:shape>
+            </v:group>
+            <v:shapetype id="_x0000_t32" coordsize="21600,21600" o:spt="32" o:oned="t" path="m,l21600,21600e" filled="f">
+              <v:path arrowok="t" fillok="f" o:connecttype="none"/>
+              <o:lock v:ext="edit" shapetype="t"/>
+            </v:shapetype>
+            <v:shape id="_x0000_s1032" type="#_x0000_t32" style="position:absolute;left:3030;top:12259;width:0;height:350" o:connectortype="straight" strokecolor="black [3200]" strokeweight="1pt">
+              <v:stroke dashstyle="dash" endarrow="block"/>
+              <v:shadow color="#868686"/>
+            </v:shape>
+            <v:shape id="_x0000_s1033" type="#_x0000_t202" style="position:absolute;left:4252;top:11290;width:2786;height:1156;visibility:visible;mso-wrap-distance-left:9pt;mso-wrap-distance-top:3.6pt;mso-wrap-distance-right:9pt;mso-wrap-distance-bottom:3.6pt;mso-position-horizontal-relative:text;mso-position-vertical-relative:text;mso-width-relative:margin;mso-height-relative:margin;v-text-anchor:top" fillcolor="white [3201]" strokecolor="black [3200]" strokeweight="1pt">
+              <v:stroke dashstyle="dash"/>
+              <v:shadow color="#868686"/>
+              <v:textbox style="mso-next-textbox:#_x0000_s1033">
+                <w:txbxContent>
+                  <w:p>
+                    <w:r>
+                      <w:t>MovieLister depends on MovieFinder because of the IMovieFinder interface</w:t>
+                    </w:r>
+                  </w:p>
+                </w:txbxContent>
+              </v:textbox>
+            </v:shape>
+          </v:group>
+        </w:pict>
+      </w:r>
+    </w:p>
+    <w:p/>
+    <w:p/>
+    <w:p/>
+    <w:p>
+      <w:pPr>
+        <w:pStyle w:val="Title"/>
+        <w:jc w:val="both"/>
+        <w:rPr>
+          <w:rFonts w:ascii="Times New Roman" w:hAnsi="Times New Roman"/>
+        </w:rPr>
+      </w:pPr>
+    </w:p>
+    <w:p>
+      <w:pPr>
+        <w:pStyle w:val="Title"/>
+        <w:jc w:val="both"/>
+        <w:rPr>
+          <w:rFonts w:ascii="Times New Roman" w:hAnsi="Times New Roman"/>
+        </w:rPr>
+      </w:pPr>
+    </w:p>
+    <w:p>
+      <w:pPr>
+        <w:widowControl/>
+        <w:spacing w:after="200" w:line="276" w:lineRule="auto"/>
+        <w:rPr>
+          <w:b/>
+          <w:sz w:val="36"/>
+        </w:rPr>
+      </w:pPr>
+      <w:r>
+        <w:br w:type="page"/>
+      </w:r>
+    </w:p>
+    <w:p>
+      <w:pPr>
+        <w:pStyle w:val="Title"/>
+        <w:jc w:val="both"/>
+        <w:rPr>
+          <w:rFonts w:ascii="Times New Roman" w:hAnsi="Times New Roman"/>
+        </w:rPr>
+      </w:pPr>
+      <w:r>
+        <w:rPr>
+          <w:rFonts w:ascii="Times New Roman" w:hAnsi="Times New Roman"/>
+          <w:noProof/>
+        </w:rPr>
+        <w:lastRenderedPageBreak/>
+        <w:pict>
+          <v:shape id="Text Box 2" o:spid="_x0000_s1052" type="#_x0000_t202" style="position:absolute;left:0;text-align:left;margin-left:206pt;margin-top:-25.05pt;width:197.5pt;height:66.95pt;z-index:251671552;visibility:visible;mso-wrap-distance-left:9pt;mso-wrap-distance-top:3.6pt;mso-wrap-distance-right:9pt;mso-wrap-distance-bottom:3.6pt;mso-position-horizontal-relative:text;mso-position-vertical-relative:text;mso-width-relative:margin;mso-height-relative:margin;v-text-anchor:top" fillcolor="white [3201]" strokecolor="black [3200]" strokeweight="1pt">
+            <v:stroke dashstyle="dash"/>
+            <v:shadow color="#868686"/>
+            <v:textbox>
+              <w:txbxContent>
+                <w:p>
+                  <w:r>
+                    <w:t>By moving the interface to MovieLister’s package, the dependency has been inverted.</w:t>
+                  </w:r>
+                </w:p>
+                <w:p/>
+                <w:p>
+                  <w:r>
+                    <w:t>The higher lever module no longer depends on the lower level module</w:t>
+                  </w:r>
+                </w:p>
+              </w:txbxContent>
+            </v:textbox>
+          </v:shape>
+        </w:pict>
+      </w:r>
+      <w:r>
+        <w:rPr>
+          <w:rFonts w:ascii="Times New Roman" w:hAnsi="Times New Roman"/>
+          <w:noProof/>
+        </w:rPr>
+        <w:pict>
+          <v:shape id="_x0000_s1047" type="#_x0000_t202" style="position:absolute;left:0;text-align:left;margin-left:-7.5pt;margin-top:-40.5pt;width:107.05pt;height:79.95pt;z-index:251673600;visibility:visible;mso-width-percent:400;mso-height-percent:200;mso-wrap-distance-left:9pt;mso-wrap-distance-top:3.6pt;mso-wrap-distance-right:9pt;mso-wrap-distance-bottom:3.6pt;mso-position-horizontal-relative:text;mso-position-vertical-relative:text;mso-width-percent:400;mso-height-percent:200;mso-width-relative:margin;mso-height-relative:margin;v-text-anchor:top">
+            <v:textbox style="mso-fit-shape-to-text:t">
+              <w:txbxContent>
+                <w:p>
+                  <w:r>
+                    <w:t>MovieLister’s Package</w:t>
+                  </w:r>
+                </w:p>
+                <w:p/>
+                <w:p>
+                  <w:r>
+                    <w:t>Classes:</w:t>
+                  </w:r>
+                </w:p>
+                <w:p>
+                  <w:r>
+                    <w:t>MovieLister</w:t>
+                  </w:r>
+                </w:p>
+                <w:p>
+                  <w:r>
+                    <w:t>IMovieFinder</w:t>
+                  </w:r>
+                </w:p>
+              </w:txbxContent>
+            </v:textbox>
+          </v:shape>
+        </w:pict>
+      </w:r>
+      <w:r>
+        <w:rPr>
+          <w:rFonts w:ascii="Times New Roman" w:hAnsi="Times New Roman"/>
+          <w:noProof/>
+        </w:rPr>
+        <w:pict>
+          <v:rect id="_x0000_s1046" style="position:absolute;left:0;text-align:left;margin-left:-6.6pt;margin-top:-52.85pt;width:18.8pt;height:12.55pt;z-index:251672576"/>
+        </w:pict>
+      </w:r>
+    </w:p>
+    <w:p>
+      <w:r>
+        <w:rPr>
+          <w:noProof/>
+        </w:rPr>
+        <w:pict>
+          <v:shape id="_x0000_s1051" type="#_x0000_t32" style="position:absolute;margin-left:73.9pt;margin-top:9.35pt;width:0;height:21.65pt;flip:y;z-index:251670528" o:connectortype="straight" strokecolor="black [3200]" strokeweight="1pt">
+            <v:stroke dashstyle="dash" endarrow="block"/>
+            <v:shadow color="#868686"/>
+          </v:shape>
+        </w:pict>
+      </w:r>
+    </w:p>
+    <w:p>
+      <w:r>
+        <w:rPr>
+          <w:noProof/>
+        </w:rPr>
+        <w:pict>
+          <v:rect id="_x0000_s1049" style="position:absolute;margin-left:-4pt;margin-top:7.6pt;width:23.6pt;height:12.55pt;z-index:251674624"/>
+        </w:pict>
+      </w:r>
+    </w:p>
+    <w:p>
+      <w:r>
+        <w:rPr>
+          <w:noProof/>
+        </w:rPr>
+        <w:pict>
+          <v:shape id="_x0000_s1050" type="#_x0000_t202" style="position:absolute;margin-left:-4.5pt;margin-top:7.8pt;width:134.6pt;height:67.95pt;z-index:251675648;visibility:visible;mso-width-percent:400;mso-height-percent:200;mso-wrap-distance-left:9pt;mso-wrap-distance-top:3.6pt;mso-wrap-distance-right:9pt;mso-wrap-distance-bottom:3.6pt;mso-position-horizontal-relative:text;mso-position-vertical-relative:text;mso-width-percent:400;mso-height-percent:200;mso-width-relative:margin;mso-height-relative:margin;v-text-anchor:top">
+            <v:textbox style="mso-fit-shape-to-text:t">
+              <w:txbxContent>
+                <w:p>
+                  <w:r>
+                    <w:t>MovieFinder’s Package</w:t>
+                  </w:r>
+                </w:p>
+                <w:p/>
+                <w:p>
+                  <w:r>
+                    <w:t>Classes:</w:t>
+                  </w:r>
+                </w:p>
+                <w:p>
+                  <w:r>
+                    <w:t>MovieFinderImplementation</w:t>
+                  </w:r>
+                </w:p>
+              </w:txbxContent>
+            </v:textbox>
+          </v:shape>
+        </w:pict>
+      </w:r>
+    </w:p>
+    <w:p/>
+    <w:p/>
+    <w:p/>
+    <w:p/>
+    <w:p/>
+    <w:p/>
+    <w:p/>
+    <w:p/>
+    <w:p/>
+    <w:p/>
+    <w:p>
+      <w:pPr>
+        <w:pStyle w:val="Title"/>
+        <w:jc w:val="both"/>
+        <w:rPr>
+          <w:rFonts w:ascii="Times New Roman" w:hAnsi="Times New Roman"/>
+        </w:rPr>
+      </w:pPr>
+      <w:r>
+        <w:rPr>
+          <w:rFonts w:ascii="Times New Roman" w:hAnsi="Times New Roman"/>
+        </w:rPr>
+        <w:t>6</w:t>
+      </w:r>
+      <w:r>
+        <w:rPr>
+          <w:rFonts w:ascii="Times New Roman" w:hAnsi="Times New Roman"/>
+        </w:rPr>
+        <w:t>. Data Model</w:t>
+      </w:r>
+      <w:bookmarkEnd w:id="36"/>
+      <w:r>
+        <w:rPr>
+          <w:rFonts w:ascii="Times New Roman" w:hAnsi="Times New Roman"/>
         </w:rPr>
         <w:t xml:space="preserve"> </w:t>
       </w:r>
-      <w:r>
+    </w:p>
+    <w:p>
+      <w:pPr>
+        <w:spacing w:line="240" w:lineRule="auto"/>
+        <w:jc w:val="both"/>
         <w:rPr>
           <w:b/>
-          <w:sz w:val="28"/>
-        </w:rPr>
-        <w:t xml:space="preserve">UML </w:t>
-      </w:r>
+          <w:sz w:val="32"/>
+          <w:szCs w:val="32"/>
+        </w:rPr>
+      </w:pPr>
       <w:r>
         <w:rPr>
           <w:b/>
-          <w:sz w:val="28"/>
-        </w:rPr>
-        <w:t>Class Diagram</w:t>
-      </w:r>
-    </w:p>
-    <w:p>
-      <w:pPr>
-        <w:spacing w:line="240" w:lineRule="auto"/>
-        <w:jc w:val="both"/>
-        <w:rPr>
-          <w:i/>
-          <w:color w:val="943634" w:themeColor="accent2" w:themeShade="BF"/>
-          <w:sz w:val="24"/>
-        </w:rPr>
-      </w:pPr>
-      <w:r>
-        <w:rPr>
-          <w:i/>
-          <w:color w:val="943634" w:themeColor="accent2" w:themeShade="BF"/>
-          <w:sz w:val="24"/>
-        </w:rPr>
-        <w:t>[</w:t>
-      </w:r>
-      <w:r>
-        <w:rPr>
-          <w:i/>
-          <w:color w:val="943634" w:themeColor="accent2" w:themeShade="BF"/>
-          <w:sz w:val="24"/>
-        </w:rPr>
-        <w:t>C</w:t>
-      </w:r>
-      <w:r>
-        <w:rPr>
-          <w:i/>
-          <w:color w:val="943634" w:themeColor="accent2" w:themeShade="BF"/>
-          <w:sz w:val="24"/>
-        </w:rPr>
-        <w:t xml:space="preserve">reate the UML Class Diagram and </w:t>
-      </w:r>
-      <w:r>
-        <w:rPr>
-          <w:i/>
-          <w:color w:val="943634" w:themeColor="accent2" w:themeShade="BF"/>
-          <w:sz w:val="24"/>
-        </w:rPr>
-        <w:t>highlight</w:t>
-      </w:r>
-      <w:r>
-        <w:rPr>
-          <w:i/>
-          <w:color w:val="943634" w:themeColor="accent2" w:themeShade="BF"/>
-          <w:sz w:val="24"/>
-        </w:rPr>
-        <w:t xml:space="preserve"> and motivate</w:t>
-      </w:r>
-      <w:r>
-        <w:rPr>
-          <w:i/>
-          <w:color w:val="943634" w:themeColor="accent2" w:themeShade="BF"/>
-          <w:sz w:val="24"/>
-        </w:rPr>
-        <w:t xml:space="preserve"> </w:t>
-      </w:r>
-      <w:r>
-        <w:rPr>
-          <w:i/>
-          <w:color w:val="943634" w:themeColor="accent2" w:themeShade="BF"/>
-          <w:sz w:val="24"/>
-        </w:rPr>
-        <w:t>how</w:t>
-      </w:r>
-      <w:r>
-        <w:rPr>
-          <w:i/>
-          <w:color w:val="943634" w:themeColor="accent2" w:themeShade="BF"/>
-          <w:sz w:val="24"/>
-        </w:rPr>
-        <w:t xml:space="preserve"> the design pattern</w:t>
-      </w:r>
-      <w:r>
-        <w:rPr>
-          <w:i/>
-          <w:color w:val="943634" w:themeColor="accent2" w:themeShade="BF"/>
-          <w:sz w:val="24"/>
-        </w:rPr>
-        <w:t>s</w:t>
-      </w:r>
-      <w:r>
-        <w:rPr>
-          <w:i/>
-          <w:color w:val="943634" w:themeColor="accent2" w:themeShade="BF"/>
-          <w:sz w:val="24"/>
-        </w:rPr>
-        <w:t xml:space="preserve"> are used</w:t>
-      </w:r>
-      <w:r>
-        <w:rPr>
-          <w:i/>
-          <w:color w:val="943634" w:themeColor="accent2" w:themeShade="BF"/>
-          <w:sz w:val="24"/>
-        </w:rPr>
-        <w:t>.</w:t>
-      </w:r>
-      <w:r>
-        <w:rPr>
-          <w:i/>
-          <w:color w:val="943634" w:themeColor="accent2" w:themeShade="BF"/>
-          <w:sz w:val="24"/>
-        </w:rPr>
-        <w:t>]</w:t>
-      </w:r>
-    </w:p>
-    <w:p>
-      <w:pPr>
-        <w:spacing w:line="240" w:lineRule="auto"/>
-        <w:jc w:val="both"/>
+          <w:sz w:val="32"/>
+          <w:szCs w:val="32"/>
+        </w:rPr>
+        <w:t>Show</w:t>
+      </w:r>
+    </w:p>
+    <w:p>
+      <w:pPr>
+        <w:spacing w:line="240" w:lineRule="auto"/>
+        <w:jc w:val="both"/>
+        <w:rPr>
+          <w:sz w:val="24"/>
+          <w:szCs w:val="24"/>
+        </w:rPr>
+      </w:pPr>
+      <w:r>
+        <w:rPr>
+          <w:sz w:val="24"/>
+          <w:szCs w:val="24"/>
+        </w:rPr>
+        <w:t>int idshow</w:t>
+      </w:r>
+    </w:p>
+    <w:p>
+      <w:pPr>
+        <w:spacing w:line="240" w:lineRule="auto"/>
+        <w:jc w:val="both"/>
+        <w:rPr>
+          <w:sz w:val="24"/>
+          <w:szCs w:val="24"/>
+        </w:rPr>
+      </w:pPr>
+      <w:r>
+        <w:rPr>
+          <w:sz w:val="24"/>
+          <w:szCs w:val="24"/>
+        </w:rPr>
+        <w:t>String title</w:t>
+      </w:r>
+    </w:p>
+    <w:p>
+      <w:pPr>
+        <w:spacing w:line="240" w:lineRule="auto"/>
+        <w:jc w:val="both"/>
+        <w:rPr>
+          <w:sz w:val="24"/>
+          <w:szCs w:val="24"/>
+        </w:rPr>
+      </w:pPr>
+      <w:r>
+        <w:rPr>
+          <w:sz w:val="24"/>
+          <w:szCs w:val="24"/>
+        </w:rPr>
+        <w:t>String genre</w:t>
+      </w:r>
+    </w:p>
+    <w:p>
+      <w:pPr>
+        <w:spacing w:line="240" w:lineRule="auto"/>
+        <w:jc w:val="both"/>
+        <w:rPr>
+          <w:sz w:val="24"/>
+          <w:szCs w:val="24"/>
+        </w:rPr>
+      </w:pPr>
+      <w:r>
+        <w:rPr>
+          <w:sz w:val="24"/>
+          <w:szCs w:val="24"/>
+        </w:rPr>
+        <w:t>String distribution</w:t>
+      </w:r>
+    </w:p>
+    <w:p>
+      <w:pPr>
+        <w:spacing w:line="240" w:lineRule="auto"/>
+        <w:jc w:val="both"/>
+        <w:rPr>
+          <w:sz w:val="24"/>
+          <w:szCs w:val="24"/>
+        </w:rPr>
+      </w:pPr>
+      <w:r>
+        <w:rPr>
+          <w:sz w:val="24"/>
+          <w:szCs w:val="24"/>
+        </w:rPr>
+        <w:t>Date date</w:t>
+      </w:r>
+    </w:p>
+    <w:p>
+      <w:pPr>
+        <w:spacing w:line="240" w:lineRule="auto"/>
+        <w:jc w:val="both"/>
+        <w:rPr>
+          <w:sz w:val="24"/>
+          <w:szCs w:val="24"/>
+        </w:rPr>
+      </w:pPr>
+      <w:r>
+        <w:rPr>
+          <w:sz w:val="24"/>
+          <w:szCs w:val="24"/>
+        </w:rPr>
+        <w:t>int totalTickets</w:t>
+      </w:r>
+    </w:p>
+    <w:p>
+      <w:pPr>
+        <w:spacing w:line="240" w:lineRule="auto"/>
+        <w:jc w:val="both"/>
+        <w:rPr>
+          <w:sz w:val="24"/>
+          <w:szCs w:val="24"/>
+        </w:rPr>
+      </w:pPr>
+      <w:r>
+        <w:rPr>
+          <w:sz w:val="24"/>
+          <w:szCs w:val="24"/>
+        </w:rPr>
+        <w:t>int soldTickets</w:t>
+      </w:r>
+    </w:p>
+    <w:p>
+      <w:pPr>
+        <w:spacing w:line="240" w:lineRule="auto"/>
+        <w:jc w:val="both"/>
+        <w:rPr>
+          <w:sz w:val="24"/>
+          <w:szCs w:val="24"/>
+        </w:rPr>
+      </w:pPr>
+    </w:p>
+    <w:p>
+      <w:pPr>
+        <w:spacing w:line="240" w:lineRule="auto"/>
+        <w:jc w:val="both"/>
+        <w:rPr>
+          <w:b/>
+          <w:sz w:val="24"/>
+          <w:szCs w:val="24"/>
+        </w:rPr>
+      </w:pPr>
+      <w:r>
+        <w:rPr>
+          <w:b/>
+          <w:sz w:val="24"/>
+          <w:szCs w:val="24"/>
+        </w:rPr>
+        <w:t>Ticket</w:t>
+      </w:r>
+    </w:p>
+    <w:p>
+      <w:pPr>
+        <w:spacing w:line="240" w:lineRule="auto"/>
+        <w:jc w:val="both"/>
+        <w:rPr>
+          <w:sz w:val="24"/>
+          <w:szCs w:val="24"/>
+        </w:rPr>
+      </w:pPr>
+      <w:r>
+        <w:rPr>
+          <w:sz w:val="24"/>
+          <w:szCs w:val="24"/>
+        </w:rPr>
+        <w:t>int idticket</w:t>
+      </w:r>
+    </w:p>
+    <w:p>
+      <w:pPr>
+        <w:spacing w:line="240" w:lineRule="auto"/>
+        <w:jc w:val="both"/>
+        <w:rPr>
+          <w:sz w:val="24"/>
+          <w:szCs w:val="24"/>
+        </w:rPr>
+      </w:pPr>
+      <w:r>
+        <w:rPr>
+          <w:sz w:val="24"/>
+          <w:szCs w:val="24"/>
+        </w:rPr>
+        <w:t>int idshow</w:t>
+      </w:r>
+    </w:p>
+    <w:p>
+      <w:pPr>
+        <w:spacing w:line="240" w:lineRule="auto"/>
+        <w:jc w:val="both"/>
+        <w:rPr>
+          <w:sz w:val="24"/>
+          <w:szCs w:val="24"/>
+        </w:rPr>
+      </w:pPr>
+      <w:r>
+        <w:rPr>
+          <w:sz w:val="24"/>
+          <w:szCs w:val="24"/>
+        </w:rPr>
+        <w:t>int seatNb</w:t>
+      </w:r>
+    </w:p>
+    <w:p>
+      <w:pPr>
+        <w:spacing w:line="240" w:lineRule="auto"/>
+        <w:jc w:val="both"/>
+        <w:rPr>
+          <w:sz w:val="24"/>
+          <w:szCs w:val="24"/>
+        </w:rPr>
+      </w:pPr>
+      <w:r>
+        <w:rPr>
+          <w:sz w:val="24"/>
+          <w:szCs w:val="24"/>
+        </w:rPr>
+        <w:t>int rowNb</w:t>
+      </w:r>
+    </w:p>
+    <w:p>
+      <w:pPr>
+        <w:spacing w:line="240" w:lineRule="auto"/>
+        <w:jc w:val="both"/>
+        <w:rPr>
+          <w:sz w:val="24"/>
+          <w:szCs w:val="24"/>
+        </w:rPr>
+      </w:pPr>
+      <w:r>
+        <w:rPr>
+          <w:sz w:val="24"/>
+          <w:szCs w:val="24"/>
+        </w:rPr>
+        <w:t>String onName</w:t>
+      </w:r>
+    </w:p>
+    <w:p>
+      <w:pPr>
+        <w:spacing w:line="240" w:lineRule="auto"/>
+        <w:jc w:val="both"/>
+        <w:rPr>
+          <w:sz w:val="24"/>
+          <w:szCs w:val="24"/>
+        </w:rPr>
+      </w:pPr>
+    </w:p>
+    <w:p>
+      <w:pPr>
+        <w:spacing w:line="240" w:lineRule="auto"/>
+        <w:jc w:val="both"/>
+        <w:rPr>
+          <w:b/>
+          <w:sz w:val="24"/>
+          <w:szCs w:val="24"/>
+        </w:rPr>
+      </w:pPr>
+      <w:r>
+        <w:rPr>
+          <w:b/>
+          <w:sz w:val="24"/>
+          <w:szCs w:val="24"/>
+        </w:rPr>
+        <w:t>User</w:t>
+      </w:r>
+    </w:p>
+    <w:p>
+      <w:r>
+        <w:t>int idUser</w:t>
+      </w:r>
+    </w:p>
+    <w:p>
+      <w:r>
+        <w:t>String username</w:t>
+      </w:r>
+    </w:p>
+    <w:p>
+      <w:r>
+        <w:t>String Password</w:t>
+      </w:r>
+    </w:p>
+    <w:p>
+      <w:r>
+        <w:t>String permission</w:t>
+      </w:r>
+    </w:p>
+    <w:p>
+      <w:r>
+        <w:t>String name</w:t>
+      </w:r>
+      <w:r>
+        <w:br w:type="page"/>
+      </w:r>
+    </w:p>
+    <w:p>
+      <w:pPr>
+        <w:spacing w:line="240" w:lineRule="auto"/>
+        <w:jc w:val="both"/>
+        <w:rPr>
+          <w:i/>
+          <w:color w:val="943634" w:themeColor="accent2" w:themeShade="BF"/>
+        </w:rPr>
+      </w:pPr>
+    </w:p>
+    <w:p>
+      <w:pPr>
+        <w:spacing w:line="240" w:lineRule="auto"/>
+        <w:jc w:val="both"/>
+        <w:rPr>
+          <w:i/>
+          <w:color w:val="943634" w:themeColor="accent2" w:themeShade="BF"/>
+        </w:rPr>
+      </w:pPr>
+    </w:p>
+    <w:p>
+      <w:pPr>
+        <w:spacing w:line="240" w:lineRule="auto"/>
+        <w:jc w:val="both"/>
+        <w:rPr>
+          <w:i/>
+          <w:color w:val="943634" w:themeColor="accent2" w:themeShade="BF"/>
+        </w:rPr>
       </w:pPr>
     </w:p>
     <w:p>
@@ -2137,76 +3351,58 @@
           <w:rFonts w:ascii="Times New Roman" w:hAnsi="Times New Roman"/>
         </w:rPr>
       </w:pPr>
-      <w:bookmarkStart w:id="36" w:name="_Toc254785394"/>
-      <w:r>
-        <w:rPr>
-          <w:rFonts w:ascii="Times New Roman" w:hAnsi="Times New Roman"/>
-        </w:rPr>
-        <w:t>6</w:t>
-      </w:r>
-      <w:r>
-        <w:rPr>
-          <w:rFonts w:ascii="Times New Roman" w:hAnsi="Times New Roman"/>
-        </w:rPr>
-        <w:t>. Data Model</w:t>
-      </w:r>
-      <w:bookmarkEnd w:id="36"/>
-      <w:r>
-        <w:rPr>
-          <w:rFonts w:ascii="Times New Roman" w:hAnsi="Times New Roman"/>
-        </w:rPr>
-        <w:t xml:space="preserve"> </w:t>
-      </w:r>
-    </w:p>
-    <w:p>
-      <w:pPr>
-        <w:spacing w:line="240" w:lineRule="auto"/>
-        <w:jc w:val="both"/>
-        <w:rPr>
-          <w:i/>
-          <w:color w:val="943634" w:themeColor="accent2" w:themeShade="BF"/>
-          <w:sz w:val="24"/>
-        </w:rPr>
-      </w:pPr>
-      <w:r>
-        <w:rPr>
-          <w:i/>
-          <w:color w:val="943634" w:themeColor="accent2" w:themeShade="BF"/>
-          <w:sz w:val="24"/>
-        </w:rPr>
-        <w:t>[</w:t>
-      </w:r>
-      <w:r>
-        <w:rPr>
-          <w:i/>
-          <w:color w:val="943634" w:themeColor="accent2" w:themeShade="BF"/>
-          <w:sz w:val="24"/>
-        </w:rPr>
-        <w:t>P</w:t>
-      </w:r>
-      <w:r>
-        <w:rPr>
-          <w:i/>
-          <w:color w:val="943634" w:themeColor="accent2" w:themeShade="BF"/>
-          <w:sz w:val="24"/>
-        </w:rPr>
-        <w:t>resent the data models used in the system’s implementation</w:t>
-      </w:r>
-      <w:r>
-        <w:rPr>
-          <w:i/>
-          <w:color w:val="943634" w:themeColor="accent2" w:themeShade="BF"/>
-          <w:sz w:val="24"/>
-        </w:rPr>
-        <w:t>.</w:t>
-      </w:r>
-      <w:r>
-        <w:rPr>
-          <w:i/>
-          <w:color w:val="943634" w:themeColor="accent2" w:themeShade="BF"/>
-          <w:sz w:val="24"/>
-        </w:rPr>
-        <w:t>]</w:t>
+      <w:bookmarkStart w:id="37" w:name="_Toc254785395"/>
+      <w:r>
+        <w:rPr>
+          <w:rFonts w:ascii="Times New Roman" w:hAnsi="Times New Roman"/>
+        </w:rPr>
+        <w:t>7</w:t>
+      </w:r>
+      <w:r>
+        <w:rPr>
+          <w:rFonts w:ascii="Times New Roman" w:hAnsi="Times New Roman"/>
+        </w:rPr>
+        <w:t xml:space="preserve">. </w:t>
+      </w:r>
+      <w:r>
+        <w:rPr>
+          <w:rFonts w:ascii="Times New Roman" w:hAnsi="Times New Roman"/>
+        </w:rPr>
+        <w:t>System</w:t>
+      </w:r>
+      <w:r>
+        <w:rPr>
+          <w:rFonts w:ascii="Times New Roman" w:hAnsi="Times New Roman"/>
+        </w:rPr>
+        <w:t xml:space="preserve"> Testing</w:t>
+      </w:r>
+      <w:bookmarkEnd w:id="37"/>
+    </w:p>
+    <w:p>
+      <w:pPr>
+        <w:spacing w:line="240" w:lineRule="auto"/>
+        <w:jc w:val="both"/>
+        <w:rPr>
+          <w:i/>
+          <w:color w:val="943634" w:themeColor="accent2" w:themeShade="BF"/>
+          <w:sz w:val="24"/>
+        </w:rPr>
+      </w:pPr>
+      <w:r>
+        <w:rPr>
+          <w:i/>
+          <w:color w:val="943634" w:themeColor="accent2" w:themeShade="BF"/>
+          <w:sz w:val="24"/>
+        </w:rPr>
+        <w:t>Testing has been done using JUNIT</w:t>
+      </w:r>
+      <w:r>
+        <w:rPr>
+          <w:i/>
+          <w:color w:val="943634" w:themeColor="accent2" w:themeShade="BF"/>
+          <w:sz w:val="24"/>
+        </w:rPr>
+        <w:t>, testing whether a new ticket can be put on a seat which is already taken. There is also a JUNIT test for testing wether</w:t>
       </w:r>
     </w:p>
     <w:p>
@@ -2227,145 +3423,41 @@
           <w:rFonts w:ascii="Times New Roman" w:hAnsi="Times New Roman"/>
         </w:rPr>
       </w:pPr>
-      <w:bookmarkStart w:id="37" w:name="_Toc254785395"/>
-      <w:r>
-        <w:rPr>
-          <w:rFonts w:ascii="Times New Roman" w:hAnsi="Times New Roman"/>
-        </w:rPr>
-        <w:t>7</w:t>
-      </w:r>
-      <w:r>
-        <w:rPr>
-          <w:rFonts w:ascii="Times New Roman" w:hAnsi="Times New Roman"/>
-        </w:rPr>
-        <w:t xml:space="preserve">. </w:t>
-      </w:r>
-      <w:r>
-        <w:rPr>
-          <w:rFonts w:ascii="Times New Roman" w:hAnsi="Times New Roman"/>
-        </w:rPr>
-        <w:t>System</w:t>
-      </w:r>
-      <w:r>
-        <w:rPr>
-          <w:rFonts w:ascii="Times New Roman" w:hAnsi="Times New Roman"/>
-        </w:rPr>
-        <w:t xml:space="preserve"> Testing</w:t>
-      </w:r>
-      <w:bookmarkEnd w:id="37"/>
-    </w:p>
-    <w:p>
-      <w:pPr>
-        <w:spacing w:line="240" w:lineRule="auto"/>
-        <w:jc w:val="both"/>
-        <w:rPr>
-          <w:i/>
-          <w:color w:val="943634" w:themeColor="accent2" w:themeShade="BF"/>
-        </w:rPr>
-      </w:pPr>
-      <w:r>
-        <w:rPr>
-          <w:i/>
-          <w:color w:val="943634" w:themeColor="accent2" w:themeShade="BF"/>
-          <w:sz w:val="24"/>
-        </w:rPr>
-        <w:t>[</w:t>
-      </w:r>
-      <w:r>
-        <w:rPr>
-          <w:i/>
-          <w:color w:val="943634" w:themeColor="accent2" w:themeShade="BF"/>
-          <w:sz w:val="24"/>
-        </w:rPr>
-        <w:t>P</w:t>
-      </w:r>
-      <w:r>
-        <w:rPr>
-          <w:i/>
-          <w:color w:val="943634" w:themeColor="accent2" w:themeShade="BF"/>
-          <w:sz w:val="24"/>
-        </w:rPr>
-        <w:t>resent</w:t>
-      </w:r>
-      <w:r>
-        <w:rPr>
-          <w:i/>
-          <w:color w:val="943634" w:themeColor="accent2" w:themeShade="BF"/>
-          <w:sz w:val="24"/>
-        </w:rPr>
-        <w:t xml:space="preserve"> the used testing strategies (unit testing, integration testing</w:t>
-      </w:r>
-      <w:r>
-        <w:rPr>
-          <w:i/>
-          <w:color w:val="943634" w:themeColor="accent2" w:themeShade="BF"/>
-          <w:sz w:val="24"/>
-        </w:rPr>
-        <w:t>, validation testing</w:t>
-      </w:r>
-      <w:r>
-        <w:rPr>
-          <w:i/>
-          <w:color w:val="943634" w:themeColor="accent2" w:themeShade="BF"/>
-          <w:sz w:val="24"/>
-        </w:rPr>
-        <w:t>)</w:t>
-      </w:r>
-      <w:r>
-        <w:rPr>
-          <w:i/>
-          <w:color w:val="943634" w:themeColor="accent2" w:themeShade="BF"/>
-          <w:sz w:val="24"/>
-        </w:rPr>
-        <w:t xml:space="preserve"> and testing methods (data-flow, partitioning, boundary analysis, etc.)</w:t>
-      </w:r>
-      <w:r>
-        <w:rPr>
-          <w:i/>
-          <w:color w:val="943634" w:themeColor="accent2" w:themeShade="BF"/>
-          <w:sz w:val="24"/>
-        </w:rPr>
-        <w:t>.</w:t>
-      </w:r>
-      <w:r>
-        <w:rPr>
-          <w:i/>
-          <w:color w:val="943634" w:themeColor="accent2" w:themeShade="BF"/>
-          <w:sz w:val="24"/>
-        </w:rPr>
-        <w:t>]</w:t>
-      </w:r>
-      <w:bookmarkStart w:id="38" w:name="_GoBack"/>
+      <w:bookmarkStart w:id="38" w:name="_Toc254785396"/>
+      <w:r>
+        <w:rPr>
+          <w:rFonts w:ascii="Times New Roman" w:hAnsi="Times New Roman"/>
+        </w:rPr>
+        <w:t>8</w:t>
+      </w:r>
+      <w:r>
+        <w:rPr>
+          <w:rFonts w:ascii="Times New Roman" w:hAnsi="Times New Roman"/>
+        </w:rPr>
+        <w:t>. Bibliography</w:t>
+      </w:r>
       <w:bookmarkEnd w:id="38"/>
     </w:p>
     <w:p>
-      <w:pPr>
-        <w:pStyle w:val="Title"/>
-        <w:jc w:val="both"/>
-        <w:rPr>
-          <w:rFonts w:ascii="Times New Roman" w:hAnsi="Times New Roman"/>
-        </w:rPr>
-      </w:pPr>
-      <w:bookmarkStart w:id="39" w:name="_Toc254785396"/>
-      <w:r>
-        <w:rPr>
-          <w:rFonts w:ascii="Times New Roman" w:hAnsi="Times New Roman"/>
-        </w:rPr>
-        <w:t>8</w:t>
-      </w:r>
-      <w:r>
-        <w:rPr>
-          <w:rFonts w:ascii="Times New Roman" w:hAnsi="Times New Roman"/>
-        </w:rPr>
-        <w:t>. Bibliography</w:t>
-      </w:r>
-      <w:bookmarkEnd w:id="39"/>
+      <w:hyperlink r:id="rId18" w:history="1">
+        <w:r>
+          <w:rPr>
+            <w:rStyle w:val="Hyperlink"/>
+          </w:rPr>
+          <w:t>www.stackoverflow.com</w:t>
+        </w:r>
+      </w:hyperlink>
+    </w:p>
+    <w:p>
+      <w:r>
+        <w:t>SD Lectures from UTCN</w:t>
+      </w:r>
     </w:p>
     <w:sectPr>
-      <w:headerReference w:type="default" r:id="rId9"/>
-      <w:footerReference w:type="default" r:id="rId10"/>
-      <w:headerReference w:type="first" r:id="rId11"/>
-      <w:footerReference w:type="first" r:id="rId12"/>
+      <w:headerReference w:type="default" r:id="rId19"/>
+      <w:footerReference w:type="default" r:id="rId20"/>
+      <w:headerReference w:type="first" r:id="rId21"/>
+      <w:footerReference w:type="first" r:id="rId22"/>
       <w:pgSz w:w="12240" w:h="15840" w:code="1"/>
       <w:pgMar w:top="1440" w:right="1440" w:bottom="1440" w:left="1440" w:header="720" w:footer="720" w:gutter="0"/>
       <w:cols w:space="720"/>
@@ -2375,7 +3467,7 @@
 </file>
 
 <file path=word/endnotes.xml><?xml version="1.0" encoding="utf-8"?>
-<w:endnotes xmlns:ve="http://schemas.openxmlformats.org/markup-compatibility/2006" xmlns:o="urn:schemas-microsoft-com:office:office" xmlns:r="http://schemas.openxmlformats.org/officeDocument/2006/relationships" xmlns:m="http://schemas.openxmlformats.org/officeDocument/2006/math" xmlns:v="urn:schemas-microsoft-com:vml" xmlns:wp="http://schemas.openxmlformats.org/drawingml/2006/wordprocessingDrawing" xmlns:w10="urn:schemas-microsoft-com:office:word" xmlns:w="http://schemas.openxmlformats.org/wordprocessingml/2006/main" xmlns:wne="http://schemas.microsoft.com/office/word/2006/wordml">
+<w:endnotes xmlns:wpc="http://schemas.microsoft.com/office/word/2010/wordprocessingCanvas" xmlns:cx="http://schemas.microsoft.com/office/drawing/2014/chartex" xmlns:cx1="http://schemas.microsoft.com/office/drawing/2015/9/8/chartex" xmlns:cx2="http://schemas.microsoft.com/office/drawing/2015/10/21/chartex" xmlns:cx3="http://schemas.microsoft.com/office/drawing/2016/5/9/chartex" xmlns:cx4="http://schemas.microsoft.com/office/drawing/2016/5/10/chartex" xmlns:cx5="http://schemas.microsoft.com/office/drawing/2016/5/11/chartex" xmlns:cx6="http://schemas.microsoft.com/office/drawing/2016/5/12/chartex" xmlns:cx7="http://schemas.microsoft.com/office/drawing/2016/5/13/chartex" xmlns:cx8="http://schemas.microsoft.com/office/drawing/2016/5/14/chartex" xmlns:mc="http://schemas.openxmlformats.org/markup-compatibility/2006" xmlns:aink="http://schemas.microsoft.com/office/drawing/2016/ink" xmlns:am3d="http://schemas.microsoft.com/office/drawing/2017/model3d" xmlns:o="urn:schemas-microsoft-com:office:office" xmlns:r="http://schemas.openxmlformats.org/officeDocument/2006/relationships" xmlns:m="http://schemas.openxmlformats.org/officeDocument/2006/math" xmlns:v="urn:schemas-microsoft-com:vml" xmlns:wp14="http://schemas.microsoft.com/office/word/2010/wordprocessingDrawing" xmlns:wp="http://schemas.openxmlformats.org/drawingml/2006/wordprocessingDrawing" xmlns:w10="urn:schemas-microsoft-com:office:word" xmlns:w="http://schemas.openxmlformats.org/wordprocessingml/2006/main" xmlns:w14="http://schemas.microsoft.com/office/word/2010/wordml" xmlns:w15="http://schemas.microsoft.com/office/word/2012/wordml" xmlns:w16cid="http://schemas.microsoft.com/office/word/2016/wordml/cid" xmlns:w16se="http://schemas.microsoft.com/office/word/2015/wordml/symex" xmlns:wpg="http://schemas.microsoft.com/office/word/2010/wordprocessingGroup" xmlns:wpi="http://schemas.microsoft.com/office/word/2010/wordprocessingInk" xmlns:wne="http://schemas.microsoft.com/office/word/2006/wordml" xmlns:wps="http://schemas.microsoft.com/office/word/2010/wordprocessingShape" mc:Ignorable="w14 w15 w16se w16cid wp14">
   <w:endnote w:type="separator" w:id="-1">
     <w:p>
       <w:pPr>
@@ -2400,7 +3492,7 @@
 </file>
 
 <file path=word/footer1.xml><?xml version="1.0" encoding="utf-8"?>
-<w:ftr xmlns:ve="http://schemas.openxmlformats.org/markup-compatibility/2006" xmlns:o="urn:schemas-microsoft-com:office:office" xmlns:r="http://schemas.openxmlformats.org/officeDocument/2006/relationships" xmlns:m="http://schemas.openxmlformats.org/officeDocument/2006/math" xmlns:v="urn:schemas-microsoft-com:vml" xmlns:wp="http://schemas.openxmlformats.org/drawingml/2006/wordprocessingDrawing" xmlns:w10="urn:schemas-microsoft-com:office:word" xmlns:w="http://schemas.openxmlformats.org/wordprocessingml/2006/main" xmlns:wne="http://schemas.microsoft.com/office/word/2006/wordml">
+<w:ftr xmlns:wpc="http://schemas.microsoft.com/office/word/2010/wordprocessingCanvas" xmlns:cx="http://schemas.microsoft.com/office/drawing/2014/chartex" xmlns:cx1="http://schemas.microsoft.com/office/drawing/2015/9/8/chartex" xmlns:cx2="http://schemas.microsoft.com/office/drawing/2015/10/21/chartex" xmlns:cx3="http://schemas.microsoft.com/office/drawing/2016/5/9/chartex" xmlns:cx4="http://schemas.microsoft.com/office/drawing/2016/5/10/chartex" xmlns:cx5="http://schemas.microsoft.com/office/drawing/2016/5/11/chartex" xmlns:cx6="http://schemas.microsoft.com/office/drawing/2016/5/12/chartex" xmlns:cx7="http://schemas.microsoft.com/office/drawing/2016/5/13/chartex" xmlns:cx8="http://schemas.microsoft.com/office/drawing/2016/5/14/chartex" xmlns:mc="http://schemas.openxmlformats.org/markup-compatibility/2006" xmlns:aink="http://schemas.microsoft.com/office/drawing/2016/ink" xmlns:am3d="http://schemas.microsoft.com/office/drawing/2017/model3d" xmlns:o="urn:schemas-microsoft-com:office:office" xmlns:r="http://schemas.openxmlformats.org/officeDocument/2006/relationships" xmlns:m="http://schemas.openxmlformats.org/officeDocument/2006/math" xmlns:v="urn:schemas-microsoft-com:vml" xmlns:wp14="http://schemas.microsoft.com/office/word/2010/wordprocessingDrawing" xmlns:wp="http://schemas.openxmlformats.org/drawingml/2006/wordprocessingDrawing" xmlns:w10="urn:schemas-microsoft-com:office:word" xmlns:w="http://schemas.openxmlformats.org/wordprocessingml/2006/main" xmlns:w14="http://schemas.microsoft.com/office/word/2010/wordml" xmlns:w15="http://schemas.microsoft.com/office/word/2012/wordml" xmlns:w16cid="http://schemas.microsoft.com/office/word/2016/wordml/cid" xmlns:w16se="http://schemas.microsoft.com/office/word/2015/wordml/symex" xmlns:wpg="http://schemas.microsoft.com/office/word/2010/wordprocessingGroup" xmlns:wpi="http://schemas.microsoft.com/office/word/2010/wordprocessingInk" xmlns:wne="http://schemas.microsoft.com/office/word/2006/wordml" xmlns:wps="http://schemas.microsoft.com/office/word/2010/wordprocessingShape" mc:Ignorable="w14 w15 w16se w16cid wp14">
   <w:p>
     <w:pPr>
       <w:pStyle w:val="Footer"/>
@@ -2438,7 +3530,7 @@
 </file>
 
 <file path=word/footer2.xml><?xml version="1.0" encoding="utf-8"?>
-<w:ftr xmlns:ve="http://schemas.openxmlformats.org/markup-compatibility/2006" xmlns:o="urn:schemas-microsoft-com:office:office" xmlns:r="http://schemas.openxmlformats.org/officeDocument/2006/relationships" xmlns:m="http://schemas.openxmlformats.org/officeDocument/2006/math" xmlns:v="urn:schemas-microsoft-com:vml" xmlns:wp="http://schemas.openxmlformats.org/drawingml/2006/wordprocessingDrawing" xmlns:w10="urn:schemas-microsoft-com:office:word" xmlns:w="http://schemas.openxmlformats.org/wordprocessingml/2006/main" xmlns:wne="http://schemas.microsoft.com/office/word/2006/wordml">
+<w:ftr xmlns:wpc="http://schemas.microsoft.com/office/word/2010/wordprocessingCanvas" xmlns:cx="http://schemas.microsoft.com/office/drawing/2014/chartex" xmlns:cx1="http://schemas.microsoft.com/office/drawing/2015/9/8/chartex" xmlns:cx2="http://schemas.microsoft.com/office/drawing/2015/10/21/chartex" xmlns:cx3="http://schemas.microsoft.com/office/drawing/2016/5/9/chartex" xmlns:cx4="http://schemas.microsoft.com/office/drawing/2016/5/10/chartex" xmlns:cx5="http://schemas.microsoft.com/office/drawing/2016/5/11/chartex" xmlns:cx6="http://schemas.microsoft.com/office/drawing/2016/5/12/chartex" xmlns:cx7="http://schemas.microsoft.com/office/drawing/2016/5/13/chartex" xmlns:cx8="http://schemas.microsoft.com/office/drawing/2016/5/14/chartex" xmlns:mc="http://schemas.openxmlformats.org/markup-compatibility/2006" xmlns:aink="http://schemas.microsoft.com/office/drawing/2016/ink" xmlns:am3d="http://schemas.microsoft.com/office/drawing/2017/model3d" xmlns:o="urn:schemas-microsoft-com:office:office" xmlns:r="http://schemas.openxmlformats.org/officeDocument/2006/relationships" xmlns:m="http://schemas.openxmlformats.org/officeDocument/2006/math" xmlns:v="urn:schemas-microsoft-com:vml" xmlns:wp14="http://schemas.microsoft.com/office/word/2010/wordprocessingDrawing" xmlns:wp="http://schemas.openxmlformats.org/drawingml/2006/wordprocessingDrawing" xmlns:w10="urn:schemas-microsoft-com:office:word" xmlns:w="http://schemas.openxmlformats.org/wordprocessingml/2006/main" xmlns:w14="http://schemas.microsoft.com/office/word/2010/wordml" xmlns:w15="http://schemas.microsoft.com/office/word/2012/wordml" xmlns:w16cid="http://schemas.microsoft.com/office/word/2016/wordml/cid" xmlns:w16se="http://schemas.microsoft.com/office/word/2015/wordml/symex" xmlns:wpg="http://schemas.microsoft.com/office/word/2010/wordprocessingGroup" xmlns:wpi="http://schemas.microsoft.com/office/word/2010/wordprocessingInk" xmlns:wne="http://schemas.microsoft.com/office/word/2006/wordml" xmlns:wps="http://schemas.microsoft.com/office/word/2010/wordprocessingShape" mc:Ignorable="w14 w15 w16se w16cid wp14">
   <w:tbl>
     <w:tblPr>
       <w:tblW w:w="0" w:type="auto"/>
@@ -2451,7 +3543,7 @@
         <w:insideV w:val="single" w:sz="6" w:space="0" w:color="auto"/>
       </w:tblBorders>
       <w:tblLayout w:type="fixed"/>
-      <w:tblLook w:val="0000"/>
+      <w:tblLook w:val="0000" w:firstRow="0" w:lastRow="0" w:firstColumn="0" w:lastColumn="0" w:noHBand="0" w:noVBand="0"/>
     </w:tblPr>
     <w:tblGrid>
       <w:gridCol w:w="3162"/>
@@ -2492,11 +3584,21 @@
           <w:r>
             <w:sym w:font="Symbol" w:char="F0D3"/>
           </w:r>
-          <w:fldSimple w:instr=" DOCPROPERTY &quot;Company&quot;  \* MERGEFORMAT ">
-            <w:r>
-              <w:t>UTCN</w:t>
-            </w:r>
-          </w:fldSimple>
+          <w:r>
+            <w:fldChar w:fldCharType="begin"/>
+          </w:r>
+          <w:r>
+            <w:instrText xml:space="preserve"> DOCPROPERTY "Company"  \* MERGEFORMAT </w:instrText>
+          </w:r>
+          <w:r>
+            <w:fldChar w:fldCharType="separate"/>
+          </w:r>
+          <w:r>
+            <w:t>UTCN</w:t>
+          </w:r>
+          <w:r>
+            <w:fldChar w:fldCharType="end"/>
+          </w:r>
           <w:r>
             <w:t xml:space="preserve">, </w:t>
           </w:r>
@@ -2513,7 +3615,7 @@
             <w:rPr>
               <w:noProof/>
             </w:rPr>
-            <w:t>2012</w:t>
+            <w:t>2018</w:t>
           </w:r>
           <w:r>
             <w:fldChar w:fldCharType="end"/>
@@ -2574,15 +3676,29 @@
             </w:rPr>
             <w:t xml:space="preserve"> of </w:t>
           </w:r>
-          <w:fldSimple w:instr=" NUMPAGES  \* MERGEFORMAT ">
-            <w:r>
-              <w:rPr>
-                <w:rStyle w:val="PageNumber"/>
-                <w:noProof/>
-              </w:rPr>
-              <w:t>4</w:t>
-            </w:r>
-          </w:fldSimple>
+          <w:r>
+            <w:fldChar w:fldCharType="begin"/>
+          </w:r>
+          <w:r>
+            <w:instrText xml:space="preserve"> NUMPAGES  \* MERGEFORMAT </w:instrText>
+          </w:r>
+          <w:r>
+            <w:fldChar w:fldCharType="separate"/>
+          </w:r>
+          <w:r>
+            <w:rPr>
+              <w:rStyle w:val="PageNumber"/>
+              <w:noProof/>
+            </w:rPr>
+            <w:t>4</w:t>
+          </w:r>
+          <w:r>
+            <w:rPr>
+              <w:rStyle w:val="PageNumber"/>
+              <w:noProof/>
+            </w:rPr>
+            <w:fldChar w:fldCharType="end"/>
+          </w:r>
         </w:p>
       </w:tc>
     </w:tr>
@@ -2596,7 +3712,7 @@
 </file>
 
 <file path=word/footer3.xml><?xml version="1.0" encoding="utf-8"?>
-<w:ftr xmlns:ve="http://schemas.openxmlformats.org/markup-compatibility/2006" xmlns:o="urn:schemas-microsoft-com:office:office" xmlns:r="http://schemas.openxmlformats.org/officeDocument/2006/relationships" xmlns:m="http://schemas.openxmlformats.org/officeDocument/2006/math" xmlns:v="urn:schemas-microsoft-com:vml" xmlns:wp="http://schemas.openxmlformats.org/drawingml/2006/wordprocessingDrawing" xmlns:w10="urn:schemas-microsoft-com:office:word" xmlns:w="http://schemas.openxmlformats.org/wordprocessingml/2006/main" xmlns:wne="http://schemas.microsoft.com/office/word/2006/wordml">
+<w:ftr xmlns:wpc="http://schemas.microsoft.com/office/word/2010/wordprocessingCanvas" xmlns:cx="http://schemas.microsoft.com/office/drawing/2014/chartex" xmlns:cx1="http://schemas.microsoft.com/office/drawing/2015/9/8/chartex" xmlns:cx2="http://schemas.microsoft.com/office/drawing/2015/10/21/chartex" xmlns:cx3="http://schemas.microsoft.com/office/drawing/2016/5/9/chartex" xmlns:cx4="http://schemas.microsoft.com/office/drawing/2016/5/10/chartex" xmlns:cx5="http://schemas.microsoft.com/office/drawing/2016/5/11/chartex" xmlns:cx6="http://schemas.microsoft.com/office/drawing/2016/5/12/chartex" xmlns:cx7="http://schemas.microsoft.com/office/drawing/2016/5/13/chartex" xmlns:cx8="http://schemas.microsoft.com/office/drawing/2016/5/14/chartex" xmlns:mc="http://schemas.openxmlformats.org/markup-compatibility/2006" xmlns:aink="http://schemas.microsoft.com/office/drawing/2016/ink" xmlns:am3d="http://schemas.microsoft.com/office/drawing/2017/model3d" xmlns:o="urn:schemas-microsoft-com:office:office" xmlns:r="http://schemas.openxmlformats.org/officeDocument/2006/relationships" xmlns:m="http://schemas.openxmlformats.org/officeDocument/2006/math" xmlns:v="urn:schemas-microsoft-com:vml" xmlns:wp14="http://schemas.microsoft.com/office/word/2010/wordprocessingDrawing" xmlns:wp="http://schemas.openxmlformats.org/drawingml/2006/wordprocessingDrawing" xmlns:w10="urn:schemas-microsoft-com:office:word" xmlns:w="http://schemas.openxmlformats.org/wordprocessingml/2006/main" xmlns:w14="http://schemas.microsoft.com/office/word/2010/wordml" xmlns:w15="http://schemas.microsoft.com/office/word/2012/wordml" xmlns:w16cid="http://schemas.microsoft.com/office/word/2016/wordml/cid" xmlns:w16se="http://schemas.microsoft.com/office/word/2015/wordml/symex" xmlns:wpg="http://schemas.microsoft.com/office/word/2010/wordprocessingGroup" xmlns:wpi="http://schemas.microsoft.com/office/word/2010/wordprocessingInk" xmlns:wne="http://schemas.microsoft.com/office/word/2006/wordml" xmlns:wps="http://schemas.microsoft.com/office/word/2010/wordprocessingShape" mc:Ignorable="w14 w15 w16se w16cid wp14">
   <w:p>
     <w:pPr>
       <w:pStyle w:val="Footer"/>
@@ -2606,7 +3722,7 @@
 </file>
 
 <file path=word/footnotes.xml><?xml version="1.0" encoding="utf-8"?>
-<w:footnotes xmlns:ve="http://schemas.openxmlformats.org/markup-compatibility/2006" xmlns:o="urn:schemas-microsoft-com:office:office" xmlns:r="http://schemas.openxmlformats.org/officeDocument/2006/relationships" xmlns:m="http://schemas.openxmlformats.org/officeDocument/2006/math" xmlns:v="urn:schemas-microsoft-com:vml" xmlns:wp="http://schemas.openxmlformats.org/drawingml/2006/wordprocessingDrawing" xmlns:w10="urn:schemas-microsoft-com:office:word" xmlns:w="http://schemas.openxmlformats.org/wordprocessingml/2006/main" xmlns:wne="http://schemas.microsoft.com/office/word/2006/wordml">
+<w:footnotes xmlns:wpc="http://schemas.microsoft.com/office/word/2010/wordprocessingCanvas" xmlns:cx="http://schemas.microsoft.com/office/drawing/2014/chartex" xmlns:cx1="http://schemas.microsoft.com/office/drawing/2015/9/8/chartex" xmlns:cx2="http://schemas.microsoft.com/office/drawing/2015/10/21/chartex" xmlns:cx3="http://schemas.microsoft.com/office/drawing/2016/5/9/chartex" xmlns:cx4="http://schemas.microsoft.com/office/drawing/2016/5/10/chartex" xmlns:cx5="http://schemas.microsoft.com/office/drawing/2016/5/11/chartex" xmlns:cx6="http://schemas.microsoft.com/office/drawing/2016/5/12/chartex" xmlns:cx7="http://schemas.microsoft.com/office/drawing/2016/5/13/chartex" xmlns:cx8="http://schemas.microsoft.com/office/drawing/2016/5/14/chartex" xmlns:mc="http://schemas.openxmlformats.org/markup-compatibility/2006" xmlns:aink="http://schemas.microsoft.com/office/drawing/2016/ink" xmlns:am3d="http://schemas.microsoft.com/office/drawing/2017/model3d" xmlns:o="urn:schemas-microsoft-com:office:office" xmlns:r="http://schemas.openxmlformats.org/officeDocument/2006/relationships" xmlns:m="http://schemas.openxmlformats.org/officeDocument/2006/math" xmlns:v="urn:schemas-microsoft-com:vml" xmlns:wp14="http://schemas.microsoft.com/office/word/2010/wordprocessingDrawing" xmlns:wp="http://schemas.openxmlformats.org/drawingml/2006/wordprocessingDrawing" xmlns:w10="urn:schemas-microsoft-com:office:word" xmlns:w="http://schemas.openxmlformats.org/wordprocessingml/2006/main" xmlns:w14="http://schemas.microsoft.com/office/word/2010/wordml" xmlns:w15="http://schemas.microsoft.com/office/word/2012/wordml" xmlns:w16cid="http://schemas.microsoft.com/office/word/2016/wordml/cid" xmlns:w16se="http://schemas.microsoft.com/office/word/2015/wordml/symex" xmlns:wpg="http://schemas.microsoft.com/office/word/2010/wordprocessingGroup" xmlns:wpi="http://schemas.microsoft.com/office/word/2010/wordprocessingInk" xmlns:wne="http://schemas.microsoft.com/office/word/2006/wordml" xmlns:wps="http://schemas.microsoft.com/office/word/2010/wordprocessingShape" mc:Ignorable="w14 w15 w16se w16cid wp14">
   <w:footnote w:type="separator" w:id="-1">
     <w:p>
       <w:pPr>
@@ -2631,7 +3747,7 @@
 </file>
 
 <file path=word/header1.xml><?xml version="1.0" encoding="utf-8"?>
-<w:hdr xmlns:ve="http://schemas.openxmlformats.org/markup-compatibility/2006" xmlns:o="urn:schemas-microsoft-com:office:office" xmlns:r="http://schemas.openxmlformats.org/officeDocument/2006/relationships" xmlns:m="http://schemas.openxmlformats.org/officeDocument/2006/math" xmlns:v="urn:schemas-microsoft-com:vml" xmlns:wp="http://schemas.openxmlformats.org/drawingml/2006/wordprocessingDrawing" xmlns:w10="urn:schemas-microsoft-com:office:word" xmlns:w="http://schemas.openxmlformats.org/wordprocessingml/2006/main" xmlns:wne="http://schemas.microsoft.com/office/word/2006/wordml">
+<w:hdr xmlns:wpc="http://schemas.microsoft.com/office/word/2010/wordprocessingCanvas" xmlns:cx="http://schemas.microsoft.com/office/drawing/2014/chartex" xmlns:cx1="http://schemas.microsoft.com/office/drawing/2015/9/8/chartex" xmlns:cx2="http://schemas.microsoft.com/office/drawing/2015/10/21/chartex" xmlns:cx3="http://schemas.microsoft.com/office/drawing/2016/5/9/chartex" xmlns:cx4="http://schemas.microsoft.com/office/drawing/2016/5/10/chartex" xmlns:cx5="http://schemas.microsoft.com/office/drawing/2016/5/11/chartex" xmlns:cx6="http://schemas.microsoft.com/office/drawing/2016/5/12/chartex" xmlns:cx7="http://schemas.microsoft.com/office/drawing/2016/5/13/chartex" xmlns:cx8="http://schemas.microsoft.com/office/drawing/2016/5/14/chartex" xmlns:mc="http://schemas.openxmlformats.org/markup-compatibility/2006" xmlns:aink="http://schemas.microsoft.com/office/drawing/2016/ink" xmlns:am3d="http://schemas.microsoft.com/office/drawing/2017/model3d" xmlns:o="urn:schemas-microsoft-com:office:office" xmlns:r="http://schemas.openxmlformats.org/officeDocument/2006/relationships" xmlns:m="http://schemas.openxmlformats.org/officeDocument/2006/math" xmlns:v="urn:schemas-microsoft-com:vml" xmlns:wp14="http://schemas.microsoft.com/office/word/2010/wordprocessingDrawing" xmlns:wp="http://schemas.openxmlformats.org/drawingml/2006/wordprocessingDrawing" xmlns:w10="urn:schemas-microsoft-com:office:word" xmlns:w="http://schemas.openxmlformats.org/wordprocessingml/2006/main" xmlns:w14="http://schemas.microsoft.com/office/word/2010/wordml" xmlns:w15="http://schemas.microsoft.com/office/word/2012/wordml" xmlns:w16cid="http://schemas.microsoft.com/office/word/2016/wordml/cid" xmlns:w16se="http://schemas.microsoft.com/office/word/2015/wordml/symex" xmlns:wpg="http://schemas.microsoft.com/office/word/2010/wordprocessingGroup" xmlns:wpi="http://schemas.microsoft.com/office/word/2010/wordprocessingInk" xmlns:wne="http://schemas.microsoft.com/office/word/2006/wordml" xmlns:wps="http://schemas.microsoft.com/office/word/2010/wordprocessingShape" mc:Ignorable="w14 w15 w16se w16cid wp14">
   <w:p>
     <w:pPr>
       <w:rPr>
@@ -2648,7 +3764,7 @@
 </file>
 
 <file path=word/header2.xml><?xml version="1.0" encoding="utf-8"?>
-<w:hdr xmlns:ve="http://schemas.openxmlformats.org/markup-compatibility/2006" xmlns:o="urn:schemas-microsoft-com:office:office" xmlns:r="http://schemas.openxmlformats.org/officeDocument/2006/relationships" xmlns:m="http://schemas.openxmlformats.org/officeDocument/2006/math" xmlns:v="urn:schemas-microsoft-com:vml" xmlns:wp="http://schemas.openxmlformats.org/drawingml/2006/wordprocessingDrawing" xmlns:w10="urn:schemas-microsoft-com:office:word" xmlns:w="http://schemas.openxmlformats.org/wordprocessingml/2006/main" xmlns:wne="http://schemas.microsoft.com/office/word/2006/wordml">
+<w:hdr xmlns:wpc="http://schemas.microsoft.com/office/word/2010/wordprocessingCanvas" xmlns:cx="http://schemas.microsoft.com/office/drawing/2014/chartex" xmlns:cx1="http://schemas.microsoft.com/office/drawing/2015/9/8/chartex" xmlns:cx2="http://schemas.microsoft.com/office/drawing/2015/10/21/chartex" xmlns:cx3="http://schemas.microsoft.com/office/drawing/2016/5/9/chartex" xmlns:cx4="http://schemas.microsoft.com/office/drawing/2016/5/10/chartex" xmlns:cx5="http://schemas.microsoft.com/office/drawing/2016/5/11/chartex" xmlns:cx6="http://schemas.microsoft.com/office/drawing/2016/5/12/chartex" xmlns:cx7="http://schemas.microsoft.com/office/drawing/2016/5/13/chartex" xmlns:cx8="http://schemas.microsoft.com/office/drawing/2016/5/14/chartex" xmlns:mc="http://schemas.openxmlformats.org/markup-compatibility/2006" xmlns:aink="http://schemas.microsoft.com/office/drawing/2016/ink" xmlns:am3d="http://schemas.microsoft.com/office/drawing/2017/model3d" xmlns:o="urn:schemas-microsoft-com:office:office" xmlns:r="http://schemas.openxmlformats.org/officeDocument/2006/relationships" xmlns:m="http://schemas.openxmlformats.org/officeDocument/2006/math" xmlns:v="urn:schemas-microsoft-com:vml" xmlns:wp14="http://schemas.microsoft.com/office/word/2010/wordprocessingDrawing" xmlns:wp="http://schemas.openxmlformats.org/drawingml/2006/wordprocessingDrawing" xmlns:w10="urn:schemas-microsoft-com:office:word" xmlns:w="http://schemas.openxmlformats.org/wordprocessingml/2006/main" xmlns:w14="http://schemas.microsoft.com/office/word/2010/wordml" xmlns:w15="http://schemas.microsoft.com/office/word/2012/wordml" xmlns:w16cid="http://schemas.microsoft.com/office/word/2016/wordml/cid" xmlns:w16se="http://schemas.microsoft.com/office/word/2015/wordml/symex" xmlns:wpg="http://schemas.microsoft.com/office/word/2010/wordprocessingGroup" xmlns:wpi="http://schemas.microsoft.com/office/word/2010/wordprocessingInk" xmlns:wne="http://schemas.microsoft.com/office/word/2006/wordml" xmlns:wps="http://schemas.microsoft.com/office/word/2010/wordprocessingShape" mc:Ignorable="w14 w15 w16se w16cid wp14">
   <w:p>
     <w:pPr>
       <w:pStyle w:val="Header"/>
@@ -2658,7 +3774,7 @@
 </file>
 
 <file path=word/header3.xml><?xml version="1.0" encoding="utf-8"?>
-<w:hdr xmlns:ve="http://schemas.openxmlformats.org/markup-compatibility/2006" xmlns:o="urn:schemas-microsoft-com:office:office" xmlns:r="http://schemas.openxmlformats.org/officeDocument/2006/relationships" xmlns:m="http://schemas.openxmlformats.org/officeDocument/2006/math" xmlns:v="urn:schemas-microsoft-com:vml" xmlns:wp="http://schemas.openxmlformats.org/drawingml/2006/wordprocessingDrawing" xmlns:w10="urn:schemas-microsoft-com:office:word" xmlns:w="http://schemas.openxmlformats.org/wordprocessingml/2006/main" xmlns:wne="http://schemas.microsoft.com/office/word/2006/wordml">
+<w:hdr xmlns:wpc="http://schemas.microsoft.com/office/word/2010/wordprocessingCanvas" xmlns:cx="http://schemas.microsoft.com/office/drawing/2014/chartex" xmlns:cx1="http://schemas.microsoft.com/office/drawing/2015/9/8/chartex" xmlns:cx2="http://schemas.microsoft.com/office/drawing/2015/10/21/chartex" xmlns:cx3="http://schemas.microsoft.com/office/drawing/2016/5/9/chartex" xmlns:cx4="http://schemas.microsoft.com/office/drawing/2016/5/10/chartex" xmlns:cx5="http://schemas.microsoft.com/office/drawing/2016/5/11/chartex" xmlns:cx6="http://schemas.microsoft.com/office/drawing/2016/5/12/chartex" xmlns:cx7="http://schemas.microsoft.com/office/drawing/2016/5/13/chartex" xmlns:cx8="http://schemas.microsoft.com/office/drawing/2016/5/14/chartex" xmlns:mc="http://schemas.openxmlformats.org/markup-compatibility/2006" xmlns:aink="http://schemas.microsoft.com/office/drawing/2016/ink" xmlns:am3d="http://schemas.microsoft.com/office/drawing/2017/model3d" xmlns:o="urn:schemas-microsoft-com:office:office" xmlns:r="http://schemas.openxmlformats.org/officeDocument/2006/relationships" xmlns:m="http://schemas.openxmlformats.org/officeDocument/2006/math" xmlns:v="urn:schemas-microsoft-com:vml" xmlns:wp14="http://schemas.microsoft.com/office/word/2010/wordprocessingDrawing" xmlns:wp="http://schemas.openxmlformats.org/drawingml/2006/wordprocessingDrawing" xmlns:w10="urn:schemas-microsoft-com:office:word" xmlns:w="http://schemas.openxmlformats.org/wordprocessingml/2006/main" xmlns:w14="http://schemas.microsoft.com/office/word/2010/wordml" xmlns:w15="http://schemas.microsoft.com/office/word/2012/wordml" xmlns:w16cid="http://schemas.microsoft.com/office/word/2016/wordml/cid" xmlns:w16se="http://schemas.microsoft.com/office/word/2015/wordml/symex" xmlns:wpg="http://schemas.microsoft.com/office/word/2010/wordprocessingGroup" xmlns:wpi="http://schemas.microsoft.com/office/word/2010/wordprocessingInk" xmlns:wne="http://schemas.microsoft.com/office/word/2006/wordml" xmlns:wps="http://schemas.microsoft.com/office/word/2010/wordprocessingShape" mc:Ignorable="w14 w15 w16se w16cid wp14">
   <w:p>
     <w:pPr>
       <w:pStyle w:val="Header"/>
@@ -2668,8 +3784,8 @@
 </file>
 
 <file path=word/numbering.xml><?xml version="1.0" encoding="utf-8"?>
-<w:numbering xmlns:ve="http://schemas.openxmlformats.org/markup-compatibility/2006" xmlns:o="urn:schemas-microsoft-com:office:office" xmlns:r="http://schemas.openxmlformats.org/officeDocument/2006/relationships" xmlns:m="http://schemas.openxmlformats.org/officeDocument/2006/math" xmlns:v="urn:schemas-microsoft-com:vml" xmlns:wp="http://schemas.openxmlformats.org/drawingml/2006/wordprocessingDrawing" xmlns:w10="urn:schemas-microsoft-com:office:word" xmlns:w="http://schemas.openxmlformats.org/wordprocessingml/2006/main" xmlns:wne="http://schemas.microsoft.com/office/word/2006/wordml">
-  <w:abstractNum w:abstractNumId="0">
+<w:numbering xmlns:wpc="http://schemas.microsoft.com/office/word/2010/wordprocessingCanvas" xmlns:cx="http://schemas.microsoft.com/office/drawing/2014/chartex" xmlns:cx1="http://schemas.microsoft.com/office/drawing/2015/9/8/chartex" xmlns:cx2="http://schemas.microsoft.com/office/drawing/2015/10/21/chartex" xmlns:cx3="http://schemas.microsoft.com/office/drawing/2016/5/9/chartex" xmlns:cx4="http://schemas.microsoft.com/office/drawing/2016/5/10/chartex" xmlns:cx5="http://schemas.microsoft.com/office/drawing/2016/5/11/chartex" xmlns:cx6="http://schemas.microsoft.com/office/drawing/2016/5/12/chartex" xmlns:cx7="http://schemas.microsoft.com/office/drawing/2016/5/13/chartex" xmlns:cx8="http://schemas.microsoft.com/office/drawing/2016/5/14/chartex" xmlns:mc="http://schemas.openxmlformats.org/markup-compatibility/2006" xmlns:aink="http://schemas.microsoft.com/office/drawing/2016/ink" xmlns:am3d="http://schemas.microsoft.com/office/drawing/2017/model3d" xmlns:o="urn:schemas-microsoft-com:office:office" xmlns:r="http://schemas.openxmlformats.org/officeDocument/2006/relationships" xmlns:m="http://schemas.openxmlformats.org/officeDocument/2006/math" xmlns:v="urn:schemas-microsoft-com:vml" xmlns:wp14="http://schemas.microsoft.com/office/word/2010/wordprocessingDrawing" xmlns:wp="http://schemas.openxmlformats.org/drawingml/2006/wordprocessingDrawing" xmlns:w10="urn:schemas-microsoft-com:office:word" xmlns:w="http://schemas.openxmlformats.org/wordprocessingml/2006/main" xmlns:w14="http://schemas.microsoft.com/office/word/2010/wordml" xmlns:w15="http://schemas.microsoft.com/office/word/2012/wordml" xmlns:w16cid="http://schemas.microsoft.com/office/word/2016/wordml/cid" xmlns:w16se="http://schemas.microsoft.com/office/word/2015/wordml/symex" xmlns:wpg="http://schemas.microsoft.com/office/word/2010/wordprocessingGroup" xmlns:wpi="http://schemas.microsoft.com/office/word/2010/wordprocessingInk" xmlns:wne="http://schemas.microsoft.com/office/word/2006/wordml" xmlns:wps="http://schemas.microsoft.com/office/word/2010/wordprocessingShape" mc:Ignorable="w14 w15 w16se w16cid wp14">
+  <w:abstractNum w:abstractNumId="0" w15:restartNumberingAfterBreak="0">
     <w:nsid w:val="FFFFFFFB"/>
     <w:multiLevelType w:val="multilevel"/>
     <w:tmpl w:val="FFFFFFFF"/>
@@ -2746,7 +3862,7 @@
       <w:lvlJc w:val="left"/>
     </w:lvl>
   </w:abstractNum>
-  <w:abstractNum w:abstractNumId="1">
+  <w:abstractNum w:abstractNumId="1" w15:restartNumberingAfterBreak="0">
     <w:nsid w:val="360A4E4B"/>
     <w:multiLevelType w:val="multilevel"/>
     <w:tmpl w:val="9D8A65BC"/>
@@ -2869,7 +3985,7 @@
 </file>
 
 <file path=word/styles.xml><?xml version="1.0" encoding="utf-8"?>
-<w:styles xmlns:r="http://schemas.openxmlformats.org/officeDocument/2006/relationships" xmlns:w="http://schemas.openxmlformats.org/wordprocessingml/2006/main">
+<w:styles xmlns:mc="http://schemas.openxmlformats.org/markup-compatibility/2006" xmlns:r="http://schemas.openxmlformats.org/officeDocument/2006/relationships" xmlns:w="http://schemas.openxmlformats.org/wordprocessingml/2006/main" xmlns:w14="http://schemas.microsoft.com/office/word/2010/wordml" xmlns:w15="http://schemas.microsoft.com/office/word/2012/wordml" xmlns:w16cid="http://schemas.microsoft.com/office/word/2016/wordml/cid" xmlns:w16se="http://schemas.microsoft.com/office/word/2015/wordml/symex" mc:Ignorable="w14 w15 w16se w16cid">
   <w:docDefaults>
     <w:rPrDefault>
       <w:rPr>
@@ -2885,147 +4001,382 @@
       </w:pPr>
     </w:pPrDefault>
   </w:docDefaults>
-  <w:latentStyles w:defLockedState="0" w:defUIPriority="99" w:defSemiHidden="1" w:defUnhideWhenUsed="1" w:defQFormat="0" w:count="267">
-    <w:lsdException w:name="Normal" w:semiHidden="0" w:uiPriority="0" w:unhideWhenUsed="0" w:qFormat="1"/>
-    <w:lsdException w:name="heading 1" w:semiHidden="0" w:uiPriority="0" w:unhideWhenUsed="0" w:qFormat="1"/>
-    <w:lsdException w:name="heading 2" w:uiPriority="0" w:qFormat="1"/>
-    <w:lsdException w:name="heading 3" w:uiPriority="0" w:qFormat="1"/>
-    <w:lsdException w:name="heading 4" w:uiPriority="0" w:qFormat="1"/>
-    <w:lsdException w:name="heading 5" w:uiPriority="0" w:qFormat="1"/>
-    <w:lsdException w:name="heading 6" w:uiPriority="0" w:qFormat="1"/>
-    <w:lsdException w:name="heading 7" w:uiPriority="0" w:qFormat="1"/>
-    <w:lsdException w:name="heading 8" w:uiPriority="0" w:qFormat="1"/>
-    <w:lsdException w:name="heading 9" w:uiPriority="0" w:qFormat="1"/>
-    <w:lsdException w:name="toc 1" w:uiPriority="39"/>
-    <w:lsdException w:name="toc 2" w:uiPriority="39"/>
-    <w:lsdException w:name="toc 3" w:uiPriority="39"/>
-    <w:lsdException w:name="toc 4" w:uiPriority="39"/>
-    <w:lsdException w:name="toc 5" w:uiPriority="39"/>
-    <w:lsdException w:name="toc 6" w:uiPriority="39"/>
-    <w:lsdException w:name="toc 7" w:uiPriority="39"/>
-    <w:lsdException w:name="toc 8" w:uiPriority="39"/>
-    <w:lsdException w:name="toc 9" w:uiPriority="39"/>
-    <w:lsdException w:name="header" w:uiPriority="0"/>
-    <w:lsdException w:name="footer" w:uiPriority="0"/>
-    <w:lsdException w:name="caption" w:uiPriority="35" w:qFormat="1"/>
-    <w:lsdException w:name="page number" w:uiPriority="0"/>
-    <w:lsdException w:name="Title" w:semiHidden="0" w:uiPriority="0" w:unhideWhenUsed="0" w:qFormat="1"/>
-    <w:lsdException w:name="Default Paragraph Font" w:uiPriority="1"/>
-    <w:lsdException w:name="Subtitle" w:semiHidden="0" w:uiPriority="11" w:unhideWhenUsed="0" w:qFormat="1"/>
-    <w:lsdException w:name="Strong" w:semiHidden="0" w:uiPriority="0" w:unhideWhenUsed="0" w:qFormat="1"/>
-    <w:lsdException w:name="Emphasis" w:semiHidden="0" w:uiPriority="20" w:unhideWhenUsed="0" w:qFormat="1"/>
-    <w:lsdException w:name="Table Grid" w:semiHidden="0" w:uiPriority="59" w:unhideWhenUsed="0"/>
-    <w:lsdException w:name="Placeholder Text" w:unhideWhenUsed="0"/>
-    <w:lsdException w:name="No Spacing" w:semiHidden="0" w:uiPriority="1" w:unhideWhenUsed="0" w:qFormat="1"/>
-    <w:lsdException w:name="Light Shading" w:semiHidden="0" w:uiPriority="60" w:unhideWhenUsed="0"/>
-    <w:lsdException w:name="Light List" w:semiHidden="0" w:uiPriority="61" w:unhideWhenUsed="0"/>
-    <w:lsdException w:name="Light Grid" w:semiHidden="0" w:uiPriority="62" w:unhideWhenUsed="0"/>
-    <w:lsdException w:name="Medium Shading 1" w:semiHidden="0" w:uiPriority="63" w:unhideWhenUsed="0"/>
-    <w:lsdException w:name="Medium Shading 2" w:semiHidden="0" w:uiPriority="64" w:unhideWhenUsed="0"/>
-    <w:lsdException w:name="Medium List 1" w:semiHidden="0" w:uiPriority="65" w:unhideWhenUsed="0"/>
-    <w:lsdException w:name="Medium List 2" w:semiHidden="0" w:uiPriority="66" w:unhideWhenUsed="0"/>
-    <w:lsdException w:name="Medium Grid 1" w:semiHidden="0" w:uiPriority="67" w:unhideWhenUsed="0"/>
-    <w:lsdException w:name="Medium Grid 2" w:semiHidden="0" w:uiPriority="68" w:unhideWhenUsed="0"/>
-    <w:lsdException w:name="Medium Grid 3" w:semiHidden="0" w:uiPriority="69" w:unhideWhenUsed="0"/>
-    <w:lsdException w:name="Dark List" w:semiHidden="0" w:uiPriority="70" w:unhideWhenUsed="0"/>
-    <w:lsdException w:name="Colorful Shading" w:semiHidden="0" w:uiPriority="71" w:unhideWhenUsed="0"/>
-    <w:lsdException w:name="Colorful List" w:semiHidden="0" w:uiPriority="72" w:unhideWhenUsed="0"/>
-    <w:lsdException w:name="Colorful Grid" w:semiHidden="0" w:uiPriority="73" w:unhideWhenUsed="0"/>
-    <w:lsdException w:name="Light Shading Accent 1" w:semiHidden="0" w:uiPriority="60" w:unhideWhenUsed="0"/>
-    <w:lsdException w:name="Light List Accent 1" w:semiHidden="0" w:uiPriority="61" w:unhideWhenUsed="0"/>
-    <w:lsdException w:name="Light Grid Accent 1" w:semiHidden="0" w:uiPriority="62" w:unhideWhenUsed="0"/>
-    <w:lsdException w:name="Medium Shading 1 Accent 1" w:semiHidden="0" w:uiPriority="63" w:unhideWhenUsed="0"/>
-    <w:lsdException w:name="Medium Shading 2 Accent 1" w:semiHidden="0" w:uiPriority="64" w:unhideWhenUsed="0"/>
-    <w:lsdException w:name="Medium List 1 Accent 1" w:semiHidden="0" w:uiPriority="65" w:unhideWhenUsed="0"/>
-    <w:lsdException w:name="Revision" w:unhideWhenUsed="0"/>
-    <w:lsdException w:name="List Paragraph" w:semiHidden="0" w:uiPriority="34" w:unhideWhenUsed="0" w:qFormat="1"/>
-    <w:lsdException w:name="Quote" w:semiHidden="0" w:uiPriority="29" w:unhideWhenUsed="0" w:qFormat="1"/>
-    <w:lsdException w:name="Intense Quote" w:semiHidden="0" w:uiPriority="30" w:unhideWhenUsed="0" w:qFormat="1"/>
-    <w:lsdException w:name="Medium List 2 Accent 1" w:semiHidden="0" w:uiPriority="66" w:unhideWhenUsed="0"/>
-    <w:lsdException w:name="Medium Grid 1 Accent 1" w:semiHidden="0" w:uiPriority="67" w:unhideWhenUsed="0"/>
-    <w:lsdException w:name="Medium Grid 2 Accent 1" w:semiHidden="0" w:uiPriority="68" w:unhideWhenUsed="0"/>
-    <w:lsdException w:name="Medium Grid 3 Accent 1" w:semiHidden="0" w:uiPriority="69" w:unhideWhenUsed="0"/>
-    <w:lsdException w:name="Dark List Accent 1" w:semiHidden="0" w:uiPriority="70" w:unhideWhenUsed="0"/>
-    <w:lsdException w:name="Colorful Shading Accent 1" w:semiHidden="0" w:uiPriority="71" w:unhideWhenUsed="0"/>
-    <w:lsdException w:name="Colorful List Accent 1" w:semiHidden="0" w:uiPriority="72" w:unhideWhenUsed="0"/>
-    <w:lsdException w:name="Colorful Grid Accent 1" w:semiHidden="0" w:uiPriority="73" w:unhideWhenUsed="0"/>
-    <w:lsdException w:name="Light Shading Accent 2" w:semiHidden="0" w:uiPriority="60" w:unhideWhenUsed="0"/>
-    <w:lsdException w:name="Light List Accent 2" w:semiHidden="0" w:uiPriority="61" w:unhideWhenUsed="0"/>
-    <w:lsdException w:name="Light Grid Accent 2" w:semiHidden="0" w:uiPriority="62" w:unhideWhenUsed="0"/>
-    <w:lsdException w:name="Medium Shading 1 Accent 2" w:semiHidden="0" w:uiPriority="63" w:unhideWhenUsed="0"/>
-    <w:lsdException w:name="Medium Shading 2 Accent 2" w:semiHidden="0" w:uiPriority="64" w:unhideWhenUsed="0"/>
-    <w:lsdException w:name="Medium List 1 Accent 2" w:semiHidden="0" w:uiPriority="65" w:unhideWhenUsed="0"/>
-    <w:lsdException w:name="Medium List 2 Accent 2" w:semiHidden="0" w:uiPriority="66" w:unhideWhenUsed="0"/>
-    <w:lsdException w:name="Medium Grid 1 Accent 2" w:semiHidden="0" w:uiPriority="67" w:unhideWhenUsed="0"/>
-    <w:lsdException w:name="Medium Grid 2 Accent 2" w:semiHidden="0" w:uiPriority="68" w:unhideWhenUsed="0"/>
-    <w:lsdException w:name="Medium Grid 3 Accent 2" w:semiHidden="0" w:uiPriority="69" w:unhideWhenUsed="0"/>
-    <w:lsdException w:name="Dark List Accent 2" w:semiHidden="0" w:uiPriority="70" w:unhideWhenUsed="0"/>
-    <w:lsdException w:name="Colorful Shading Accent 2" w:semiHidden="0" w:uiPriority="71" w:unhideWhenUsed="0"/>
-    <w:lsdException w:name="Colorful List Accent 2" w:semiHidden="0" w:uiPriority="72" w:unhideWhenUsed="0"/>
-    <w:lsdException w:name="Colorful Grid Accent 2" w:semiHidden="0" w:uiPriority="73" w:unhideWhenUsed="0"/>
-    <w:lsdException w:name="Light Shading Accent 3" w:semiHidden="0" w:uiPriority="60" w:unhideWhenUsed="0"/>
-    <w:lsdException w:name="Light List Accent 3" w:semiHidden="0" w:uiPriority="61" w:unhideWhenUsed="0"/>
-    <w:lsdException w:name="Light Grid Accent 3" w:semiHidden="0" w:uiPriority="62" w:unhideWhenUsed="0"/>
-    <w:lsdException w:name="Medium Shading 1 Accent 3" w:semiHidden="0" w:uiPriority="63" w:unhideWhenUsed="0"/>
-    <w:lsdException w:name="Medium Shading 2 Accent 3" w:semiHidden="0" w:uiPriority="64" w:unhideWhenUsed="0"/>
-    <w:lsdException w:name="Medium List 1 Accent 3" w:semiHidden="0" w:uiPriority="65" w:unhideWhenUsed="0"/>
-    <w:lsdException w:name="Medium List 2 Accent 3" w:semiHidden="0" w:uiPriority="66" w:unhideWhenUsed="0"/>
-    <w:lsdException w:name="Medium Grid 1 Accent 3" w:semiHidden="0" w:uiPriority="67" w:unhideWhenUsed="0"/>
-    <w:lsdException w:name="Medium Grid 2 Accent 3" w:semiHidden="0" w:uiPriority="68" w:unhideWhenUsed="0"/>
-    <w:lsdException w:name="Medium Grid 3 Accent 3" w:semiHidden="0" w:uiPriority="69" w:unhideWhenUsed="0"/>
-    <w:lsdException w:name="Dark List Accent 3" w:semiHidden="0" w:uiPriority="70" w:unhideWhenUsed="0"/>
-    <w:lsdException w:name="Colorful Shading Accent 3" w:semiHidden="0" w:uiPriority="71" w:unhideWhenUsed="0"/>
-    <w:lsdException w:name="Colorful List Accent 3" w:semiHidden="0" w:uiPriority="72" w:unhideWhenUsed="0"/>
-    <w:lsdException w:name="Colorful Grid Accent 3" w:semiHidden="0" w:uiPriority="73" w:unhideWhenUsed="0"/>
-    <w:lsdException w:name="Light Shading Accent 4" w:semiHidden="0" w:uiPriority="60" w:unhideWhenUsed="0"/>
-    <w:lsdException w:name="Light List Accent 4" w:semiHidden="0" w:uiPriority="61" w:unhideWhenUsed="0"/>
-    <w:lsdException w:name="Light Grid Accent 4" w:semiHidden="0" w:uiPriority="62" w:unhideWhenUsed="0"/>
-    <w:lsdException w:name="Medium Shading 1 Accent 4" w:semiHidden="0" w:uiPriority="63" w:unhideWhenUsed="0"/>
-    <w:lsdException w:name="Medium Shading 2 Accent 4" w:semiHidden="0" w:uiPriority="64" w:unhideWhenUsed="0"/>
-    <w:lsdException w:name="Medium List 1 Accent 4" w:semiHidden="0" w:uiPriority="65" w:unhideWhenUsed="0"/>
-    <w:lsdException w:name="Medium List 2 Accent 4" w:semiHidden="0" w:uiPriority="66" w:unhideWhenUsed="0"/>
-    <w:lsdException w:name="Medium Grid 1 Accent 4" w:semiHidden="0" w:uiPriority="67" w:unhideWhenUsed="0"/>
-    <w:lsdException w:name="Medium Grid 2 Accent 4" w:semiHidden="0" w:uiPriority="68" w:unhideWhenUsed="0"/>
-    <w:lsdException w:name="Medium Grid 3 Accent 4" w:semiHidden="0" w:uiPriority="69" w:unhideWhenUsed="0"/>
-    <w:lsdException w:name="Dark List Accent 4" w:semiHidden="0" w:uiPriority="70" w:unhideWhenUsed="0"/>
-    <w:lsdException w:name="Colorful Shading Accent 4" w:semiHidden="0" w:uiPriority="71" w:unhideWhenUsed="0"/>
-    <w:lsdException w:name="Colorful List Accent 4" w:semiHidden="0" w:uiPriority="72" w:unhideWhenUsed="0"/>
-    <w:lsdException w:name="Colorful Grid Accent 4" w:semiHidden="0" w:uiPriority="73" w:unhideWhenUsed="0"/>
-    <w:lsdException w:name="Light Shading Accent 5" w:semiHidden="0" w:uiPriority="60" w:unhideWhenUsed="0"/>
-    <w:lsdException w:name="Light List Accent 5" w:semiHidden="0" w:uiPriority="61" w:unhideWhenUsed="0"/>
-    <w:lsdException w:name="Light Grid Accent 5" w:semiHidden="0" w:uiPriority="62" w:unhideWhenUsed="0"/>
-    <w:lsdException w:name="Medium Shading 1 Accent 5" w:semiHidden="0" w:uiPriority="63" w:unhideWhenUsed="0"/>
-    <w:lsdException w:name="Medium Shading 2 Accent 5" w:semiHidden="0" w:uiPriority="64" w:unhideWhenUsed="0"/>
-    <w:lsdException w:name="Medium List 1 Accent 5" w:semiHidden="0" w:uiPriority="65" w:unhideWhenUsed="0"/>
-    <w:lsdException w:name="Medium List 2 Accent 5" w:semiHidden="0" w:uiPriority="66" w:unhideWhenUsed="0"/>
-    <w:lsdException w:name="Medium Grid 1 Accent 5" w:semiHidden="0" w:uiPriority="67" w:unhideWhenUsed="0"/>
-    <w:lsdException w:name="Medium Grid 2 Accent 5" w:semiHidden="0" w:uiPriority="68" w:unhideWhenUsed="0"/>
-    <w:lsdException w:name="Medium Grid 3 Accent 5" w:semiHidden="0" w:uiPriority="69" w:unhideWhenUsed="0"/>
-    <w:lsdException w:name="Dark List Accent 5" w:semiHidden="0" w:uiPriority="70" w:unhideWhenUsed="0"/>
-    <w:lsdException w:name="Colorful Shading Accent 5" w:semiHidden="0" w:uiPriority="71" w:unhideWhenUsed="0"/>
-    <w:lsdException w:name="Colorful List Accent 5" w:semiHidden="0" w:uiPriority="72" w:unhideWhenUsed="0"/>
-    <w:lsdException w:name="Colorful Grid Accent 5" w:semiHidden="0" w:uiPriority="73" w:unhideWhenUsed="0"/>
-    <w:lsdException w:name="Light Shading Accent 6" w:semiHidden="0" w:uiPriority="60" w:unhideWhenUsed="0"/>
-    <w:lsdException w:name="Light List Accent 6" w:semiHidden="0" w:uiPriority="61" w:unhideWhenUsed="0"/>
-    <w:lsdException w:name="Light Grid Accent 6" w:semiHidden="0" w:uiPriority="62" w:unhideWhenUsed="0"/>
-    <w:lsdException w:name="Medium Shading 1 Accent 6" w:semiHidden="0" w:uiPriority="63" w:unhideWhenUsed="0"/>
-    <w:lsdException w:name="Medium Shading 2 Accent 6" w:semiHidden="0" w:uiPriority="64" w:unhideWhenUsed="0"/>
-    <w:lsdException w:name="Medium List 1 Accent 6" w:semiHidden="0" w:uiPriority="65" w:unhideWhenUsed="0"/>
-    <w:lsdException w:name="Medium List 2 Accent 6" w:semiHidden="0" w:uiPriority="66" w:unhideWhenUsed="0"/>
-    <w:lsdException w:name="Medium Grid 1 Accent 6" w:semiHidden="0" w:uiPriority="67" w:unhideWhenUsed="0"/>
-    <w:lsdException w:name="Medium Grid 2 Accent 6" w:semiHidden="0" w:uiPriority="68" w:unhideWhenUsed="0"/>
-    <w:lsdException w:name="Medium Grid 3 Accent 6" w:semiHidden="0" w:uiPriority="69" w:unhideWhenUsed="0"/>
-    <w:lsdException w:name="Dark List Accent 6" w:semiHidden="0" w:uiPriority="70" w:unhideWhenUsed="0"/>
-    <w:lsdException w:name="Colorful Shading Accent 6" w:semiHidden="0" w:uiPriority="71" w:unhideWhenUsed="0"/>
-    <w:lsdException w:name="Colorful List Accent 6" w:semiHidden="0" w:uiPriority="72" w:unhideWhenUsed="0"/>
-    <w:lsdException w:name="Colorful Grid Accent 6" w:semiHidden="0" w:uiPriority="73" w:unhideWhenUsed="0"/>
-    <w:lsdException w:name="Subtle Emphasis" w:semiHidden="0" w:uiPriority="19" w:unhideWhenUsed="0" w:qFormat="1"/>
-    <w:lsdException w:name="Intense Emphasis" w:semiHidden="0" w:uiPriority="21" w:unhideWhenUsed="0" w:qFormat="1"/>
-    <w:lsdException w:name="Subtle Reference" w:semiHidden="0" w:uiPriority="31" w:unhideWhenUsed="0" w:qFormat="1"/>
-    <w:lsdException w:name="Intense Reference" w:semiHidden="0" w:uiPriority="32" w:unhideWhenUsed="0" w:qFormat="1"/>
-    <w:lsdException w:name="Book Title" w:semiHidden="0" w:uiPriority="33" w:unhideWhenUsed="0" w:qFormat="1"/>
-    <w:lsdException w:name="Bibliography" w:uiPriority="37"/>
-    <w:lsdException w:name="TOC Heading" w:uiPriority="39" w:qFormat="1"/>
+  <w:latentStyles w:defLockedState="0" w:defUIPriority="99" w:defSemiHidden="0" w:defUnhideWhenUsed="0" w:defQFormat="0" w:count="375">
+    <w:lsdException w:name="Normal" w:uiPriority="0" w:qFormat="1"/>
+    <w:lsdException w:name="heading 1" w:uiPriority="0" w:qFormat="1"/>
+    <w:lsdException w:name="heading 2" w:semiHidden="1" w:uiPriority="0" w:unhideWhenUsed="1" w:qFormat="1"/>
+    <w:lsdException w:name="heading 3" w:semiHidden="1" w:uiPriority="0" w:unhideWhenUsed="1" w:qFormat="1"/>
+    <w:lsdException w:name="heading 4" w:semiHidden="1" w:uiPriority="0" w:unhideWhenUsed="1" w:qFormat="1"/>
+    <w:lsdException w:name="heading 5" w:semiHidden="1" w:uiPriority="0" w:unhideWhenUsed="1" w:qFormat="1"/>
+    <w:lsdException w:name="heading 6" w:semiHidden="1" w:uiPriority="0" w:unhideWhenUsed="1" w:qFormat="1"/>
+    <w:lsdException w:name="heading 7" w:semiHidden="1" w:uiPriority="0" w:unhideWhenUsed="1" w:qFormat="1"/>
+    <w:lsdException w:name="heading 8" w:semiHidden="1" w:uiPriority="0" w:unhideWhenUsed="1" w:qFormat="1"/>
+    <w:lsdException w:name="heading 9" w:semiHidden="1" w:uiPriority="0" w:unhideWhenUsed="1" w:qFormat="1"/>
+    <w:lsdException w:name="index 1" w:semiHidden="1" w:unhideWhenUsed="1"/>
+    <w:lsdException w:name="index 2" w:semiHidden="1" w:unhideWhenUsed="1"/>
+    <w:lsdException w:name="index 3" w:semiHidden="1" w:unhideWhenUsed="1"/>
+    <w:lsdException w:name="index 4" w:semiHidden="1" w:unhideWhenUsed="1"/>
+    <w:lsdException w:name="index 5" w:semiHidden="1" w:unhideWhenUsed="1"/>
+    <w:lsdException w:name="index 6" w:semiHidden="1" w:unhideWhenUsed="1"/>
+    <w:lsdException w:name="index 7" w:semiHidden="1" w:unhideWhenUsed="1"/>
+    <w:lsdException w:name="index 8" w:semiHidden="1" w:unhideWhenUsed="1"/>
+    <w:lsdException w:name="index 9" w:semiHidden="1" w:unhideWhenUsed="1"/>
+    <w:lsdException w:name="toc 1" w:semiHidden="1" w:uiPriority="39" w:unhideWhenUsed="1"/>
+    <w:lsdException w:name="toc 2" w:semiHidden="1" w:uiPriority="39" w:unhideWhenUsed="1"/>
+    <w:lsdException w:name="toc 3" w:semiHidden="1" w:uiPriority="39" w:unhideWhenUsed="1"/>
+    <w:lsdException w:name="toc 4" w:semiHidden="1" w:uiPriority="39" w:unhideWhenUsed="1"/>
+    <w:lsdException w:name="toc 5" w:semiHidden="1" w:uiPriority="39" w:unhideWhenUsed="1"/>
+    <w:lsdException w:name="toc 6" w:semiHidden="1" w:uiPriority="39" w:unhideWhenUsed="1"/>
+    <w:lsdException w:name="toc 7" w:semiHidden="1" w:uiPriority="39" w:unhideWhenUsed="1"/>
+    <w:lsdException w:name="toc 8" w:semiHidden="1" w:uiPriority="39" w:unhideWhenUsed="1"/>
+    <w:lsdException w:name="toc 9" w:semiHidden="1" w:uiPriority="39" w:unhideWhenUsed="1"/>
+    <w:lsdException w:name="Normal Indent" w:semiHidden="1" w:unhideWhenUsed="1"/>
+    <w:lsdException w:name="footnote text" w:semiHidden="1" w:unhideWhenUsed="1"/>
+    <w:lsdException w:name="annotation text" w:semiHidden="1" w:unhideWhenUsed="1"/>
+    <w:lsdException w:name="header" w:semiHidden="1" w:uiPriority="0" w:unhideWhenUsed="1"/>
+    <w:lsdException w:name="footer" w:semiHidden="1" w:uiPriority="0" w:unhideWhenUsed="1"/>
+    <w:lsdException w:name="index heading" w:semiHidden="1" w:unhideWhenUsed="1"/>
+    <w:lsdException w:name="caption" w:semiHidden="1" w:uiPriority="35" w:unhideWhenUsed="1" w:qFormat="1"/>
+    <w:lsdException w:name="table of figures" w:semiHidden="1" w:unhideWhenUsed="1"/>
+    <w:lsdException w:name="envelope address" w:semiHidden="1" w:unhideWhenUsed="1"/>
+    <w:lsdException w:name="envelope return" w:semiHidden="1" w:unhideWhenUsed="1"/>
+    <w:lsdException w:name="footnote reference" w:semiHidden="1" w:unhideWhenUsed="1"/>
+    <w:lsdException w:name="annotation reference" w:semiHidden="1" w:unhideWhenUsed="1"/>
+    <w:lsdException w:name="line number" w:semiHidden="1" w:unhideWhenUsed="1"/>
+    <w:lsdException w:name="page number" w:semiHidden="1" w:uiPriority="0" w:unhideWhenUsed="1"/>
+    <w:lsdException w:name="endnote reference" w:semiHidden="1" w:unhideWhenUsed="1"/>
+    <w:lsdException w:name="endnote text" w:semiHidden="1" w:unhideWhenUsed="1"/>
+    <w:lsdException w:name="table of authorities" w:semiHidden="1" w:unhideWhenUsed="1"/>
+    <w:lsdException w:name="macro" w:semiHidden="1" w:unhideWhenUsed="1"/>
+    <w:lsdException w:name="toa heading" w:semiHidden="1" w:unhideWhenUsed="1"/>
+    <w:lsdException w:name="List" w:semiHidden="1" w:unhideWhenUsed="1"/>
+    <w:lsdException w:name="List Bullet" w:semiHidden="1" w:unhideWhenUsed="1"/>
+    <w:lsdException w:name="List Number" w:semiHidden="1" w:unhideWhenUsed="1"/>
+    <w:lsdException w:name="List 2" w:semiHidden="1" w:unhideWhenUsed="1"/>
+    <w:lsdException w:name="List 3" w:semiHidden="1" w:unhideWhenUsed="1"/>
+    <w:lsdException w:name="List 4" w:semiHidden="1" w:unhideWhenUsed="1"/>
+    <w:lsdException w:name="List 5" w:semiHidden="1" w:unhideWhenUsed="1"/>
+    <w:lsdException w:name="List Bullet 2" w:semiHidden="1" w:unhideWhenUsed="1"/>
+    <w:lsdException w:name="List Bullet 3" w:semiHidden="1" w:unhideWhenUsed="1"/>
+    <w:lsdException w:name="List Bullet 4" w:semiHidden="1" w:unhideWhenUsed="1"/>
+    <w:lsdException w:name="List Bullet 5" w:semiHidden="1" w:unhideWhenUsed="1"/>
+    <w:lsdException w:name="List Number 2" w:semiHidden="1" w:unhideWhenUsed="1"/>
+    <w:lsdException w:name="List Number 3" w:semiHidden="1" w:unhideWhenUsed="1"/>
+    <w:lsdException w:name="List Number 4" w:semiHidden="1" w:unhideWhenUsed="1"/>
+    <w:lsdException w:name="List Number 5" w:semiHidden="1" w:unhideWhenUsed="1"/>
+    <w:lsdException w:name="Title" w:uiPriority="0" w:qFormat="1"/>
+    <w:lsdException w:name="Closing" w:semiHidden="1" w:unhideWhenUsed="1"/>
+    <w:lsdException w:name="Signature" w:semiHidden="1" w:unhideWhenUsed="1"/>
+    <w:lsdException w:name="Default Paragraph Font" w:semiHidden="1" w:uiPriority="1" w:unhideWhenUsed="1"/>
+    <w:lsdException w:name="Body Text" w:semiHidden="1" w:unhideWhenUsed="1"/>
+    <w:lsdException w:name="Body Text Indent" w:semiHidden="1" w:unhideWhenUsed="1"/>
+    <w:lsdException w:name="List Continue" w:semiHidden="1" w:unhideWhenUsed="1"/>
+    <w:lsdException w:name="List Continue 2" w:semiHidden="1" w:unhideWhenUsed="1"/>
+    <w:lsdException w:name="List Continue 3" w:semiHidden="1" w:unhideWhenUsed="1"/>
+    <w:lsdException w:name="List Continue 4" w:semiHidden="1" w:unhideWhenUsed="1"/>
+    <w:lsdException w:name="List Continue 5" w:semiHidden="1" w:unhideWhenUsed="1"/>
+    <w:lsdException w:name="Message Header" w:semiHidden="1" w:unhideWhenUsed="1"/>
+    <w:lsdException w:name="Subtitle" w:uiPriority="11" w:qFormat="1"/>
+    <w:lsdException w:name="Salutation" w:semiHidden="1" w:unhideWhenUsed="1"/>
+    <w:lsdException w:name="Date" w:semiHidden="1" w:unhideWhenUsed="1"/>
+    <w:lsdException w:name="Body Text First Indent" w:semiHidden="1" w:unhideWhenUsed="1"/>
+    <w:lsdException w:name="Body Text First Indent 2" w:semiHidden="1" w:unhideWhenUsed="1"/>
+    <w:lsdException w:name="Note Heading" w:semiHidden="1" w:unhideWhenUsed="1"/>
+    <w:lsdException w:name="Body Text 2" w:semiHidden="1" w:unhideWhenUsed="1"/>
+    <w:lsdException w:name="Body Text 3" w:semiHidden="1" w:unhideWhenUsed="1"/>
+    <w:lsdException w:name="Body Text Indent 2" w:semiHidden="1" w:unhideWhenUsed="1"/>
+    <w:lsdException w:name="Body Text Indent 3" w:semiHidden="1" w:unhideWhenUsed="1"/>
+    <w:lsdException w:name="Block Text" w:semiHidden="1" w:unhideWhenUsed="1"/>
+    <w:lsdException w:name="Hyperlink" w:semiHidden="1" w:unhideWhenUsed="1"/>
+    <w:lsdException w:name="FollowedHyperlink" w:semiHidden="1" w:unhideWhenUsed="1"/>
+    <w:lsdException w:name="Strong" w:uiPriority="0" w:qFormat="1"/>
+    <w:lsdException w:name="Emphasis" w:uiPriority="20" w:qFormat="1"/>
+    <w:lsdException w:name="Document Map" w:semiHidden="1" w:unhideWhenUsed="1"/>
+    <w:lsdException w:name="Plain Text" w:semiHidden="1" w:unhideWhenUsed="1"/>
+    <w:lsdException w:name="E-mail Signature" w:semiHidden="1" w:unhideWhenUsed="1"/>
+    <w:lsdException w:name="HTML Top of Form" w:semiHidden="1" w:unhideWhenUsed="1"/>
+    <w:lsdException w:name="HTML Bottom of Form" w:semiHidden="1" w:unhideWhenUsed="1"/>
+    <w:lsdException w:name="Normal (Web)" w:semiHidden="1" w:unhideWhenUsed="1"/>
+    <w:lsdException w:name="HTML Acronym" w:semiHidden="1" w:unhideWhenUsed="1"/>
+    <w:lsdException w:name="HTML Address" w:semiHidden="1" w:unhideWhenUsed="1"/>
+    <w:lsdException w:name="HTML Cite" w:semiHidden="1" w:unhideWhenUsed="1"/>
+    <w:lsdException w:name="HTML Code" w:semiHidden="1" w:unhideWhenUsed="1"/>
+    <w:lsdException w:name="HTML Definition" w:semiHidden="1" w:unhideWhenUsed="1"/>
+    <w:lsdException w:name="HTML Keyboard" w:semiHidden="1" w:unhideWhenUsed="1"/>
+    <w:lsdException w:name="HTML Preformatted" w:semiHidden="1" w:unhideWhenUsed="1"/>
+    <w:lsdException w:name="HTML Sample" w:semiHidden="1" w:unhideWhenUsed="1"/>
+    <w:lsdException w:name="HTML Typewriter" w:semiHidden="1" w:unhideWhenUsed="1"/>
+    <w:lsdException w:name="HTML Variable" w:semiHidden="1" w:unhideWhenUsed="1"/>
+    <w:lsdException w:name="Normal Table" w:semiHidden="1" w:unhideWhenUsed="1"/>
+    <w:lsdException w:name="annotation subject" w:semiHidden="1" w:unhideWhenUsed="1"/>
+    <w:lsdException w:name="No List" w:semiHidden="1" w:unhideWhenUsed="1"/>
+    <w:lsdException w:name="Outline List 1" w:semiHidden="1" w:unhideWhenUsed="1"/>
+    <w:lsdException w:name="Outline List 2" w:semiHidden="1" w:unhideWhenUsed="1"/>
+    <w:lsdException w:name="Outline List 3" w:semiHidden="1" w:unhideWhenUsed="1"/>
+    <w:lsdException w:name="Table Simple 1" w:semiHidden="1" w:unhideWhenUsed="1"/>
+    <w:lsdException w:name="Table Simple 2" w:semiHidden="1" w:unhideWhenUsed="1"/>
+    <w:lsdException w:name="Table Simple 3" w:semiHidden="1" w:unhideWhenUsed="1"/>
+    <w:lsdException w:name="Table Classic 1" w:semiHidden="1" w:unhideWhenUsed="1"/>
+    <w:lsdException w:name="Table Classic 2" w:semiHidden="1" w:unhideWhenUsed="1"/>
+    <w:lsdException w:name="Table Classic 3" w:semiHidden="1" w:unhideWhenUsed="1"/>
+    <w:lsdException w:name="Table Classic 4" w:semiHidden="1" w:unhideWhenUsed="1"/>
+    <w:lsdException w:name="Table Colorful 1" w:semiHidden="1" w:unhideWhenUsed="1"/>
+    <w:lsdException w:name="Table Colorful 2" w:semiHidden="1" w:unhideWhenUsed="1"/>
+    <w:lsdException w:name="Table Colorful 3" w:semiHidden="1" w:unhideWhenUsed="1"/>
+    <w:lsdException w:name="Table Columns 1" w:semiHidden="1" w:unhideWhenUsed="1"/>
+    <w:lsdException w:name="Table Columns 2" w:semiHidden="1" w:unhideWhenUsed="1"/>
+    <w:lsdException w:name="Table Columns 3" w:semiHidden="1" w:unhideWhenUsed="1"/>
+    <w:lsdException w:name="Table Columns 4" w:semiHidden="1" w:unhideWhenUsed="1"/>
+    <w:lsdException w:name="Table Columns 5" w:semiHidden="1" w:unhideWhenUsed="1"/>
+    <w:lsdException w:name="Table Grid 1" w:semiHidden="1" w:unhideWhenUsed="1"/>
+    <w:lsdException w:name="Table Grid 2" w:semiHidden="1" w:unhideWhenUsed="1"/>
+    <w:lsdException w:name="Table Grid 3" w:semiHidden="1" w:unhideWhenUsed="1"/>
+    <w:lsdException w:name="Table Grid 4" w:semiHidden="1" w:unhideWhenUsed="1"/>
+    <w:lsdException w:name="Table Grid 5" w:semiHidden="1" w:unhideWhenUsed="1"/>
+    <w:lsdException w:name="Table Grid 6" w:semiHidden="1" w:unhideWhenUsed="1"/>
+    <w:lsdException w:name="Table Grid 7" w:semiHidden="1" w:unhideWhenUsed="1"/>
+    <w:lsdException w:name="Table Grid 8" w:semiHidden="1" w:unhideWhenUsed="1"/>
+    <w:lsdException w:name="Table List 1" w:semiHidden="1" w:unhideWhenUsed="1"/>
+    <w:lsdException w:name="Table List 2" w:semiHidden="1" w:unhideWhenUsed="1"/>
+    <w:lsdException w:name="Table List 3" w:semiHidden="1" w:unhideWhenUsed="1"/>
+    <w:lsdException w:name="Table List 4" w:semiHidden="1" w:unhideWhenUsed="1"/>
+    <w:lsdException w:name="Table List 5" w:semiHidden="1" w:unhideWhenUsed="1"/>
+    <w:lsdException w:name="Table List 6" w:semiHidden="1" w:unhideWhenUsed="1"/>
+    <w:lsdException w:name="Table List 7" w:semiHidden="1" w:unhideWhenUsed="1"/>
+    <w:lsdException w:name="Table List 8" w:semiHidden="1" w:unhideWhenUsed="1"/>
+    <w:lsdException w:name="Table 3D effects 1" w:semiHidden="1" w:unhideWhenUsed="1"/>
+    <w:lsdException w:name="Table 3D effects 2" w:semiHidden="1" w:unhideWhenUsed="1"/>
+    <w:lsdException w:name="Table 3D effects 3" w:semiHidden="1" w:unhideWhenUsed="1"/>
+    <w:lsdException w:name="Table Contemporary" w:semiHidden="1" w:unhideWhenUsed="1"/>
+    <w:lsdException w:name="Table Elegant" w:semiHidden="1" w:unhideWhenUsed="1"/>
+    <w:lsdException w:name="Table Professional" w:semiHidden="1" w:unhideWhenUsed="1"/>
+    <w:lsdException w:name="Table Subtle 1" w:semiHidden="1" w:unhideWhenUsed="1"/>
+    <w:lsdException w:name="Table Subtle 2" w:semiHidden="1" w:unhideWhenUsed="1"/>
+    <w:lsdException w:name="Table Web 1" w:semiHidden="1" w:unhideWhenUsed="1"/>
+    <w:lsdException w:name="Table Web 2" w:semiHidden="1" w:unhideWhenUsed="1"/>
+    <w:lsdException w:name="Table Web 3" w:semiHidden="1" w:unhideWhenUsed="1"/>
+    <w:lsdException w:name="Balloon Text" w:semiHidden="1" w:unhideWhenUsed="1"/>
+    <w:lsdException w:name="Table Grid" w:uiPriority="59"/>
+    <w:lsdException w:name="Table Theme" w:semiHidden="1" w:unhideWhenUsed="1"/>
+    <w:lsdException w:name="Placeholder Text" w:semiHidden="1"/>
+    <w:lsdException w:name="No Spacing" w:uiPriority="1" w:qFormat="1"/>
+    <w:lsdException w:name="Light Shading" w:uiPriority="60"/>
+    <w:lsdException w:name="Light List" w:uiPriority="61"/>
+    <w:lsdException w:name="Light Grid" w:uiPriority="62"/>
+    <w:lsdException w:name="Medium Shading 1" w:uiPriority="63"/>
+    <w:lsdException w:name="Medium Shading 2" w:uiPriority="64"/>
+    <w:lsdException w:name="Medium List 1" w:uiPriority="65"/>
+    <w:lsdException w:name="Medium List 2" w:uiPriority="66"/>
+    <w:lsdException w:name="Medium Grid 1" w:uiPriority="67"/>
+    <w:lsdException w:name="Medium Grid 2" w:uiPriority="68"/>
+    <w:lsdException w:name="Medium Grid 3" w:uiPriority="69"/>
+    <w:lsdException w:name="Dark List" w:uiPriority="70"/>
+    <w:lsdException w:name="Colorful Shading" w:uiPriority="71"/>
+    <w:lsdException w:name="Colorful List" w:uiPriority="72"/>
+    <w:lsdException w:name="Colorful Grid" w:uiPriority="73"/>
+    <w:lsdException w:name="Light Shading Accent 1" w:uiPriority="60"/>
+    <w:lsdException w:name="Light List Accent 1" w:uiPriority="61"/>
+    <w:lsdException w:name="Light Grid Accent 1" w:uiPriority="62"/>
+    <w:lsdException w:name="Medium Shading 1 Accent 1" w:uiPriority="63"/>
+    <w:lsdException w:name="Medium Shading 2 Accent 1" w:uiPriority="64"/>
+    <w:lsdException w:name="Medium List 1 Accent 1" w:uiPriority="65"/>
+    <w:lsdException w:name="Revision" w:semiHidden="1"/>
+    <w:lsdException w:name="List Paragraph" w:uiPriority="34" w:qFormat="1"/>
+    <w:lsdException w:name="Quote" w:uiPriority="29" w:qFormat="1"/>
+    <w:lsdException w:name="Intense Quote" w:uiPriority="30" w:qFormat="1"/>
+    <w:lsdException w:name="Medium List 2 Accent 1" w:uiPriority="66"/>
+    <w:lsdException w:name="Medium Grid 1 Accent 1" w:uiPriority="67"/>
+    <w:lsdException w:name="Medium Grid 2 Accent 1" w:uiPriority="68"/>
+    <w:lsdException w:name="Medium Grid 3 Accent 1" w:uiPriority="69"/>
+    <w:lsdException w:name="Dark List Accent 1" w:uiPriority="70"/>
+    <w:lsdException w:name="Colorful Shading Accent 1" w:uiPriority="71"/>
+    <w:lsdException w:name="Colorful List Accent 1" w:uiPriority="72"/>
+    <w:lsdException w:name="Colorful Grid Accent 1" w:uiPriority="73"/>
+    <w:lsdException w:name="Light Shading Accent 2" w:uiPriority="60"/>
+    <w:lsdException w:name="Light List Accent 2" w:uiPriority="61"/>
+    <w:lsdException w:name="Light Grid Accent 2" w:uiPriority="62"/>
+    <w:lsdException w:name="Medium Shading 1 Accent 2" w:uiPriority="63"/>
+    <w:lsdException w:name="Medium Shading 2 Accent 2" w:uiPriority="64"/>
+    <w:lsdException w:name="Medium List 1 Accent 2" w:uiPriority="65"/>
+    <w:lsdException w:name="Medium List 2 Accent 2" w:uiPriority="66"/>
+    <w:lsdException w:name="Medium Grid 1 Accent 2" w:uiPriority="67"/>
+    <w:lsdException w:name="Medium Grid 2 Accent 2" w:uiPriority="68"/>
+    <w:lsdException w:name="Medium Grid 3 Accent 2" w:uiPriority="69"/>
+    <w:lsdException w:name="Dark List Accent 2" w:uiPriority="70"/>
+    <w:lsdException w:name="Colorful Shading Accent 2" w:uiPriority="71"/>
+    <w:lsdException w:name="Colorful List Accent 2" w:uiPriority="72"/>
+    <w:lsdException w:name="Colorful Grid Accent 2" w:uiPriority="73"/>
+    <w:lsdException w:name="Light Shading Accent 3" w:uiPriority="60"/>
+    <w:lsdException w:name="Light List Accent 3" w:uiPriority="61"/>
+    <w:lsdException w:name="Light Grid Accent 3" w:uiPriority="62"/>
+    <w:lsdException w:name="Medium Shading 1 Accent 3" w:uiPriority="63"/>
+    <w:lsdException w:name="Medium Shading 2 Accent 3" w:uiPriority="64"/>
+    <w:lsdException w:name="Medium List 1 Accent 3" w:uiPriority="65"/>
+    <w:lsdException w:name="Medium List 2 Accent 3" w:uiPriority="66"/>
+    <w:lsdException w:name="Medium Grid 1 Accent 3" w:uiPriority="67"/>
+    <w:lsdException w:name="Medium Grid 2 Accent 3" w:uiPriority="68"/>
+    <w:lsdException w:name="Medium Grid 3 Accent 3" w:uiPriority="69"/>
+    <w:lsdException w:name="Dark List Accent 3" w:uiPriority="70"/>
+    <w:lsdException w:name="Colorful Shading Accent 3" w:uiPriority="71"/>
+    <w:lsdException w:name="Colorful List Accent 3" w:uiPriority="72"/>
+    <w:lsdException w:name="Colorful Grid Accent 3" w:uiPriority="73"/>
+    <w:lsdException w:name="Light Shading Accent 4" w:uiPriority="60"/>
+    <w:lsdException w:name="Light List Accent 4" w:uiPriority="61"/>
+    <w:lsdException w:name="Light Grid Accent 4" w:uiPriority="62"/>
+    <w:lsdException w:name="Medium Shading 1 Accent 4" w:uiPriority="63"/>
+    <w:lsdException w:name="Medium Shading 2 Accent 4" w:uiPriority="64"/>
+    <w:lsdException w:name="Medium List 1 Accent 4" w:uiPriority="65"/>
+    <w:lsdException w:name="Medium List 2 Accent 4" w:uiPriority="66"/>
+    <w:lsdException w:name="Medium Grid 1 Accent 4" w:uiPriority="67"/>
+    <w:lsdException w:name="Medium Grid 2 Accent 4" w:uiPriority="68"/>
+    <w:lsdException w:name="Medium Grid 3 Accent 4" w:uiPriority="69"/>
+    <w:lsdException w:name="Dark List Accent 4" w:uiPriority="70"/>
+    <w:lsdException w:name="Colorful Shading Accent 4" w:uiPriority="71"/>
+    <w:lsdException w:name="Colorful List Accent 4" w:uiPriority="72"/>
+    <w:lsdException w:name="Colorful Grid Accent 4" w:uiPriority="73"/>
+    <w:lsdException w:name="Light Shading Accent 5" w:uiPriority="60"/>
+    <w:lsdException w:name="Light List Accent 5" w:uiPriority="61"/>
+    <w:lsdException w:name="Light Grid Accent 5" w:uiPriority="62"/>
+    <w:lsdException w:name="Medium Shading 1 Accent 5" w:uiPriority="63"/>
+    <w:lsdException w:name="Medium Shading 2 Accent 5" w:uiPriority="64"/>
+    <w:lsdException w:name="Medium List 1 Accent 5" w:uiPriority="65"/>
+    <w:lsdException w:name="Medium List 2 Accent 5" w:uiPriority="66"/>
+    <w:lsdException w:name="Medium Grid 1 Accent 5" w:uiPriority="67"/>
+    <w:lsdException w:name="Medium Grid 2 Accent 5" w:uiPriority="68"/>
+    <w:lsdException w:name="Medium Grid 3 Accent 5" w:uiPriority="69"/>
+    <w:lsdException w:name="Dark List Accent 5" w:uiPriority="70"/>
+    <w:lsdException w:name="Colorful Shading Accent 5" w:uiPriority="71"/>
+    <w:lsdException w:name="Colorful List Accent 5" w:uiPriority="72"/>
+    <w:lsdException w:name="Colorful Grid Accent 5" w:uiPriority="73"/>
+    <w:lsdException w:name="Light Shading Accent 6" w:uiPriority="60"/>
+    <w:lsdException w:name="Light List Accent 6" w:uiPriority="61"/>
+    <w:lsdException w:name="Light Grid Accent 6" w:uiPriority="62"/>
+    <w:lsdException w:name="Medium Shading 1 Accent 6" w:uiPriority="63"/>
+    <w:lsdException w:name="Medium Shading 2 Accent 6" w:uiPriority="64"/>
+    <w:lsdException w:name="Medium List 1 Accent 6" w:uiPriority="65"/>
+    <w:lsdException w:name="Medium List 2 Accent 6" w:uiPriority="66"/>
+    <w:lsdException w:name="Medium Grid 1 Accent 6" w:uiPriority="67"/>
+    <w:lsdException w:name="Medium Grid 2 Accent 6" w:uiPriority="68"/>
+    <w:lsdException w:name="Medium Grid 3 Accent 6" w:uiPriority="69"/>
+    <w:lsdException w:name="Dark List Accent 6" w:uiPriority="70"/>
+    <w:lsdException w:name="Colorful Shading Accent 6" w:uiPriority="71"/>
+    <w:lsdException w:name="Colorful List Accent 6" w:uiPriority="72"/>
+    <w:lsdException w:name="Colorful Grid Accent 6" w:uiPriority="73"/>
+    <w:lsdException w:name="Subtle Emphasis" w:uiPriority="19" w:qFormat="1"/>
+    <w:lsdException w:name="Intense Emphasis" w:uiPriority="21" w:qFormat="1"/>
+    <w:lsdException w:name="Subtle Reference" w:uiPriority="31" w:qFormat="1"/>
+    <w:lsdException w:name="Intense Reference" w:uiPriority="32" w:qFormat="1"/>
+    <w:lsdException w:name="Book Title" w:uiPriority="33" w:qFormat="1"/>
+    <w:lsdException w:name="Bibliography" w:semiHidden="1" w:uiPriority="37" w:unhideWhenUsed="1"/>
+    <w:lsdException w:name="TOC Heading" w:semiHidden="1" w:uiPriority="39" w:unhideWhenUsed="1" w:qFormat="1"/>
+    <w:lsdException w:name="Plain Table 1" w:uiPriority="41"/>
+    <w:lsdException w:name="Plain Table 2" w:uiPriority="42"/>
+    <w:lsdException w:name="Plain Table 3" w:uiPriority="43"/>
+    <w:lsdException w:name="Plain Table 4" w:uiPriority="44"/>
+    <w:lsdException w:name="Plain Table 5" w:uiPriority="45"/>
+    <w:lsdException w:name="Grid Table Light" w:uiPriority="40"/>
+    <w:lsdException w:name="Grid Table 1 Light" w:uiPriority="46"/>
+    <w:lsdException w:name="Grid Table 2" w:uiPriority="47"/>
+    <w:lsdException w:name="Grid Table 3" w:uiPriority="48"/>
+    <w:lsdException w:name="Grid Table 4" w:uiPriority="49"/>
+    <w:lsdException w:name="Grid Table 5 Dark" w:uiPriority="50"/>
+    <w:lsdException w:name="Grid Table 6 Colorful" w:uiPriority="51"/>
+    <w:lsdException w:name="Grid Table 7 Colorful" w:uiPriority="52"/>
+    <w:lsdException w:name="Grid Table 1 Light Accent 1" w:uiPriority="46"/>
+    <w:lsdException w:name="Grid Table 2 Accent 1" w:uiPriority="47"/>
+    <w:lsdException w:name="Grid Table 3 Accent 1" w:uiPriority="48"/>
+    <w:lsdException w:name="Grid Table 4 Accent 1" w:uiPriority="49"/>
+    <w:lsdException w:name="Grid Table 5 Dark Accent 1" w:uiPriority="50"/>
+    <w:lsdException w:name="Grid Table 6 Colorful Accent 1" w:uiPriority="51"/>
+    <w:lsdException w:name="Grid Table 7 Colorful Accent 1" w:uiPriority="52"/>
+    <w:lsdException w:name="Grid Table 1 Light Accent 2" w:uiPriority="46"/>
+    <w:lsdException w:name="Grid Table 2 Accent 2" w:uiPriority="47"/>
+    <w:lsdException w:name="Grid Table 3 Accent 2" w:uiPriority="48"/>
+    <w:lsdException w:name="Grid Table 4 Accent 2" w:uiPriority="49"/>
+    <w:lsdException w:name="Grid Table 5 Dark Accent 2" w:uiPriority="50"/>
+    <w:lsdException w:name="Grid Table 6 Colorful Accent 2" w:uiPriority="51"/>
+    <w:lsdException w:name="Grid Table 7 Colorful Accent 2" w:uiPriority="52"/>
+    <w:lsdException w:name="Grid Table 1 Light Accent 3" w:uiPriority="46"/>
+    <w:lsdException w:name="Grid Table 2 Accent 3" w:uiPriority="47"/>
+    <w:lsdException w:name="Grid Table 3 Accent 3" w:uiPriority="48"/>
+    <w:lsdException w:name="Grid Table 4 Accent 3" w:uiPriority="49"/>
+    <w:lsdException w:name="Grid Table 5 Dark Accent 3" w:uiPriority="50"/>
+    <w:lsdException w:name="Grid Table 6 Colorful Accent 3" w:uiPriority="51"/>
+    <w:lsdException w:name="Grid Table 7 Colorful Accent 3" w:uiPriority="52"/>
+    <w:lsdException w:name="Grid Table 1 Light Accent 4" w:uiPriority="46"/>
+    <w:lsdException w:name="Grid Table 2 Accent 4" w:uiPriority="47"/>
+    <w:lsdException w:name="Grid Table 3 Accent 4" w:uiPriority="48"/>
+    <w:lsdException w:name="Grid Table 4 Accent 4" w:uiPriority="49"/>
+    <w:lsdException w:name="Grid Table 5 Dark Accent 4" w:uiPriority="50"/>
+    <w:lsdException w:name="Grid Table 6 Colorful Accent 4" w:uiPriority="51"/>
+    <w:lsdException w:name="Grid Table 7 Colorful Accent 4" w:uiPriority="52"/>
+    <w:lsdException w:name="Grid Table 1 Light Accent 5" w:uiPriority="46"/>
+    <w:lsdException w:name="Grid Table 2 Accent 5" w:uiPriority="47"/>
+    <w:lsdException w:name="Grid Table 3 Accent 5" w:uiPriority="48"/>
+    <w:lsdException w:name="Grid Table 4 Accent 5" w:uiPriority="49"/>
+    <w:lsdException w:name="Grid Table 5 Dark Accent 5" w:uiPriority="50"/>
+    <w:lsdException w:name="Grid Table 6 Colorful Accent 5" w:uiPriority="51"/>
+    <w:lsdException w:name="Grid Table 7 Colorful Accent 5" w:uiPriority="52"/>
+    <w:lsdException w:name="Grid Table 1 Light Accent 6" w:uiPriority="46"/>
+    <w:lsdException w:name="Grid Table 2 Accent 6" w:uiPriority="47"/>
+    <w:lsdException w:name="Grid Table 3 Accent 6" w:uiPriority="48"/>
+    <w:lsdException w:name="Grid Table 4 Accent 6" w:uiPriority="49"/>
+    <w:lsdException w:name="Grid Table 5 Dark Accent 6" w:uiPriority="50"/>
+    <w:lsdException w:name="Grid Table 6 Colorful Accent 6" w:uiPriority="51"/>
+    <w:lsdException w:name="Grid Table 7 Colorful Accent 6" w:uiPriority="52"/>
+    <w:lsdException w:name="List Table 1 Light" w:uiPriority="46"/>
+    <w:lsdException w:name="List Table 2" w:uiPriority="47"/>
+    <w:lsdException w:name="List Table 3" w:uiPriority="48"/>
+    <w:lsdException w:name="List Table 4" w:uiPriority="49"/>
+    <w:lsdException w:name="List Table 5 Dark" w:uiPriority="50"/>
+    <w:lsdException w:name="List Table 6 Colorful" w:uiPriority="51"/>
+    <w:lsdException w:name="List Table 7 Colorful" w:uiPriority="52"/>
+    <w:lsdException w:name="List Table 1 Light Accent 1" w:uiPriority="46"/>
+    <w:lsdException w:name="List Table 2 Accent 1" w:uiPriority="47"/>
+    <w:lsdException w:name="List Table 3 Accent 1" w:uiPriority="48"/>
+    <w:lsdException w:name="List Table 4 Accent 1" w:uiPriority="49"/>
+    <w:lsdException w:name="List Table 5 Dark Accent 1" w:uiPriority="50"/>
+    <w:lsdException w:name="List Table 6 Colorful Accent 1" w:uiPriority="51"/>
+    <w:lsdException w:name="List Table 7 Colorful Accent 1" w:uiPriority="52"/>
+    <w:lsdException w:name="List Table 1 Light Accent 2" w:uiPriority="46"/>
+    <w:lsdException w:name="List Table 2 Accent 2" w:uiPriority="47"/>
+    <w:lsdException w:name="List Table 3 Accent 2" w:uiPriority="48"/>
+    <w:lsdException w:name="List Table 4 Accent 2" w:uiPriority="49"/>
+    <w:lsdException w:name="List Table 5 Dark Accent 2" w:uiPriority="50"/>
+    <w:lsdException w:name="List Table 6 Colorful Accent 2" w:uiPriority="51"/>
+    <w:lsdException w:name="List Table 7 Colorful Accent 2" w:uiPriority="52"/>
+    <w:lsdException w:name="List Table 1 Light Accent 3" w:uiPriority="46"/>
+    <w:lsdException w:name="List Table 2 Accent 3" w:uiPriority="47"/>
+    <w:lsdException w:name="List Table 3 Accent 3" w:uiPriority="48"/>
+    <w:lsdException w:name="List Table 4 Accent 3" w:uiPriority="49"/>
+    <w:lsdException w:name="List Table 5 Dark Accent 3" w:uiPriority="50"/>
+    <w:lsdException w:name="List Table 6 Colorful Accent 3" w:uiPriority="51"/>
+    <w:lsdException w:name="List Table 7 Colorful Accent 3" w:uiPriority="52"/>
+    <w:lsdException w:name="List Table 1 Light Accent 4" w:uiPriority="46"/>
+    <w:lsdException w:name="List Table 2 Accent 4" w:uiPriority="47"/>
+    <w:lsdException w:name="List Table 3 Accent 4" w:uiPriority="48"/>
+    <w:lsdException w:name="List Table 4 Accent 4" w:uiPriority="49"/>
+    <w:lsdException w:name="List Table 5 Dark Accent 4" w:uiPriority="50"/>
+    <w:lsdException w:name="List Table 6 Colorful Accent 4" w:uiPriority="51"/>
+    <w:lsdException w:name="List Table 7 Colorful Accent 4" w:uiPriority="52"/>
+    <w:lsdException w:name="List Table 1 Light Accent 5" w:uiPriority="46"/>
+    <w:lsdException w:name="List Table 2 Accent 5" w:uiPriority="47"/>
+    <w:lsdException w:name="List Table 3 Accent 5" w:uiPriority="48"/>
+    <w:lsdException w:name="List Table 4 Accent 5" w:uiPriority="49"/>
+    <w:lsdException w:name="List Table 5 Dark Accent 5" w:uiPriority="50"/>
+    <w:lsdException w:name="List Table 6 Colorful Accent 5" w:uiPriority="51"/>
+    <w:lsdException w:name="List Table 7 Colorful Accent 5" w:uiPriority="52"/>
+    <w:lsdException w:name="List Table 1 Light Accent 6" w:uiPriority="46"/>
+    <w:lsdException w:name="List Table 2 Accent 6" w:uiPriority="47"/>
+    <w:lsdException w:name="List Table 3 Accent 6" w:uiPriority="48"/>
+    <w:lsdException w:name="List Table 4 Accent 6" w:uiPriority="49"/>
+    <w:lsdException w:name="List Table 5 Dark Accent 6" w:uiPriority="50"/>
+    <w:lsdException w:name="List Table 6 Colorful Accent 6" w:uiPriority="51"/>
+    <w:lsdException w:name="List Table 7 Colorful Accent 6" w:uiPriority="52"/>
+    <w:lsdException w:name="Mention" w:semiHidden="1" w:unhideWhenUsed="1"/>
+    <w:lsdException w:name="Smart Hyperlink" w:semiHidden="1" w:unhideWhenUsed="1"/>
+    <w:lsdException w:name="Hashtag" w:semiHidden="1" w:unhideWhenUsed="1"/>
+    <w:lsdException w:name="Unresolved Mention" w:semiHidden="1" w:unhideWhenUsed="1"/>
   </w:latentStyles>
   <w:style w:type="paragraph" w:default="1" w:styleId="Normal">
     <w:name w:val="Normal"/>
@@ -3222,7 +4573,6 @@
     <w:uiPriority w:val="99"/>
     <w:semiHidden/>
     <w:unhideWhenUsed/>
-    <w:qFormat/>
     <w:tblPr>
       <w:tblInd w:w="0" w:type="dxa"/>
       <w:tblCellMar>
@@ -3556,195 +4906,28 @@
       <w:ind w:left="400"/>
     </w:pPr>
   </w:style>
-</w:styles>
-</file>
-
-<file path=word/stylesWithEffects.xml><?xml version="1.0" encoding="utf-8"?>
-<w:styles xmlns:wpc="http://schemas.microsoft.com/office/word/2010/wordprocessingCanvas" xmlns:mc="http://schemas.openxmlformats.org/markup-compatibility/2006" xmlns:o="urn:schemas-microsoft-com:office:office" xmlns:r="http://schemas.openxmlformats.org/officeDocument/2006/relationships" xmlns:m="http://schemas.openxmlformats.org/officeDocument/2006/math" xmlns:v="urn:schemas-microsoft-com:vml" xmlns:wp14="http://schemas.microsoft.com/office/word/2010/wordprocessingDrawing" xmlns:wp="http://schemas.openxmlformats.org/drawingml/2006/wordprocessingDrawing" xmlns:w10="urn:schemas-microsoft-com:office:word" xmlns:w="http://schemas.openxmlformats.org/wordprocessingml/2006/main" xmlns:w14="http://schemas.microsoft.com/office/word/2010/wordml" xmlns:wpg="http://schemas.microsoft.com/office/word/2010/wordprocessingGroup" xmlns:wpi="http://schemas.microsoft.com/office/word/2010/wordprocessingInk" xmlns:wne="http://schemas.microsoft.com/office/word/2006/wordml" xmlns:wps="http://schemas.microsoft.com/office/word/2010/wordprocessingShape" mc:Ignorable="w14 wp14">
-  <w:docDefaults>
-    <w:rPrDefault>
-      <w:rPr>
-        <w:rFonts w:asciiTheme="minorHAnsi" w:eastAsiaTheme="minorEastAsia" w:hAnsiTheme="minorHAnsi" w:cstheme="minorBidi"/>
-        <w:sz w:val="22"/>
-        <w:szCs w:val="22"/>
-        <w:lang w:val="en-US" w:eastAsia="en-US" w:bidi="ar-SA"/>
-      </w:rPr>
-    </w:rPrDefault>
-    <w:pPrDefault>
-      <w:pPr>
-        <w:spacing w:after="200" w:line="276" w:lineRule="auto"/>
-      </w:pPr>
-    </w:pPrDefault>
-  </w:docDefaults>
-  <w:latentStyles w:defLockedState="0" w:defUIPriority="99" w:defSemiHidden="1" w:defUnhideWhenUsed="1" w:defQFormat="0" w:count="267">
-    <w:lsdException w:name="Normal" w:semiHidden="0" w:uiPriority="0" w:unhideWhenUsed="0" w:qFormat="1"/>
-    <w:lsdException w:name="heading 1" w:semiHidden="0" w:uiPriority="9" w:unhideWhenUsed="0" w:qFormat="1"/>
-    <w:lsdException w:name="heading 2" w:uiPriority="9" w:qFormat="1"/>
-    <w:lsdException w:name="heading 3" w:uiPriority="9" w:qFormat="1"/>
-    <w:lsdException w:name="heading 4" w:uiPriority="9" w:qFormat="1"/>
-    <w:lsdException w:name="heading 5" w:uiPriority="9" w:qFormat="1"/>
-    <w:lsdException w:name="heading 6" w:uiPriority="9" w:qFormat="1"/>
-    <w:lsdException w:name="heading 7" w:uiPriority="9" w:qFormat="1"/>
-    <w:lsdException w:name="heading 8" w:uiPriority="9" w:qFormat="1"/>
-    <w:lsdException w:name="heading 9" w:uiPriority="9" w:qFormat="1"/>
-    <w:lsdException w:name="toc 1" w:uiPriority="39"/>
-    <w:lsdException w:name="toc 2" w:uiPriority="39"/>
-    <w:lsdException w:name="toc 3" w:uiPriority="39"/>
-    <w:lsdException w:name="toc 4" w:uiPriority="39"/>
-    <w:lsdException w:name="toc 5" w:uiPriority="39"/>
-    <w:lsdException w:name="toc 6" w:uiPriority="39"/>
-    <w:lsdException w:name="toc 7" w:uiPriority="39"/>
-    <w:lsdException w:name="toc 8" w:uiPriority="39"/>
-    <w:lsdException w:name="toc 9" w:uiPriority="39"/>
-    <w:lsdException w:name="caption" w:uiPriority="35" w:qFormat="1"/>
-    <w:lsdException w:name="Title" w:semiHidden="0" w:uiPriority="10" w:unhideWhenUsed="0" w:qFormat="1"/>
-    <w:lsdException w:name="Default Paragraph Font" w:uiPriority="1"/>
-    <w:lsdException w:name="Subtitle" w:semiHidden="0" w:uiPriority="11" w:unhideWhenUsed="0" w:qFormat="1"/>
-    <w:lsdException w:name="Strong" w:semiHidden="0" w:uiPriority="22" w:unhideWhenUsed="0" w:qFormat="1"/>
-    <w:lsdException w:name="Emphasis" w:semiHidden="0" w:uiPriority="20" w:unhideWhenUsed="0" w:qFormat="1"/>
-    <w:lsdException w:name="Table Grid" w:semiHidden="0" w:uiPriority="59" w:unhideWhenUsed="0"/>
-    <w:lsdException w:name="Placeholder Text" w:unhideWhenUsed="0"/>
-    <w:lsdException w:name="No Spacing" w:semiHidden="0" w:uiPriority="1" w:unhideWhenUsed="0" w:qFormat="1"/>
-    <w:lsdException w:name="Light Shading" w:semiHidden="0" w:uiPriority="60" w:unhideWhenUsed="0"/>
-    <w:lsdException w:name="Light List" w:semiHidden="0" w:uiPriority="61" w:unhideWhenUsed="0"/>
-    <w:lsdException w:name="Light Grid" w:semiHidden="0" w:uiPriority="62" w:unhideWhenUsed="0"/>
-    <w:lsdException w:name="Medium Shading 1" w:semiHidden="0" w:uiPriority="63" w:unhideWhenUsed="0"/>
-    <w:lsdException w:name="Medium Shading 2" w:semiHidden="0" w:uiPriority="64" w:unhideWhenUsed="0"/>
-    <w:lsdException w:name="Medium List 1" w:semiHidden="0" w:uiPriority="65" w:unhideWhenUsed="0"/>
-    <w:lsdException w:name="Medium List 2" w:semiHidden="0" w:uiPriority="66" w:unhideWhenUsed="0"/>
-    <w:lsdException w:name="Medium Grid 1" w:semiHidden="0" w:uiPriority="67" w:unhideWhenUsed="0"/>
-    <w:lsdException w:name="Medium Grid 2" w:semiHidden="0" w:uiPriority="68" w:unhideWhenUsed="0"/>
-    <w:lsdException w:name="Medium Grid 3" w:semiHidden="0" w:uiPriority="69" w:unhideWhenUsed="0"/>
-    <w:lsdException w:name="Dark List" w:semiHidden="0" w:uiPriority="70" w:unhideWhenUsed="0"/>
-    <w:lsdException w:name="Colorful Shading" w:semiHidden="0" w:uiPriority="71" w:unhideWhenUsed="0"/>
-    <w:lsdException w:name="Colorful List" w:semiHidden="0" w:uiPriority="72" w:unhideWhenUsed="0"/>
-    <w:lsdException w:name="Colorful Grid" w:semiHidden="0" w:uiPriority="73" w:unhideWhenUsed="0"/>
-    <w:lsdException w:name="Light Shading Accent 1" w:semiHidden="0" w:uiPriority="60" w:unhideWhenUsed="0"/>
-    <w:lsdException w:name="Light List Accent 1" w:semiHidden="0" w:uiPriority="61" w:unhideWhenUsed="0"/>
-    <w:lsdException w:name="Light Grid Accent 1" w:semiHidden="0" w:uiPriority="62" w:unhideWhenUsed="0"/>
-    <w:lsdException w:name="Medium Shading 1 Accent 1" w:semiHidden="0" w:uiPriority="63" w:unhideWhenUsed="0"/>
-    <w:lsdException w:name="Medium Shading 2 Accent 1" w:semiHidden="0" w:uiPriority="64" w:unhideWhenUsed="0"/>
-    <w:lsdException w:name="Medium List 1 Accent 1" w:semiHidden="0" w:uiPriority="65" w:unhideWhenUsed="0"/>
-    <w:lsdException w:name="Revision" w:unhideWhenUsed="0"/>
-    <w:lsdException w:name="List Paragraph" w:semiHidden="0" w:uiPriority="34" w:unhideWhenUsed="0" w:qFormat="1"/>
-    <w:lsdException w:name="Quote" w:semiHidden="0" w:uiPriority="29" w:unhideWhenUsed="0" w:qFormat="1"/>
-    <w:lsdException w:name="Intense Quote" w:semiHidden="0" w:uiPriority="30" w:unhideWhenUsed="0" w:qFormat="1"/>
-    <w:lsdException w:name="Medium List 2 Accent 1" w:semiHidden="0" w:uiPriority="66" w:unhideWhenUsed="0"/>
-    <w:lsdException w:name="Medium Grid 1 Accent 1" w:semiHidden="0" w:uiPriority="67" w:unhideWhenUsed="0"/>
-    <w:lsdException w:name="Medium Grid 2 Accent 1" w:semiHidden="0" w:uiPriority="68" w:unhideWhenUsed="0"/>
-    <w:lsdException w:name="Medium Grid 3 Accent 1" w:semiHidden="0" w:uiPriority="69" w:unhideWhenUsed="0"/>
-    <w:lsdException w:name="Dark List Accent 1" w:semiHidden="0" w:uiPriority="70" w:unhideWhenUsed="0"/>
-    <w:lsdException w:name="Colorful Shading Accent 1" w:semiHidden="0" w:uiPriority="71" w:unhideWhenUsed="0"/>
-    <w:lsdException w:name="Colorful List Accent 1" w:semiHidden="0" w:uiPriority="72" w:unhideWhenUsed="0"/>
-    <w:lsdException w:name="Colorful Grid Accent 1" w:semiHidden="0" w:uiPriority="73" w:unhideWhenUsed="0"/>
-    <w:lsdException w:name="Light Shading Accent 2" w:semiHidden="0" w:uiPriority="60" w:unhideWhenUsed="0"/>
-    <w:lsdException w:name="Light List Accent 2" w:semiHidden="0" w:uiPriority="61" w:unhideWhenUsed="0"/>
-    <w:lsdException w:name="Light Grid Accent 2" w:semiHidden="0" w:uiPriority="62" w:unhideWhenUsed="0"/>
-    <w:lsdException w:name="Medium Shading 1 Accent 2" w:semiHidden="0" w:uiPriority="63" w:unhideWhenUsed="0"/>
-    <w:lsdException w:name="Medium Shading 2 Accent 2" w:semiHidden="0" w:uiPriority="64" w:unhideWhenUsed="0"/>
-    <w:lsdException w:name="Medium List 1 Accent 2" w:semiHidden="0" w:uiPriority="65" w:unhideWhenUsed="0"/>
-    <w:lsdException w:name="Medium List 2 Accent 2" w:semiHidden="0" w:uiPriority="66" w:unhideWhenUsed="0"/>
-    <w:lsdException w:name="Medium Grid 1 Accent 2" w:semiHidden="0" w:uiPriority="67" w:unhideWhenUsed="0"/>
-    <w:lsdException w:name="Medium Grid 2 Accent 2" w:semiHidden="0" w:uiPriority="68" w:unhideWhenUsed="0"/>
-    <w:lsdException w:name="Medium Grid 3 Accent 2" w:semiHidden="0" w:uiPriority="69" w:unhideWhenUsed="0"/>
-    <w:lsdException w:name="Dark List Accent 2" w:semiHidden="0" w:uiPriority="70" w:unhideWhenUsed="0"/>
-    <w:lsdException w:name="Colorful Shading Accent 2" w:semiHidden="0" w:uiPriority="71" w:unhideWhenUsed="0"/>
-    <w:lsdException w:name="Colorful List Accent 2" w:semiHidden="0" w:uiPriority="72" w:unhideWhenUsed="0"/>
-    <w:lsdException w:name="Colorful Grid Accent 2" w:semiHidden="0" w:uiPriority="73" w:unhideWhenUsed="0"/>
-    <w:lsdException w:name="Light Shading Accent 3" w:semiHidden="0" w:uiPriority="60" w:unhideWhenUsed="0"/>
-    <w:lsdException w:name="Light List Accent 3" w:semiHidden="0" w:uiPriority="61" w:unhideWhenUsed="0"/>
-    <w:lsdException w:name="Light Grid Accent 3" w:semiHidden="0" w:uiPriority="62" w:unhideWhenUsed="0"/>
-    <w:lsdException w:name="Medium Shading 1 Accent 3" w:semiHidden="0" w:uiPriority="63" w:unhideWhenUsed="0"/>
-    <w:lsdException w:name="Medium Shading 2 Accent 3" w:semiHidden="0" w:uiPriority="64" w:unhideWhenUsed="0"/>
-    <w:lsdException w:name="Medium List 1 Accent 3" w:semiHidden="0" w:uiPriority="65" w:unhideWhenUsed="0"/>
-    <w:lsdException w:name="Medium List 2 Accent 3" w:semiHidden="0" w:uiPriority="66" w:unhideWhenUsed="0"/>
-    <w:lsdException w:name="Medium Grid 1 Accent 3" w:semiHidden="0" w:uiPriority="67" w:unhideWhenUsed="0"/>
-    <w:lsdException w:name="Medium Grid 2 Accent 3" w:semiHidden="0" w:uiPriority="68" w:unhideWhenUsed="0"/>
-    <w:lsdException w:name="Medium Grid 3 Accent 3" w:semiHidden="0" w:uiPriority="69" w:unhideWhenUsed="0"/>
-    <w:lsdException w:name="Dark List Accent 3" w:semiHidden="0" w:uiPriority="70" w:unhideWhenUsed="0"/>
-    <w:lsdException w:name="Colorful Shading Accent 3" w:semiHidden="0" w:uiPriority="71" w:unhideWhenUsed="0"/>
-    <w:lsdException w:name="Colorful List Accent 3" w:semiHidden="0" w:uiPriority="72" w:unhideWhenUsed="0"/>
-    <w:lsdException w:name="Colorful Grid Accent 3" w:semiHidden="0" w:uiPriority="73" w:unhideWhenUsed="0"/>
-    <w:lsdException w:name="Light Shading Accent 4" w:semiHidden="0" w:uiPriority="60" w:unhideWhenUsed="0"/>
-    <w:lsdException w:name="Light List Accent 4" w:semiHidden="0" w:uiPriority="61" w:unhideWhenUsed="0"/>
-    <w:lsdException w:name="Light Grid Accent 4" w:semiHidden="0" w:uiPriority="62" w:unhideWhenUsed="0"/>
-    <w:lsdException w:name="Medium Shading 1 Accent 4" w:semiHidden="0" w:uiPriority="63" w:unhideWhenUsed="0"/>
-    <w:lsdException w:name="Medium Shading 2 Accent 4" w:semiHidden="0" w:uiPriority="64" w:unhideWhenUsed="0"/>
-    <w:lsdException w:name="Medium List 1 Accent 4" w:semiHidden="0" w:uiPriority="65" w:unhideWhenUsed="0"/>
-    <w:lsdException w:name="Medium List 2 Accent 4" w:semiHidden="0" w:uiPriority="66" w:unhideWhenUsed="0"/>
-    <w:lsdException w:name="Medium Grid 1 Accent 4" w:semiHidden="0" w:uiPriority="67" w:unhideWhenUsed="0"/>
-    <w:lsdException w:name="Medium Grid 2 Accent 4" w:semiHidden="0" w:uiPriority="68" w:unhideWhenUsed="0"/>
-    <w:lsdException w:name="Medium Grid 3 Accent 4" w:semiHidden="0" w:uiPriority="69" w:unhideWhenUsed="0"/>
-    <w:lsdException w:name="Dark List Accent 4" w:semiHidden="0" w:uiPriority="70" w:unhideWhenUsed="0"/>
-    <w:lsdException w:name="Colorful Shading Accent 4" w:semiHidden="0" w:uiPriority="71" w:unhideWhenUsed="0"/>
-    <w:lsdException w:name="Colorful List Accent 4" w:semiHidden="0" w:uiPriority="72" w:unhideWhenUsed="0"/>
-    <w:lsdException w:name="Colorful Grid Accent 4" w:semiHidden="0" w:uiPriority="73" w:unhideWhenUsed="0"/>
-    <w:lsdException w:name="Light Shading Accent 5" w:semiHidden="0" w:uiPriority="60" w:unhideWhenUsed="0"/>
-    <w:lsdException w:name="Light List Accent 5" w:semiHidden="0" w:uiPriority="61" w:unhideWhenUsed="0"/>
-    <w:lsdException w:name="Light Grid Accent 5" w:semiHidden="0" w:uiPriority="62" w:unhideWhenUsed="0"/>
-    <w:lsdException w:name="Medium Shading 1 Accent 5" w:semiHidden="0" w:uiPriority="63" w:unhideWhenUsed="0"/>
-    <w:lsdException w:name="Medium Shading 2 Accent 5" w:semiHidden="0" w:uiPriority="64" w:unhideWhenUsed="0"/>
-    <w:lsdException w:name="Medium List 1 Accent 5" w:semiHidden="0" w:uiPriority="65" w:unhideWhenUsed="0"/>
-    <w:lsdException w:name="Medium List 2 Accent 5" w:semiHidden="0" w:uiPriority="66" w:unhideWhenUsed="0"/>
-    <w:lsdException w:name="Medium Grid 1 Accent 5" w:semiHidden="0" w:uiPriority="67" w:unhideWhenUsed="0"/>
-    <w:lsdException w:name="Medium Grid 2 Accent 5" w:semiHidden="0" w:uiPriority="68" w:unhideWhenUsed="0"/>
-    <w:lsdException w:name="Medium Grid 3 Accent 5" w:semiHidden="0" w:uiPriority="69" w:unhideWhenUsed="0"/>
-    <w:lsdException w:name="Dark List Accent 5" w:semiHidden="0" w:uiPriority="70" w:unhideWhenUsed="0"/>
-    <w:lsdException w:name="Colorful Shading Accent 5" w:semiHidden="0" w:uiPriority="71" w:unhideWhenUsed="0"/>
-    <w:lsdException w:name="Colorful List Accent 5" w:semiHidden="0" w:uiPriority="72" w:unhideWhenUsed="0"/>
-    <w:lsdException w:name="Colorful Grid Accent 5" w:semiHidden="0" w:uiPriority="73" w:unhideWhenUsed="0"/>
-    <w:lsdException w:name="Light Shading Accent 6" w:semiHidden="0" w:uiPriority="60" w:unhideWhenUsed="0"/>
-    <w:lsdException w:name="Light List Accent 6" w:semiHidden="0" w:uiPriority="61" w:unhideWhenUsed="0"/>
-    <w:lsdException w:name="Light Grid Accent 6" w:semiHidden="0" w:uiPriority="62" w:unhideWhenUsed="0"/>
-    <w:lsdException w:name="Medium Shading 1 Accent 6" w:semiHidden="0" w:uiPriority="63" w:unhideWhenUsed="0"/>
-    <w:lsdException w:name="Medium Shading 2 Accent 6" w:semiHidden="0" w:uiPriority="64" w:unhideWhenUsed="0"/>
-    <w:lsdException w:name="Medium List 1 Accent 6" w:semiHidden="0" w:uiPriority="65" w:unhideWhenUsed="0"/>
-    <w:lsdException w:name="Medium List 2 Accent 6" w:semiHidden="0" w:uiPriority="66" w:unhideWhenUsed="0"/>
-    <w:lsdException w:name="Medium Grid 1 Accent 6" w:semiHidden="0" w:uiPriority="67" w:unhideWhenUsed="0"/>
-    <w:lsdException w:name="Medium Grid 2 Accent 6" w:semiHidden="0" w:uiPriority="68" w:unhideWhenUsed="0"/>
-    <w:lsdException w:name="Medium Grid 3 Accent 6" w:semiHidden="0" w:uiPriority="69" w:unhideWhenUsed="0"/>
-    <w:lsdException w:name="Dark List Accent 6" w:semiHidden="0" w:uiPriority="70" w:unhideWhenUsed="0"/>
-    <w:lsdException w:name="Colorful Shading Accent 6" w:semiHidden="0" w:uiPriority="71" w:unhideWhenUsed="0"/>
-    <w:lsdException w:name="Colorful List Accent 6" w:semiHidden="0" w:uiPriority="72" w:unhideWhenUsed="0"/>
-    <w:lsdException w:name="Colorful Grid Accent 6" w:semiHidden="0" w:uiPriority="73" w:unhideWhenUsed="0"/>
-    <w:lsdException w:name="Subtle Emphasis" w:semiHidden="0" w:uiPriority="19" w:unhideWhenUsed="0" w:qFormat="1"/>
-    <w:lsdException w:name="Intense Emphasis" w:semiHidden="0" w:uiPriority="21" w:unhideWhenUsed="0" w:qFormat="1"/>
-    <w:lsdException w:name="Subtle Reference" w:semiHidden="0" w:uiPriority="31" w:unhideWhenUsed="0" w:qFormat="1"/>
-    <w:lsdException w:name="Intense Reference" w:semiHidden="0" w:uiPriority="32" w:unhideWhenUsed="0" w:qFormat="1"/>
-    <w:lsdException w:name="Book Title" w:semiHidden="0" w:uiPriority="33" w:unhideWhenUsed="0" w:qFormat="1"/>
-    <w:lsdException w:name="Bibliography" w:uiPriority="37"/>
-    <w:lsdException w:name="TOC Heading" w:uiPriority="39" w:qFormat="1"/>
-  </w:latentStyles>
-  <w:style w:type="paragraph" w:default="1" w:styleId="Normal">
-    <w:name w:val="Normal"/>
-    <w:qFormat/>
+  <w:style w:type="character" w:styleId="Hyperlink">
+    <w:name w:val="Hyperlink"/>
+    <w:basedOn w:val="DefaultParagraphFont"/>
+    <w:uiPriority w:val="99"/>
+    <w:unhideWhenUsed/>
+    <w:rsid w:val="00026AC2"/>
+    <w:rPr>
+      <w:color w:val="0000FF" w:themeColor="hyperlink"/>
+      <w:u w:val="single"/>
+    </w:rPr>
   </w:style>
-  <w:style w:type="character" w:default="1" w:styleId="DefaultParagraphFont">
-    <w:name w:val="Default Paragraph Font"/>
-    <w:uiPriority w:val="1"/>
-    <w:semiHidden/>
-    <w:unhideWhenUsed/>
-  </w:style>
-  <w:style w:type="table" w:default="1" w:styleId="TableNormal">
-    <w:name w:val="Normal Table"/>
+  <w:style w:type="character" w:styleId="UnresolvedMention">
+    <w:name w:val="Unresolved Mention"/>
+    <w:basedOn w:val="DefaultParagraphFont"/>
     <w:uiPriority w:val="99"/>
     <w:semiHidden/>
     <w:unhideWhenUsed/>
-    <w:tblPr>
-      <w:tblInd w:w="0" w:type="dxa"/>
-      <w:tblCellMar>
-        <w:top w:w="0" w:type="dxa"/>
-        <w:left w:w="108" w:type="dxa"/>
-        <w:bottom w:w="0" w:type="dxa"/>
-        <w:right w:w="108" w:type="dxa"/>
-      </w:tblCellMar>
-    </w:tblPr>
-  </w:style>
-  <w:style w:type="numbering" w:default="1" w:styleId="NoList">
-    <w:name w:val="No List"/>
-    <w:uiPriority w:val="99"/>
-    <w:semiHidden/>
-    <w:unhideWhenUsed/>
+    <w:rsid w:val="00026AC2"/>
+    <w:rPr>
+      <w:color w:val="808080"/>
+      <w:shd w:val="clear" w:color="auto" w:fill="E6E6E6"/>
+    </w:rPr>
   </w:style>
 </w:styles>
 </file>
@@ -4030,4 +5213,16 @@
   <a:objectDefaults/>
   <a:extraClrSchemeLst/>
 </a:theme>
+</file>
+
+<file path=customXml/item1.xml><?xml version="1.0" encoding="utf-8"?>
+<b:Sources xmlns:b="http://schemas.openxmlformats.org/officeDocument/2006/bibliography" xmlns="http://schemas.openxmlformats.org/officeDocument/2006/bibliography" SelectedStyle="\IEEE2006OfficeOnline.xsl" StyleName="IEEE" Version="2006"/>
+</file>
+
+<file path=customXml/itemProps1.xml><?xml version="1.0" encoding="utf-8"?>
+<ds:datastoreItem xmlns:ds="http://schemas.openxmlformats.org/officeDocument/2006/customXml" ds:itemID="{CD73C0B3-0204-4C87-900D-59798BEEA3AA}">
+  <ds:schemaRefs>
+    <ds:schemaRef ds:uri="http://schemas.openxmlformats.org/officeDocument/2006/bibliography"/>
+  </ds:schemaRefs>
+</ds:datastoreItem>
 </file>
</xml_diff>